<commit_message>
feat: word formatting and remove tripple text
</commit_message>
<xml_diff>
--- a/reports/domarnamnden_template.docx
+++ b/reports/domarnamnden_template.docx
@@ -115,7 +115,7 @@
       </w:tblGrid>
       <w:tr>
         <w:trPr>
-          <w:trHeight w:val="128"/>
+          <w:trHeight w:val="567"/>
         </w:trPr>
         <w:tc>
           <w:tcPr>
@@ -133,25 +133,53 @@
               <w:bottom w:w="0" w:type="dxa"/>
               <w:right w:w="108" w:type="dxa"/>
             </w:tcMar>
+            <w:vAlign w:val="center"/>
           </w:tcPr>
           <w:p>
             <w:pPr>
               <w:spacing w:before="120" w:after="120"/>
-              <w:rPr>
-                <w:rFonts w:ascii="Calibri" w:hAnsi="Calibri" w:cs="Calibri" w:asciiTheme="minorAscii" w:hAnsiTheme="minorAscii" w:cstheme="minorAscii"/>
+              <w:jc w:val="left"/>
+              <w:rPr>
+                <w:rFonts w:ascii="Calibri" w:hAnsi="Calibri" w:eastAsia="Calibri" w:cs="Calibri" w:asciiTheme="minorAscii" w:hAnsiTheme="minorAscii" w:eastAsiaTheme="minorAscii" w:cstheme="minorAscii"/>
                 <w:b w:val="1"/>
                 <w:bCs w:val="1"/>
                 <w:color w:val="000000" w:themeColor="text1"/>
+                <w:sz w:val="20"/>
+                <w:szCs w:val="20"/>
               </w:rPr>
             </w:pPr>
             <w:r>
               <w:rPr>
-                <w:rFonts w:ascii="Calibri" w:hAnsi="Calibri" w:cs="Calibri" w:asciiTheme="minorAscii" w:hAnsiTheme="minorAscii" w:cstheme="minorAscii"/>
+                <w:rFonts w:ascii="Calibri" w:hAnsi="Calibri" w:eastAsia="Calibri" w:cs="Calibri" w:asciiTheme="minorAscii" w:hAnsiTheme="minorAscii" w:eastAsiaTheme="minorAscii" w:cstheme="minorAscii"/>
                 <w:b w:val="1"/>
                 <w:bCs w:val="1"/>
                 <w:color w:val="000000" w:themeColor="text1" w:themeTint="FF" w:themeShade="FF"/>
-              </w:rPr>
-              <w:t>{candidate_name}</w:t>
+                <w:sz w:val="20"/>
+                <w:szCs w:val="20"/>
+              </w:rPr>
+              <w:t>{</w:t>
+            </w:r>
+            <w:r>
+              <w:rPr>
+                <w:rFonts w:ascii="Calibri" w:hAnsi="Calibri" w:eastAsia="Calibri" w:cs="Calibri" w:asciiTheme="minorAscii" w:hAnsiTheme="minorAscii" w:eastAsiaTheme="minorAscii" w:cstheme="minorAscii"/>
+                <w:b w:val="1"/>
+                <w:bCs w:val="1"/>
+                <w:color w:val="000000" w:themeColor="text1" w:themeTint="FF" w:themeShade="FF"/>
+                <w:sz w:val="20"/>
+                <w:szCs w:val="20"/>
+              </w:rPr>
+              <w:t>candidate_name</w:t>
+            </w:r>
+            <w:r>
+              <w:rPr>
+                <w:rFonts w:ascii="Calibri" w:hAnsi="Calibri" w:eastAsia="Calibri" w:cs="Calibri" w:asciiTheme="minorAscii" w:hAnsiTheme="minorAscii" w:eastAsiaTheme="minorAscii" w:cstheme="minorAscii"/>
+                <w:b w:val="1"/>
+                <w:bCs w:val="1"/>
+                <w:color w:val="000000" w:themeColor="text1" w:themeTint="FF" w:themeShade="FF"/>
+                <w:sz w:val="20"/>
+                <w:szCs w:val="20"/>
+              </w:rPr>
+              <w:t>}</w:t>
             </w:r>
           </w:p>
         </w:tc>
@@ -170,14 +198,18 @@
               <w:bottom w:w="0" w:type="dxa"/>
               <w:right w:w="108" w:type="dxa"/>
             </w:tcMar>
+            <w:vAlign w:val="center"/>
           </w:tcPr>
           <w:p>
             <w:pPr>
-              <w:rPr>
-                <w:rFonts w:ascii="Calibri" w:hAnsi="Calibri" w:cs="Calibri" w:asciiTheme="minorAscii" w:hAnsiTheme="minorAscii" w:cstheme="minorAscii"/>
+              <w:jc w:val="left"/>
+              <w:rPr>
+                <w:rFonts w:ascii="Calibri" w:hAnsi="Calibri" w:eastAsia="Calibri" w:cs="Calibri" w:asciiTheme="minorAscii" w:hAnsiTheme="minorAscii" w:eastAsiaTheme="minorAscii" w:cstheme="minorAscii"/>
                 <w:b w:val="1"/>
                 <w:bCs w:val="1"/>
-                <w:color w:val="212121"/>
+                <w:color w:val="212121" w:themeColor="text1"/>
+                <w:sz w:val="20"/>
+                <w:szCs w:val="20"/>
               </w:rPr>
             </w:pPr>
             <w:r>
@@ -186,17 +218,33 @@
                 <w:b w:val="1"/>
                 <w:bCs w:val="1"/>
                 <w:color w:val="000000" w:themeColor="text1" w:themeTint="FF" w:themeShade="FF"/>
-              </w:rPr>
-              <w:t>{candidate_role}</w:t>
-            </w:r>
-          </w:p>
-          <w:p>
-            <w:pPr>
-              <w:rPr>
-                <w:rFonts w:asciiTheme="minorHAnsi" w:hAnsiTheme="minorHAnsi" w:eastAsiaTheme="minorHAnsi" w:cstheme="minorHAnsi"/>
-                <w:color w:val="000000" w:themeColor="text1"/>
-              </w:rPr>
-            </w:pPr>
+                <w:sz w:val="20"/>
+                <w:szCs w:val="20"/>
+              </w:rPr>
+              <w:t>{</w:t>
+            </w:r>
+            <w:r>
+              <w:rPr>
+                <w:rFonts w:ascii="Calibri" w:hAnsi="Calibri" w:eastAsia="Calibri" w:cs="Calibri" w:asciiTheme="minorAscii" w:hAnsiTheme="minorAscii" w:eastAsiaTheme="minorAscii" w:cstheme="minorAscii"/>
+                <w:b w:val="1"/>
+                <w:bCs w:val="1"/>
+                <w:color w:val="000000" w:themeColor="text1" w:themeTint="FF" w:themeShade="FF"/>
+                <w:sz w:val="20"/>
+                <w:szCs w:val="20"/>
+              </w:rPr>
+              <w:t>candidate_role</w:t>
+            </w:r>
+            <w:r>
+              <w:rPr>
+                <w:rFonts w:ascii="Calibri" w:hAnsi="Calibri" w:eastAsia="Calibri" w:cs="Calibri" w:asciiTheme="minorAscii" w:hAnsiTheme="minorAscii" w:eastAsiaTheme="minorAscii" w:cstheme="minorAscii"/>
+                <w:b w:val="1"/>
+                <w:bCs w:val="1"/>
+                <w:color w:val="000000" w:themeColor="text1" w:themeTint="FF" w:themeShade="FF"/>
+                <w:sz w:val="20"/>
+                <w:szCs w:val="20"/>
+              </w:rPr>
+              <w:t>}</w:t>
+            </w:r>
           </w:p>
         </w:tc>
       </w:tr>
@@ -225,7 +273,7 @@
             <w:pPr>
               <w:spacing w:before="120" w:after="120"/>
               <w:rPr>
-                <w:rFonts w:asciiTheme="minorHAnsi" w:hAnsiTheme="minorHAnsi" w:cstheme="minorHAnsi"/>
+                <w:rFonts w:ascii="Calibri" w:hAnsi="Calibri" w:eastAsia="Calibri" w:cs="Calibri" w:asciiTheme="minorAscii" w:hAnsiTheme="minorAscii" w:eastAsiaTheme="minorAscii" w:cstheme="minorAscii"/>
                 <w:color w:val="000000" w:themeColor="text1"/>
                 <w:sz w:val="20"/>
                 <w:szCs w:val="20"/>
@@ -233,8 +281,8 @@
             </w:pPr>
             <w:r>
               <w:rPr>
-                <w:rFonts w:asciiTheme="minorHAnsi" w:hAnsiTheme="minorHAnsi" w:cstheme="minorHAnsi"/>
-                <w:color w:val="000000" w:themeColor="text1"/>
+                <w:rFonts w:ascii="Calibri" w:hAnsi="Calibri" w:eastAsia="Calibri" w:cs="Calibri" w:asciiTheme="minorAscii" w:hAnsiTheme="minorAscii" w:eastAsiaTheme="minorAscii" w:cstheme="minorAscii"/>
+                <w:color w:val="000000" w:themeColor="text1" w:themeTint="FF" w:themeShade="FF"/>
                 <w:sz w:val="20"/>
                 <w:szCs w:val="20"/>
               </w:rPr>
@@ -242,8 +290,8 @@
             </w:r>
             <w:r>
               <w:rPr>
-                <w:rFonts w:asciiTheme="minorHAnsi" w:hAnsiTheme="minorHAnsi" w:cstheme="minorHAnsi"/>
-                <w:color w:val="000000" w:themeColor="text1"/>
+                <w:rFonts w:ascii="Calibri" w:hAnsi="Calibri" w:eastAsia="Calibri" w:cs="Calibri" w:asciiTheme="minorAscii" w:hAnsiTheme="minorAscii" w:eastAsiaTheme="minorAscii" w:cstheme="minorAscii"/>
+                <w:color w:val="000000" w:themeColor="text1" w:themeTint="FF" w:themeShade="FF"/>
                 <w:sz w:val="20"/>
                 <w:szCs w:val="20"/>
               </w:rPr>
@@ -251,8 +299,8 @@
             </w:r>
             <w:r>
               <w:rPr>
-                <w:rFonts w:asciiTheme="minorHAnsi" w:hAnsiTheme="minorHAnsi" w:cstheme="minorHAnsi"/>
-                <w:color w:val="000000" w:themeColor="text1"/>
+                <w:rFonts w:ascii="Calibri" w:hAnsi="Calibri" w:eastAsia="Calibri" w:cs="Calibri" w:asciiTheme="minorAscii" w:hAnsiTheme="minorAscii" w:eastAsiaTheme="minorAscii" w:cstheme="minorAscii"/>
+                <w:color w:val="000000" w:themeColor="text1" w:themeTint="FF" w:themeShade="FF"/>
                 <w:sz w:val="20"/>
                 <w:szCs w:val="20"/>
               </w:rPr>
@@ -260,8 +308,8 @@
             </w:r>
             <w:r>
               <w:rPr>
-                <w:rFonts w:asciiTheme="minorHAnsi" w:hAnsiTheme="minorHAnsi" w:cstheme="minorHAnsi"/>
-                <w:color w:val="000000" w:themeColor="text1"/>
+                <w:rFonts w:ascii="Calibri" w:hAnsi="Calibri" w:eastAsia="Calibri" w:cs="Calibri" w:asciiTheme="minorAscii" w:hAnsiTheme="minorAscii" w:eastAsiaTheme="minorAscii" w:cstheme="minorAscii"/>
+                <w:color w:val="000000" w:themeColor="text1" w:themeTint="FF" w:themeShade="FF"/>
                 <w:sz w:val="20"/>
                 <w:szCs w:val="20"/>
               </w:rPr>
@@ -269,8 +317,8 @@
             </w:r>
             <w:r>
               <w:rPr>
-                <w:rFonts w:asciiTheme="minorHAnsi" w:hAnsiTheme="minorHAnsi" w:cstheme="minorHAnsi"/>
-                <w:color w:val="000000" w:themeColor="text1"/>
+                <w:rFonts w:ascii="Calibri" w:hAnsi="Calibri" w:eastAsia="Calibri" w:cs="Calibri" w:asciiTheme="minorAscii" w:hAnsiTheme="minorAscii" w:eastAsiaTheme="minorAscii" w:cstheme="minorAscii"/>
+                <w:color w:val="000000" w:themeColor="text1" w:themeTint="FF" w:themeShade="FF"/>
                 <w:sz w:val="20"/>
                 <w:szCs w:val="20"/>
               </w:rPr>
@@ -278,8 +326,8 @@
             </w:r>
             <w:r>
               <w:rPr>
-                <w:rFonts w:asciiTheme="minorHAnsi" w:hAnsiTheme="minorHAnsi" w:cstheme="minorHAnsi"/>
-                <w:color w:val="000000" w:themeColor="text1"/>
+                <w:rFonts w:ascii="Calibri" w:hAnsi="Calibri" w:eastAsia="Calibri" w:cs="Calibri" w:asciiTheme="minorAscii" w:hAnsiTheme="minorAscii" w:eastAsiaTheme="minorAscii" w:cstheme="minorAscii"/>
+                <w:color w:val="000000" w:themeColor="text1" w:themeTint="FF" w:themeShade="FF"/>
                 <w:sz w:val="20"/>
                 <w:szCs w:val="20"/>
               </w:rPr>
@@ -287,8 +335,8 @@
             </w:r>
             <w:r>
               <w:rPr>
-                <w:rFonts w:asciiTheme="minorHAnsi" w:hAnsiTheme="minorHAnsi" w:cstheme="minorHAnsi"/>
-                <w:color w:val="000000" w:themeColor="text1"/>
+                <w:rFonts w:ascii="Calibri" w:hAnsi="Calibri" w:eastAsia="Calibri" w:cs="Calibri" w:asciiTheme="minorAscii" w:hAnsiTheme="minorAscii" w:eastAsiaTheme="minorAscii" w:cstheme="minorAscii"/>
+                <w:color w:val="000000" w:themeColor="text1" w:themeTint="FF" w:themeShade="FF"/>
                 <w:sz w:val="20"/>
                 <w:szCs w:val="20"/>
               </w:rPr>
@@ -296,8 +344,8 @@
             </w:r>
             <w:r>
               <w:rPr>
-                <w:rFonts w:asciiTheme="minorHAnsi" w:hAnsiTheme="minorHAnsi" w:cstheme="minorHAnsi"/>
-                <w:color w:val="000000" w:themeColor="text1"/>
+                <w:rFonts w:ascii="Calibri" w:hAnsi="Calibri" w:eastAsia="Calibri" w:cs="Calibri" w:asciiTheme="minorAscii" w:hAnsiTheme="minorAscii" w:eastAsiaTheme="minorAscii" w:cstheme="minorAscii"/>
+                <w:color w:val="000000" w:themeColor="text1" w:themeTint="FF" w:themeShade="FF"/>
                 <w:sz w:val="20"/>
                 <w:szCs w:val="20"/>
               </w:rPr>
@@ -308,7 +356,7 @@
             <w:pPr>
               <w:spacing w:before="120" w:after="120"/>
               <w:rPr>
-                <w:rFonts w:asciiTheme="minorHAnsi" w:hAnsiTheme="minorHAnsi" w:cstheme="minorHAnsi"/>
+                <w:rFonts w:ascii="Calibri" w:hAnsi="Calibri" w:eastAsia="Calibri" w:cs="Calibri" w:asciiTheme="minorAscii" w:hAnsiTheme="minorAscii" w:eastAsiaTheme="minorAscii" w:cstheme="minorAscii"/>
                 <w:color w:val="000000" w:themeColor="text1"/>
                 <w:sz w:val="20"/>
                 <w:szCs w:val="20"/>
@@ -316,8 +364,8 @@
             </w:pPr>
             <w:r>
               <w:rPr>
-                <w:rFonts w:asciiTheme="minorHAnsi" w:hAnsiTheme="minorHAnsi" w:cstheme="minorHAnsi"/>
-                <w:color w:val="000000" w:themeColor="text1"/>
+                <w:rFonts w:ascii="Calibri" w:hAnsi="Calibri" w:eastAsia="Calibri" w:cs="Calibri" w:asciiTheme="minorAscii" w:hAnsiTheme="minorAscii" w:eastAsiaTheme="minorAscii" w:cstheme="minorAscii"/>
+                <w:color w:val="000000" w:themeColor="text1" w:themeTint="FF" w:themeShade="FF"/>
                 <w:sz w:val="20"/>
                 <w:szCs w:val="20"/>
               </w:rPr>
@@ -325,8 +373,8 @@
             </w:r>
             <w:r>
               <w:rPr>
-                <w:rFonts w:asciiTheme="minorHAnsi" w:hAnsiTheme="minorHAnsi" w:cstheme="minorHAnsi"/>
-                <w:color w:val="000000" w:themeColor="text1"/>
+                <w:rFonts w:ascii="Calibri" w:hAnsi="Calibri" w:eastAsia="Calibri" w:cs="Calibri" w:asciiTheme="minorAscii" w:hAnsiTheme="minorAscii" w:eastAsiaTheme="minorAscii" w:cstheme="minorAscii"/>
+                <w:color w:val="000000" w:themeColor="text1" w:themeTint="FF" w:themeShade="FF"/>
                 <w:sz w:val="20"/>
                 <w:szCs w:val="20"/>
               </w:rPr>
@@ -334,8 +382,8 @@
             </w:r>
             <w:r>
               <w:rPr>
-                <w:rFonts w:asciiTheme="minorHAnsi" w:hAnsiTheme="minorHAnsi" w:cstheme="minorHAnsi"/>
-                <w:color w:val="000000" w:themeColor="text1"/>
+                <w:rFonts w:ascii="Calibri" w:hAnsi="Calibri" w:eastAsia="Calibri" w:cs="Calibri" w:asciiTheme="minorAscii" w:hAnsiTheme="minorAscii" w:eastAsiaTheme="minorAscii" w:cstheme="minorAscii"/>
+                <w:color w:val="000000" w:themeColor="text1" w:themeTint="FF" w:themeShade="FF"/>
                 <w:sz w:val="20"/>
                 <w:szCs w:val="20"/>
               </w:rPr>
@@ -343,8 +391,8 @@
             </w:r>
             <w:r>
               <w:rPr>
-                <w:rFonts w:asciiTheme="minorHAnsi" w:hAnsiTheme="minorHAnsi" w:cstheme="minorHAnsi"/>
-                <w:color w:val="000000" w:themeColor="text1"/>
+                <w:rFonts w:ascii="Calibri" w:hAnsi="Calibri" w:eastAsia="Calibri" w:cs="Calibri" w:asciiTheme="minorAscii" w:hAnsiTheme="minorAscii" w:eastAsiaTheme="minorAscii" w:cstheme="minorAscii"/>
+                <w:color w:val="000000" w:themeColor="text1" w:themeTint="FF" w:themeShade="FF"/>
                 <w:sz w:val="20"/>
                 <w:szCs w:val="20"/>
               </w:rPr>
@@ -352,8 +400,8 @@
             </w:r>
             <w:r>
               <w:rPr>
-                <w:rFonts w:asciiTheme="minorHAnsi" w:hAnsiTheme="minorHAnsi" w:cstheme="minorHAnsi"/>
-                <w:color w:val="000000" w:themeColor="text1"/>
+                <w:rFonts w:ascii="Calibri" w:hAnsi="Calibri" w:eastAsia="Calibri" w:cs="Calibri" w:asciiTheme="minorAscii" w:hAnsiTheme="minorAscii" w:eastAsiaTheme="minorAscii" w:cstheme="minorAscii"/>
+                <w:color w:val="000000" w:themeColor="text1" w:themeTint="FF" w:themeShade="FF"/>
                 <w:sz w:val="20"/>
                 <w:szCs w:val="20"/>
               </w:rPr>
@@ -380,31 +428,35 @@
           <w:p>
             <w:pPr>
               <w:rPr>
-                <w:rFonts w:asciiTheme="minorHAnsi" w:hAnsiTheme="minorHAnsi" w:cstheme="minorHAnsi"/>
-                <w:b/>
-                <w:bCs/>
+                <w:rFonts w:ascii="Calibri" w:hAnsi="Calibri" w:eastAsia="Calibri" w:cs="Calibri" w:asciiTheme="minorAscii" w:hAnsiTheme="minorAscii" w:eastAsiaTheme="minorAscii" w:cstheme="minorAscii"/>
+                <w:b w:val="1"/>
+                <w:bCs w:val="1"/>
                 <w:color w:val="212121"/>
+                <w:sz w:val="20"/>
+                <w:szCs w:val="20"/>
               </w:rPr>
             </w:pPr>
             <w:r>
               <w:rPr>
-                <w:rFonts w:asciiTheme="minorHAnsi" w:hAnsiTheme="minorHAnsi" w:eastAsiaTheme="minorHAnsi" w:cstheme="minorHAnsi"/>
-                <w:b/>
-                <w:bCs/>
-                <w:color w:val="000000" w:themeColor="text1"/>
+                <w:rFonts w:ascii="Calibri" w:hAnsi="Calibri" w:eastAsia="Calibri" w:cs="Calibri" w:asciiTheme="minorAscii" w:hAnsiTheme="minorAscii" w:eastAsiaTheme="minorAscii" w:cstheme="minorAscii"/>
+                <w:b w:val="1"/>
+                <w:bCs w:val="1"/>
+                <w:color w:val="000000" w:themeColor="text1" w:themeTint="FF" w:themeShade="FF"/>
+                <w:sz w:val="20"/>
+                <w:szCs w:val="20"/>
               </w:rPr>
               <w:t>Poängskala</w:t>
             </w:r>
           </w:p>
           <w:p>
             <w:pPr>
-              <w:shd w:val="clear" w:color="auto" w:fill="FFFFFF"/>
+              <w:shd w:val="clear" w:color="auto" w:fill="FFFFFF" w:themeFill="background1"/>
               <w:suppressAutoHyphens w:val="0"/>
               <w:autoSpaceDN/>
-              <w:spacing w:before="100" w:beforeAutospacing="1" w:after="100" w:afterAutospacing="1"/>
+              <w:spacing w:before="100" w:beforeAutospacing="on" w:after="100" w:afterAutospacing="on"/>
               <w:textAlignment w:val="auto"/>
               <w:rPr>
-                <w:rFonts w:eastAsia="Times New Roman" w:asciiTheme="minorHAnsi" w:hAnsiTheme="minorHAnsi" w:cstheme="minorHAnsi"/>
+                <w:rFonts w:ascii="Calibri" w:hAnsi="Calibri" w:eastAsia="Calibri" w:cs="Calibri" w:asciiTheme="minorAscii" w:hAnsiTheme="minorAscii" w:eastAsiaTheme="minorAscii" w:cstheme="minorAscii"/>
                 <w:color w:val="000000" w:themeColor="text1"/>
                 <w:sz w:val="20"/>
                 <w:szCs w:val="20"/>
@@ -412,19 +464,16 @@
               </w:rPr>
             </w:pPr>
             <w:r>
-              <w:rPr>
-                <w:noProof/>
-              </w:rPr>
               <w:drawing>
-                <wp:inline distT="0" distB="0" distL="0" distR="0" wp14:anchorId="57E01743" wp14:editId="58F5B254">
+                <wp:inline wp14:editId="010B40D9" wp14:anchorId="57E01743">
                   <wp:extent cx="4231005" cy="2954655"/>
                   <wp:effectExtent l="0" t="0" r="0" b="4445"/>
                   <wp:docPr id="1404991122" name="Bildobjekt 2"/>
                   <wp:cNvGraphicFramePr>
-                    <a:graphicFrameLocks xmlns:a="http://schemas.openxmlformats.org/drawingml/2006/main" noChangeAspect="1"/>
+                    <a:graphicFrameLocks noChangeAspect="1"/>
                   </wp:cNvGraphicFramePr>
-                  <a:graphic xmlns:a="http://schemas.openxmlformats.org/drawingml/2006/main">
-                    <a:graphicData uri="http://schemas.openxmlformats.org/drawingml/2006/picture">
+                  <a:graphic>
+                    <a:graphicData xmlns:a="http://schemas.openxmlformats.org/drawingml/2006/main" uri="http://schemas.openxmlformats.org/drawingml/2006/picture">
                       <pic:pic xmlns:pic="http://schemas.openxmlformats.org/drawingml/2006/picture">
                         <pic:nvPicPr>
                           <pic:cNvPr id="0" name="Picture 1"/>
@@ -433,7 +482,7 @@
                           </pic:cNvPicPr>
                         </pic:nvPicPr>
                         <pic:blipFill>
-                          <a:blip r:embed="rId12">
+                          <a:blip xmlns:r="http://schemas.openxmlformats.org/officeDocument/2006/relationships" r:embed="rId12">
                             <a:extLst>
                               <a:ext uri="{28A0092B-C50C-407E-A947-70E740481C1C}">
                                 <a14:useLocalDpi xmlns:a14="http://schemas.microsoft.com/office/drawing/2010/main" val="0"/>
@@ -494,9 +543,9 @@
               <w:autoSpaceDN/>
               <w:textAlignment w:val="auto"/>
               <w:rPr>
-                <w:rFonts w:asciiTheme="minorHAnsi" w:hAnsiTheme="minorHAnsi" w:cstheme="minorHAnsi"/>
-                <w:b/>
-                <w:bCs/>
+                <w:rFonts w:ascii="Calibri" w:hAnsi="Calibri" w:eastAsia="Calibri" w:cs="Calibri" w:asciiTheme="minorAscii" w:hAnsiTheme="minorAscii" w:eastAsiaTheme="minorAscii" w:cstheme="minorAscii"/>
+                <w:b w:val="1"/>
+                <w:bCs w:val="1"/>
                 <w:color w:val="000000" w:themeColor="text1"/>
                 <w:sz w:val="20"/>
                 <w:szCs w:val="20"/>
@@ -504,10 +553,10 @@
             </w:pPr>
             <w:r>
               <w:rPr>
-                <w:rFonts w:asciiTheme="minorHAnsi" w:hAnsiTheme="minorHAnsi" w:cstheme="minorHAnsi"/>
-                <w:b/>
-                <w:bCs/>
-                <w:color w:val="000000" w:themeColor="text1"/>
+                <w:rFonts w:ascii="Calibri" w:hAnsi="Calibri" w:eastAsia="Calibri" w:cs="Calibri" w:asciiTheme="minorAscii" w:hAnsiTheme="minorAscii" w:eastAsiaTheme="minorAscii" w:cstheme="minorAscii"/>
+                <w:b w:val="1"/>
+                <w:bCs w:val="1"/>
+                <w:color w:val="000000" w:themeColor="text1" w:themeTint="FF" w:themeShade="FF"/>
                 <w:sz w:val="20"/>
                 <w:szCs w:val="20"/>
               </w:rPr>
@@ -558,40 +607,50 @@
               <w:ind w:right="34"/>
               <w:rPr>
                 <w:rFonts w:ascii="Calibri" w:hAnsi="Calibri" w:eastAsia="Calibri" w:cs="Calibri" w:asciiTheme="minorAscii" w:hAnsiTheme="minorAscii" w:eastAsiaTheme="minorAscii" w:cstheme="minorAscii"/>
-                <w:b w:val="1"/>
-                <w:bCs w:val="1"/>
+                <w:b w:val="0"/>
+                <w:bCs w:val="0"/>
+                <w:color w:val="000000" w:themeColor="text1"/>
+                <w:sz w:val="20"/>
+                <w:szCs w:val="20"/>
+                <w:lang w:eastAsia="en-US"/>
+              </w:rPr>
+            </w:pPr>
+            <w:r>
+              <w:rPr>
+                <w:rFonts w:ascii="Calibri" w:hAnsi="Calibri" w:eastAsia="Calibri" w:cs="Calibri" w:asciiTheme="minorAscii" w:hAnsiTheme="minorAscii" w:eastAsiaTheme="minorAscii" w:cstheme="minorAscii"/>
+                <w:b w:val="0"/>
+                <w:bCs w:val="0"/>
                 <w:color w:val="000000" w:themeColor="text1" w:themeTint="FF" w:themeShade="FF"/>
                 <w:sz w:val="20"/>
                 <w:szCs w:val="20"/>
                 <w:lang w:eastAsia="en-US"/>
               </w:rPr>
-            </w:pPr>
-            <w:r>
-              <w:rPr>
-                <w:rFonts w:ascii="Calibri" w:hAnsi="Calibri" w:eastAsia="Calibri" w:cs="Calibri" w:asciiTheme="minorAscii" w:hAnsiTheme="minorAscii" w:eastAsiaTheme="minorAscii" w:cstheme="minorAscii"/>
-                <w:b w:val="1"/>
-                <w:bCs w:val="1"/>
+              <w:t>{</w:t>
+            </w:r>
+            <w:r>
+              <w:rPr>
+                <w:rFonts w:ascii="Calibri" w:hAnsi="Calibri" w:eastAsia="Calibri" w:cs="Calibri" w:asciiTheme="minorAscii" w:hAnsiTheme="minorAscii" w:eastAsiaTheme="minorAscii" w:cstheme="minorAscii"/>
+                <w:b w:val="0"/>
+                <w:bCs w:val="0"/>
                 <w:color w:val="000000" w:themeColor="text1" w:themeTint="FF" w:themeShade="FF"/>
                 <w:sz w:val="20"/>
                 <w:szCs w:val="20"/>
                 <w:lang w:eastAsia="en-US"/>
               </w:rPr>
-              <w:t>{tq_fardighet_text}</w:t>
-            </w:r>
-          </w:p>
-          <w:p>
-            <w:pPr>
-              <w:spacing w:before="120" w:after="120"/>
-              <w:ind w:right="34"/>
-              <w:rPr>
-                <w:rFonts w:asciiTheme="minorHAnsi" w:hAnsiTheme="minorHAnsi" w:eastAsiaTheme="minorHAnsi" w:cstheme="minorHAnsi"/>
-                <w:color w:val="000000" w:themeColor="text1"/>
-                <w:sz w:val="20"/>
-                <w:szCs w:val="20"/>
-                <w:highlight w:val="green"/>
+              <w:t>tq_fardighet_text</w:t>
+            </w:r>
+            <w:r>
+              <w:rPr>
+                <w:rFonts w:ascii="Calibri" w:hAnsi="Calibri" w:eastAsia="Calibri" w:cs="Calibri" w:asciiTheme="minorAscii" w:hAnsiTheme="minorAscii" w:eastAsiaTheme="minorAscii" w:cstheme="minorAscii"/>
+                <w:b w:val="0"/>
+                <w:bCs w:val="0"/>
+                <w:color w:val="000000" w:themeColor="text1" w:themeTint="FF" w:themeShade="FF"/>
+                <w:sz w:val="20"/>
+                <w:szCs w:val="20"/>
                 <w:lang w:eastAsia="en-US"/>
               </w:rPr>
-            </w:pPr>
+              <w:t>}</w:t>
+            </w:r>
           </w:p>
         </w:tc>
       </w:tr>
@@ -625,8 +684,9 @@
               </w:numPr>
               <w:spacing w:before="120" w:after="120"/>
               <w:rPr>
-                <w:rFonts w:cstheme="minorHAnsi"/>
-                <w:b/>
+                <w:rFonts w:ascii="Calibri" w:hAnsi="Calibri" w:eastAsia="Calibri" w:cs="Calibri" w:asciiTheme="minorAscii" w:hAnsiTheme="minorAscii" w:eastAsiaTheme="minorAscii" w:cstheme="minorAscii"/>
+                <w:b w:val="1"/>
+                <w:bCs w:val="1"/>
                 <w:color w:val="000000" w:themeColor="text1"/>
                 <w:sz w:val="20"/>
                 <w:szCs w:val="20"/>
@@ -634,9 +694,10 @@
             </w:pPr>
             <w:r>
               <w:rPr>
-                <w:rFonts w:cstheme="minorHAnsi"/>
-                <w:b/>
-                <w:color w:val="000000" w:themeColor="text1"/>
+                <w:rFonts w:ascii="Calibri" w:hAnsi="Calibri" w:eastAsia="Calibri" w:cs="Calibri" w:asciiTheme="minorAscii" w:hAnsiTheme="minorAscii" w:eastAsiaTheme="minorAscii" w:cstheme="minorAscii"/>
+                <w:b w:val="1"/>
+                <w:bCs w:val="1"/>
+                <w:color w:val="000000" w:themeColor="text1" w:themeTint="FF" w:themeShade="FF"/>
                 <w:sz w:val="20"/>
                 <w:szCs w:val="20"/>
               </w:rPr>
@@ -652,8 +713,9 @@
               </w:numPr>
               <w:spacing w:before="120" w:after="120"/>
               <w:rPr>
-                <w:rFonts w:cstheme="minorHAnsi"/>
-                <w:b/>
+                <w:rFonts w:ascii="Calibri" w:hAnsi="Calibri" w:eastAsia="Calibri" w:cs="Calibri" w:asciiTheme="minorAscii" w:hAnsiTheme="minorAscii" w:eastAsiaTheme="minorAscii" w:cstheme="minorAscii"/>
+                <w:b w:val="1"/>
+                <w:bCs w:val="1"/>
                 <w:color w:val="000000" w:themeColor="text1"/>
                 <w:sz w:val="20"/>
                 <w:szCs w:val="20"/>
@@ -661,9 +723,10 @@
             </w:pPr>
             <w:r>
               <w:rPr>
-                <w:rFonts w:cstheme="minorHAnsi"/>
-                <w:b/>
-                <w:color w:val="000000" w:themeColor="text1"/>
+                <w:rFonts w:ascii="Calibri" w:hAnsi="Calibri" w:eastAsia="Calibri" w:cs="Calibri" w:asciiTheme="minorAscii" w:hAnsiTheme="minorAscii" w:eastAsiaTheme="minorAscii" w:cstheme="minorAscii"/>
+                <w:b w:val="1"/>
+                <w:bCs w:val="1"/>
+                <w:color w:val="000000" w:themeColor="text1" w:themeTint="FF" w:themeShade="FF"/>
                 <w:sz w:val="20"/>
                 <w:szCs w:val="20"/>
               </w:rPr>
@@ -679,8 +742,9 @@
               </w:numPr>
               <w:spacing w:before="120" w:after="120"/>
               <w:rPr>
-                <w:rFonts w:cstheme="minorHAnsi"/>
-                <w:b/>
+                <w:rFonts w:ascii="Calibri" w:hAnsi="Calibri" w:eastAsia="Calibri" w:cs="Calibri" w:asciiTheme="minorAscii" w:hAnsiTheme="minorAscii" w:eastAsiaTheme="minorAscii" w:cstheme="minorAscii"/>
+                <w:b w:val="1"/>
+                <w:bCs w:val="1"/>
                 <w:color w:val="000000" w:themeColor="text1"/>
                 <w:sz w:val="20"/>
                 <w:szCs w:val="20"/>
@@ -688,9 +752,10 @@
             </w:pPr>
             <w:r>
               <w:rPr>
-                <w:rFonts w:cstheme="minorHAnsi"/>
-                <w:b/>
-                <w:color w:val="000000" w:themeColor="text1"/>
+                <w:rFonts w:ascii="Calibri" w:hAnsi="Calibri" w:eastAsia="Calibri" w:cs="Calibri" w:asciiTheme="minorAscii" w:hAnsiTheme="minorAscii" w:eastAsiaTheme="minorAscii" w:cstheme="minorAscii"/>
+                <w:b w:val="1"/>
+                <w:bCs w:val="1"/>
+                <w:color w:val="000000" w:themeColor="text1" w:themeTint="FF" w:themeShade="FF"/>
                 <w:sz w:val="20"/>
                 <w:szCs w:val="20"/>
               </w:rPr>
@@ -701,7 +766,7 @@
             <w:pPr>
               <w:spacing w:before="120" w:after="120"/>
               <w:rPr>
-                <w:rFonts w:asciiTheme="minorHAnsi" w:hAnsiTheme="minorHAnsi" w:eastAsiaTheme="minorHAnsi" w:cstheme="minorHAnsi"/>
+                <w:rFonts w:ascii="Calibri" w:hAnsi="Calibri" w:eastAsia="Calibri" w:cs="Calibri" w:asciiTheme="minorAscii" w:hAnsiTheme="minorAscii" w:eastAsiaTheme="minorAscii" w:cstheme="minorAscii"/>
                 <w:color w:val="000000" w:themeColor="text1"/>
                 <w:sz w:val="20"/>
                 <w:szCs w:val="20"/>
@@ -713,7 +778,7 @@
             <w:pPr>
               <w:spacing w:before="120" w:after="120"/>
               <w:rPr>
-                <w:rFonts w:asciiTheme="minorHAnsi" w:hAnsiTheme="minorHAnsi" w:eastAsiaTheme="minorHAnsi" w:cstheme="minorHAnsi"/>
+                <w:rFonts w:ascii="Calibri" w:hAnsi="Calibri" w:eastAsia="Calibri" w:cs="Calibri" w:asciiTheme="minorAscii" w:hAnsiTheme="minorAscii" w:eastAsiaTheme="minorAscii" w:cstheme="minorAscii"/>
                 <w:color w:val="000000" w:themeColor="text1"/>
                 <w:sz w:val="20"/>
                 <w:szCs w:val="20"/>
@@ -725,7 +790,7 @@
             <w:pPr>
               <w:spacing w:before="120" w:after="120"/>
               <w:rPr>
-                <w:rFonts w:asciiTheme="minorHAnsi" w:hAnsiTheme="minorHAnsi" w:eastAsiaTheme="minorHAnsi" w:cstheme="minorHAnsi"/>
+                <w:rFonts w:ascii="Calibri" w:hAnsi="Calibri" w:eastAsia="Calibri" w:cs="Calibri" w:asciiTheme="minorAscii" w:hAnsiTheme="minorAscii" w:eastAsiaTheme="minorAscii" w:cstheme="minorAscii"/>
                 <w:color w:val="000000" w:themeColor="text1"/>
                 <w:sz w:val="20"/>
                 <w:szCs w:val="20"/>
@@ -737,7 +802,7 @@
             <w:pPr>
               <w:spacing w:before="120" w:after="120"/>
               <w:rPr>
-                <w:rFonts w:asciiTheme="minorHAnsi" w:hAnsiTheme="minorHAnsi" w:eastAsiaTheme="minorHAnsi" w:cstheme="minorHAnsi"/>
+                <w:rFonts w:ascii="Calibri" w:hAnsi="Calibri" w:eastAsia="Calibri" w:cs="Calibri" w:asciiTheme="minorAscii" w:hAnsiTheme="minorAscii" w:eastAsiaTheme="minorAscii" w:cstheme="minorAscii"/>
                 <w:color w:val="000000" w:themeColor="text1"/>
                 <w:sz w:val="20"/>
                 <w:szCs w:val="20"/>
@@ -749,7 +814,7 @@
             <w:pPr>
               <w:spacing w:before="120" w:after="120"/>
               <w:rPr>
-                <w:rFonts w:asciiTheme="minorHAnsi" w:hAnsiTheme="minorHAnsi" w:eastAsiaTheme="minorHAnsi" w:cstheme="minorHAnsi"/>
+                <w:rFonts w:ascii="Calibri" w:hAnsi="Calibri" w:eastAsia="Calibri" w:cs="Calibri" w:asciiTheme="minorAscii" w:hAnsiTheme="minorAscii" w:eastAsiaTheme="minorAscii" w:cstheme="minorAscii"/>
                 <w:color w:val="000000" w:themeColor="text1"/>
                 <w:sz w:val="20"/>
                 <w:szCs w:val="20"/>
@@ -761,7 +826,7 @@
             <w:pPr>
               <w:spacing w:before="120" w:after="120"/>
               <w:rPr>
-                <w:rFonts w:asciiTheme="minorHAnsi" w:hAnsiTheme="minorHAnsi" w:eastAsiaTheme="minorHAnsi" w:cstheme="minorHAnsi"/>
+                <w:rFonts w:ascii="Calibri" w:hAnsi="Calibri" w:eastAsia="Calibri" w:cs="Calibri" w:asciiTheme="minorAscii" w:hAnsiTheme="minorAscii" w:eastAsiaTheme="minorAscii" w:cstheme="minorAscii"/>
                 <w:color w:val="000000" w:themeColor="text1"/>
                 <w:sz w:val="20"/>
                 <w:szCs w:val="20"/>
@@ -773,7 +838,7 @@
             <w:pPr>
               <w:spacing w:before="120" w:after="120"/>
               <w:rPr>
-                <w:rFonts w:asciiTheme="minorHAnsi" w:hAnsiTheme="minorHAnsi" w:eastAsiaTheme="minorHAnsi" w:cstheme="minorHAnsi"/>
+                <w:rFonts w:ascii="Calibri" w:hAnsi="Calibri" w:eastAsia="Calibri" w:cs="Calibri" w:asciiTheme="minorAscii" w:hAnsiTheme="minorAscii" w:eastAsiaTheme="minorAscii" w:cstheme="minorAscii"/>
                 <w:color w:val="000000" w:themeColor="text1"/>
                 <w:sz w:val="20"/>
                 <w:szCs w:val="20"/>
@@ -785,7 +850,7 @@
             <w:pPr>
               <w:spacing w:before="120" w:after="120"/>
               <w:rPr>
-                <w:rFonts w:asciiTheme="minorHAnsi" w:hAnsiTheme="minorHAnsi" w:eastAsiaTheme="minorHAnsi" w:cstheme="minorHAnsi"/>
+                <w:rFonts w:ascii="Calibri" w:hAnsi="Calibri" w:eastAsia="Calibri" w:cs="Calibri" w:asciiTheme="minorAscii" w:hAnsiTheme="minorAscii" w:eastAsiaTheme="minorAscii" w:cstheme="minorAscii"/>
                 <w:color w:val="EE0000"/>
                 <w:sz w:val="20"/>
                 <w:szCs w:val="20"/>
@@ -797,7 +862,7 @@
             <w:pPr>
               <w:spacing w:before="120" w:after="120"/>
               <w:rPr>
-                <w:rFonts w:asciiTheme="minorHAnsi" w:hAnsiTheme="minorHAnsi" w:eastAsiaTheme="minorHAnsi" w:cstheme="minorHAnsi"/>
+                <w:rFonts w:ascii="Calibri" w:hAnsi="Calibri" w:eastAsia="Calibri" w:cs="Calibri" w:asciiTheme="minorAscii" w:hAnsiTheme="minorAscii" w:eastAsiaTheme="minorAscii" w:cstheme="minorAscii"/>
                 <w:color w:val="EE0000"/>
                 <w:sz w:val="20"/>
                 <w:szCs w:val="20"/>
@@ -809,7 +874,7 @@
             <w:pPr>
               <w:spacing w:before="120" w:after="120"/>
               <w:rPr>
-                <w:rFonts w:asciiTheme="minorHAnsi" w:hAnsiTheme="minorHAnsi" w:eastAsiaTheme="minorHAnsi" w:cstheme="minorHAnsi"/>
+                <w:rFonts w:ascii="Calibri" w:hAnsi="Calibri" w:eastAsia="Calibri" w:cs="Calibri" w:asciiTheme="minorAscii" w:hAnsiTheme="minorAscii" w:eastAsiaTheme="minorAscii" w:cstheme="minorAscii"/>
                 <w:color w:val="EE0000"/>
                 <w:sz w:val="20"/>
                 <w:szCs w:val="20"/>
@@ -821,7 +886,7 @@
             <w:pPr>
               <w:spacing w:before="120" w:after="120"/>
               <w:rPr>
-                <w:rFonts w:asciiTheme="minorHAnsi" w:hAnsiTheme="minorHAnsi" w:eastAsiaTheme="minorHAnsi" w:cstheme="minorHAnsi"/>
+                <w:rFonts w:ascii="Calibri" w:hAnsi="Calibri" w:eastAsia="Calibri" w:cs="Calibri" w:asciiTheme="minorAscii" w:hAnsiTheme="minorAscii" w:eastAsiaTheme="minorAscii" w:cstheme="minorAscii"/>
                 <w:color w:val="EE0000"/>
                 <w:sz w:val="20"/>
                 <w:szCs w:val="20"/>
@@ -833,7 +898,7 @@
             <w:pPr>
               <w:spacing w:before="120" w:after="120"/>
               <w:rPr>
-                <w:rFonts w:asciiTheme="minorHAnsi" w:hAnsiTheme="minorHAnsi" w:eastAsiaTheme="minorHAnsi" w:cstheme="minorHAnsi"/>
+                <w:rFonts w:ascii="Calibri" w:hAnsi="Calibri" w:eastAsia="Calibri" w:cs="Calibri" w:asciiTheme="minorAscii" w:hAnsiTheme="minorAscii" w:eastAsiaTheme="minorAscii" w:cstheme="minorAscii"/>
                 <w:color w:val="EE0000"/>
                 <w:sz w:val="20"/>
                 <w:szCs w:val="20"/>
@@ -845,7 +910,7 @@
             <w:pPr>
               <w:spacing w:before="120" w:after="120"/>
               <w:rPr>
-                <w:rFonts w:asciiTheme="minorHAnsi" w:hAnsiTheme="minorHAnsi" w:eastAsiaTheme="minorHAnsi" w:cstheme="minorHAnsi"/>
+                <w:rFonts w:ascii="Calibri" w:hAnsi="Calibri" w:eastAsia="Calibri" w:cs="Calibri" w:asciiTheme="minorAscii" w:hAnsiTheme="minorAscii" w:eastAsiaTheme="minorAscii" w:cstheme="minorAscii"/>
                 <w:color w:val="EE0000"/>
                 <w:sz w:val="20"/>
                 <w:szCs w:val="20"/>
@@ -857,7 +922,7 @@
             <w:pPr>
               <w:spacing w:before="120" w:after="120"/>
               <w:rPr>
-                <w:rFonts w:asciiTheme="minorHAnsi" w:hAnsiTheme="minorHAnsi" w:eastAsiaTheme="minorHAnsi" w:cstheme="minorHAnsi"/>
+                <w:rFonts w:ascii="Calibri" w:hAnsi="Calibri" w:eastAsia="Calibri" w:cs="Calibri" w:asciiTheme="minorAscii" w:hAnsiTheme="minorAscii" w:eastAsiaTheme="minorAscii" w:cstheme="minorAscii"/>
                 <w:color w:val="EE0000"/>
                 <w:sz w:val="20"/>
                 <w:szCs w:val="20"/>
@@ -869,7 +934,7 @@
             <w:pPr>
               <w:spacing w:before="120" w:after="120"/>
               <w:rPr>
-                <w:rFonts w:asciiTheme="minorHAnsi" w:hAnsiTheme="minorHAnsi" w:eastAsiaTheme="minorHAnsi" w:cstheme="minorHAnsi"/>
+                <w:rFonts w:ascii="Calibri" w:hAnsi="Calibri" w:eastAsia="Calibri" w:cs="Calibri" w:asciiTheme="minorAscii" w:hAnsiTheme="minorAscii" w:eastAsiaTheme="minorAscii" w:cstheme="minorAscii"/>
                 <w:color w:val="EE0000"/>
                 <w:sz w:val="20"/>
                 <w:szCs w:val="20"/>
@@ -920,8 +985,8 @@
             <w:pPr>
               <w:rPr>
                 <w:rFonts w:ascii="Calibri" w:hAnsi="Calibri" w:eastAsia="Calibri" w:cs="Calibri" w:asciiTheme="minorAscii" w:hAnsiTheme="minorAscii" w:eastAsiaTheme="minorAscii" w:cstheme="minorAscii"/>
-                <w:b w:val="1"/>
-                <w:bCs w:val="1"/>
+                <w:b w:val="0"/>
+                <w:bCs w:val="0"/>
                 <w:color w:val="000000" w:themeColor="text1"/>
                 <w:sz w:val="20"/>
                 <w:szCs w:val="20"/>
@@ -931,14 +996,38 @@
             <w:r>
               <w:rPr>
                 <w:rFonts w:ascii="Calibri" w:hAnsi="Calibri" w:eastAsia="Calibri" w:cs="Calibri" w:asciiTheme="minorAscii" w:hAnsiTheme="minorAscii" w:eastAsiaTheme="minorAscii" w:cstheme="minorAscii"/>
-                <w:b w:val="1"/>
-                <w:bCs w:val="1"/>
+                <w:b w:val="0"/>
+                <w:bCs w:val="0"/>
                 <w:color w:val="000000" w:themeColor="text1" w:themeTint="FF" w:themeShade="FF"/>
                 <w:sz w:val="20"/>
                 <w:szCs w:val="20"/>
                 <w:lang w:eastAsia="en-US"/>
               </w:rPr>
-              <w:t>{sur_text}</w:t>
+              <w:t>{</w:t>
+            </w:r>
+            <w:r>
+              <w:rPr>
+                <w:rFonts w:ascii="Calibri" w:hAnsi="Calibri" w:eastAsia="Calibri" w:cs="Calibri" w:asciiTheme="minorAscii" w:hAnsiTheme="minorAscii" w:eastAsiaTheme="minorAscii" w:cstheme="minorAscii"/>
+                <w:b w:val="0"/>
+                <w:bCs w:val="0"/>
+                <w:color w:val="000000" w:themeColor="text1" w:themeTint="FF" w:themeShade="FF"/>
+                <w:sz w:val="20"/>
+                <w:szCs w:val="20"/>
+                <w:lang w:eastAsia="en-US"/>
+              </w:rPr>
+              <w:t>sur_text</w:t>
+            </w:r>
+            <w:r>
+              <w:rPr>
+                <w:rFonts w:ascii="Calibri" w:hAnsi="Calibri" w:eastAsia="Calibri" w:cs="Calibri" w:asciiTheme="minorAscii" w:hAnsiTheme="minorAscii" w:eastAsiaTheme="minorAscii" w:cstheme="minorAscii"/>
+                <w:b w:val="0"/>
+                <w:bCs w:val="0"/>
+                <w:color w:val="000000" w:themeColor="text1" w:themeTint="FF" w:themeShade="FF"/>
+                <w:sz w:val="20"/>
+                <w:szCs w:val="20"/>
+                <w:lang w:eastAsia="en-US"/>
+              </w:rPr>
+              <w:t>}</w:t>
             </w:r>
           </w:p>
         </w:tc>
@@ -967,10 +1056,117 @@
           <w:p>
             <w:pPr>
               <w:rPr>
+                <w:rFonts w:ascii="Calibri" w:hAnsi="Calibri" w:eastAsia="Calibri" w:cs="Calibri" w:asciiTheme="minorAscii" w:hAnsiTheme="minorAscii" w:eastAsiaTheme="minorAscii" w:cstheme="minorAscii"/>
+                <w:b w:val="1"/>
+                <w:bCs w:val="1"/>
+                <w:color w:val="000000" w:themeColor="text1"/>
+                <w:sz w:val="20"/>
+                <w:szCs w:val="20"/>
+                <w:lang w:eastAsia="en-US"/>
+              </w:rPr>
+            </w:pPr>
+            <w:r>
+              <w:rPr>
+                <w:rFonts w:ascii="Calibri" w:hAnsi="Calibri" w:eastAsia="Calibri" w:cs="Calibri" w:asciiTheme="minorAscii" w:hAnsiTheme="minorAscii" w:eastAsiaTheme="minorAscii" w:cstheme="minorAscii"/>
+                <w:b w:val="1"/>
+                <w:bCs w:val="1"/>
+                <w:color w:val="000000" w:themeColor="text1" w:themeTint="FF" w:themeShade="FF"/>
+                <w:sz w:val="20"/>
+                <w:szCs w:val="20"/>
+                <w:lang w:eastAsia="en-US"/>
+              </w:rPr>
+              <w:t xml:space="preserve">Definition av kandidatens </w:t>
+            </w:r>
+          </w:p>
+          <w:p>
+            <w:pPr>
+              <w:rPr>
+                <w:rFonts w:ascii="Calibri" w:hAnsi="Calibri" w:eastAsia="Calibri" w:cs="Calibri" w:asciiTheme="minorAscii" w:hAnsiTheme="minorAscii" w:eastAsiaTheme="minorAscii" w:cstheme="minorAscii"/>
+                <w:b w:val="1"/>
+                <w:bCs w:val="1"/>
+                <w:color w:val="000000" w:themeColor="text1"/>
+                <w:sz w:val="20"/>
+                <w:szCs w:val="20"/>
+                <w:lang w:eastAsia="en-US"/>
+              </w:rPr>
+            </w:pPr>
+            <w:r>
+              <w:rPr>
+                <w:rFonts w:ascii="Calibri" w:hAnsi="Calibri" w:eastAsia="Calibri" w:cs="Calibri" w:asciiTheme="minorAscii" w:hAnsiTheme="minorAscii" w:eastAsiaTheme="minorAscii" w:cstheme="minorAscii"/>
+                <w:b w:val="1"/>
+                <w:bCs w:val="1"/>
+                <w:color w:val="000000" w:themeColor="text1" w:themeTint="FF" w:themeShade="FF"/>
+                <w:sz w:val="20"/>
+                <w:szCs w:val="20"/>
+                <w:lang w:eastAsia="en-US"/>
+              </w:rPr>
+              <w:t>3 främsta motivationsfaktorer</w:t>
+            </w:r>
+          </w:p>
+          <w:p>
+            <w:pPr>
+              <w:rPr>
+                <w:rFonts w:ascii="Calibri" w:hAnsi="Calibri" w:eastAsia="Calibri" w:cs="Calibri" w:asciiTheme="minorAscii" w:hAnsiTheme="minorAscii" w:eastAsiaTheme="minorAscii" w:cstheme="minorAscii"/>
+                <w:b w:val="1"/>
+                <w:bCs w:val="1"/>
+                <w:color w:val="000000" w:themeColor="text1"/>
+                <w:sz w:val="20"/>
+                <w:szCs w:val="20"/>
+                <w:lang w:eastAsia="en-US"/>
+              </w:rPr>
+            </w:pPr>
+          </w:p>
+          <w:p>
+            <w:pPr>
+              <w:rPr>
+                <w:rFonts w:asciiTheme="minorHAnsi" w:hAnsiTheme="minorHAnsi" w:eastAsiaTheme="minorHAnsi" w:cstheme="minorHAnsi"/>
+                <w:color w:val="000000" w:themeColor="text1"/>
+                <w:sz w:val="20"/>
+                <w:szCs w:val="20"/>
+                <w:lang w:eastAsia="en-US"/>
+              </w:rPr>
+            </w:pPr>
+            <w:r>
+              <w:rPr>
                 <w:rFonts w:asciiTheme="minorHAnsi" w:hAnsiTheme="minorHAnsi" w:eastAsiaTheme="minorHAnsi" w:cstheme="minorHAnsi"/>
                 <w:b/>
                 <w:bCs/>
                 <w:color w:val="000000" w:themeColor="text1"/>
+                <w:sz w:val="20"/>
+                <w:szCs w:val="20"/>
+                <w:lang w:eastAsia="en-US"/>
+              </w:rPr>
+              <w:t>Kreativitet</w:t>
+            </w:r>
+            <w:r>
+              <w:rPr>
+                <w:rFonts w:asciiTheme="minorHAnsi" w:hAnsiTheme="minorHAnsi" w:eastAsiaTheme="minorHAnsi" w:cstheme="minorHAnsi"/>
+                <w:color w:val="000000" w:themeColor="text1"/>
+                <w:sz w:val="20"/>
+                <w:szCs w:val="20"/>
+                <w:lang w:eastAsia="en-US"/>
+              </w:rPr>
+              <w:t xml:space="preserve"> Motiveras av innovation och nya möjligheter till kreativitet. </w:t>
+            </w:r>
+          </w:p>
+          <w:p>
+            <w:pPr>
+              <w:rPr>
+                <w:rFonts w:ascii="Calibri" w:hAnsi="Calibri" w:eastAsia="Calibri" w:cs="Calibri" w:asciiTheme="minorAscii" w:hAnsiTheme="minorAscii" w:eastAsiaTheme="minorAscii" w:cstheme="minorAscii"/>
+                <w:color w:val="000000" w:themeColor="text1"/>
+                <w:sz w:val="20"/>
+                <w:szCs w:val="20"/>
+                <w:lang w:eastAsia="en-US"/>
+              </w:rPr>
+            </w:pPr>
+          </w:p>
+          <w:p>
+            <w:pPr>
+              <w:rPr>
+                <w:rFonts w:asciiTheme="minorHAnsi" w:hAnsiTheme="minorHAnsi" w:eastAsiaTheme="minorHAnsi" w:cstheme="minorHAnsi"/>
+                <w:color w:val="000000" w:themeColor="text1"/>
+                <w:sz w:val="20"/>
+                <w:szCs w:val="20"/>
                 <w:lang w:eastAsia="en-US"/>
               </w:rPr>
             </w:pPr>
@@ -980,126 +1176,27 @@
                 <w:b/>
                 <w:bCs/>
                 <w:color w:val="000000" w:themeColor="text1"/>
+                <w:sz w:val="20"/>
+                <w:szCs w:val="20"/>
                 <w:lang w:eastAsia="en-US"/>
               </w:rPr>
-              <w:t xml:space="preserve">Definition av kandidatens </w:t>
+              <w:t xml:space="preserve">Nyfikenhet </w:t>
+            </w:r>
+            <w:r>
+              <w:rPr>
+                <w:rFonts w:asciiTheme="minorHAnsi" w:hAnsiTheme="minorHAnsi" w:eastAsiaTheme="minorHAnsi" w:cstheme="minorHAnsi"/>
+                <w:color w:val="000000" w:themeColor="text1"/>
+                <w:sz w:val="20"/>
+                <w:szCs w:val="20"/>
+                <w:lang w:eastAsia="en-US"/>
+              </w:rPr>
+              <w:t xml:space="preserve">Motiveras av att få fram ny information och lösa nya problem. </w:t>
             </w:r>
           </w:p>
           <w:p>
             <w:pPr>
               <w:rPr>
-                <w:rFonts w:asciiTheme="minorHAnsi" w:hAnsiTheme="minorHAnsi" w:eastAsiaTheme="minorHAnsi" w:cstheme="minorHAnsi"/>
-                <w:b/>
-                <w:bCs/>
-                <w:color w:val="000000" w:themeColor="text1"/>
-                <w:lang w:eastAsia="en-US"/>
-              </w:rPr>
-            </w:pPr>
-            <w:r>
-              <w:rPr>
-                <w:rFonts w:asciiTheme="minorHAnsi" w:hAnsiTheme="minorHAnsi" w:eastAsiaTheme="minorHAnsi" w:cstheme="minorHAnsi"/>
-                <w:b/>
-                <w:bCs/>
-                <w:color w:val="000000" w:themeColor="text1"/>
-                <w:lang w:eastAsia="en-US"/>
-              </w:rPr>
-              <w:t>3 främsta motivationsfaktorer</w:t>
-            </w:r>
-          </w:p>
-          <w:p>
-            <w:pPr>
-              <w:rPr>
-                <w:rFonts w:asciiTheme="minorHAnsi" w:hAnsiTheme="minorHAnsi" w:eastAsiaTheme="minorHAnsi" w:cstheme="minorHAnsi"/>
-                <w:b/>
-                <w:bCs/>
-                <w:color w:val="000000" w:themeColor="text1"/>
-                <w:sz w:val="20"/>
-                <w:szCs w:val="20"/>
-                <w:lang w:eastAsia="en-US"/>
-              </w:rPr>
-            </w:pPr>
-          </w:p>
-          <w:p>
-            <w:pPr>
-              <w:rPr>
-                <w:rFonts w:asciiTheme="minorHAnsi" w:hAnsiTheme="minorHAnsi" w:eastAsiaTheme="minorHAnsi" w:cstheme="minorHAnsi"/>
-                <w:color w:val="000000" w:themeColor="text1"/>
-                <w:sz w:val="20"/>
-                <w:szCs w:val="20"/>
-                <w:lang w:eastAsia="en-US"/>
-              </w:rPr>
-            </w:pPr>
-            <w:r>
-              <w:rPr>
-                <w:rFonts w:asciiTheme="minorHAnsi" w:hAnsiTheme="minorHAnsi" w:eastAsiaTheme="minorHAnsi" w:cstheme="minorHAnsi"/>
-                <w:b/>
-                <w:bCs/>
-                <w:color w:val="000000" w:themeColor="text1"/>
-                <w:sz w:val="20"/>
-                <w:szCs w:val="20"/>
-                <w:lang w:eastAsia="en-US"/>
-              </w:rPr>
-              <w:t>Kreativitet</w:t>
-            </w:r>
-            <w:r>
-              <w:rPr>
-                <w:rFonts w:asciiTheme="minorHAnsi" w:hAnsiTheme="minorHAnsi" w:eastAsiaTheme="minorHAnsi" w:cstheme="minorHAnsi"/>
-                <w:color w:val="000000" w:themeColor="text1"/>
-                <w:sz w:val="20"/>
-                <w:szCs w:val="20"/>
-                <w:lang w:eastAsia="en-US"/>
-              </w:rPr>
-              <w:t xml:space="preserve"> Motiveras av innovation och nya möjligheter till kreativitet. </w:t>
-            </w:r>
-          </w:p>
-          <w:p>
-            <w:pPr>
-              <w:rPr>
-                <w:rFonts w:asciiTheme="minorHAnsi" w:hAnsiTheme="minorHAnsi" w:eastAsiaTheme="minorHAnsi" w:cstheme="minorHAnsi"/>
-                <w:color w:val="000000" w:themeColor="text1"/>
-                <w:sz w:val="20"/>
-                <w:szCs w:val="20"/>
-                <w:lang w:eastAsia="en-US"/>
-              </w:rPr>
-            </w:pPr>
-          </w:p>
-          <w:p>
-            <w:pPr>
-              <w:rPr>
-                <w:rFonts w:asciiTheme="minorHAnsi" w:hAnsiTheme="minorHAnsi" w:eastAsiaTheme="minorHAnsi" w:cstheme="minorHAnsi"/>
-                <w:color w:val="000000" w:themeColor="text1"/>
-                <w:sz w:val="20"/>
-                <w:szCs w:val="20"/>
-                <w:lang w:eastAsia="en-US"/>
-              </w:rPr>
-            </w:pPr>
-            <w:r>
-              <w:rPr>
-                <w:rFonts w:asciiTheme="minorHAnsi" w:hAnsiTheme="minorHAnsi" w:eastAsiaTheme="minorHAnsi" w:cstheme="minorHAnsi"/>
-                <w:b/>
-                <w:bCs/>
-                <w:color w:val="000000" w:themeColor="text1"/>
-                <w:sz w:val="20"/>
-                <w:szCs w:val="20"/>
-                <w:lang w:eastAsia="en-US"/>
-              </w:rPr>
-              <w:t xml:space="preserve">Nyfikenhet </w:t>
-            </w:r>
-            <w:r>
-              <w:rPr>
-                <w:rFonts w:asciiTheme="minorHAnsi" w:hAnsiTheme="minorHAnsi" w:eastAsiaTheme="minorHAnsi" w:cstheme="minorHAnsi"/>
-                <w:color w:val="000000" w:themeColor="text1"/>
-                <w:sz w:val="20"/>
-                <w:szCs w:val="20"/>
-                <w:lang w:eastAsia="en-US"/>
-              </w:rPr>
-              <w:t xml:space="preserve">Motiveras av att få fram ny information och lösa nya problem. </w:t>
-            </w:r>
-          </w:p>
-          <w:p>
-            <w:pPr>
-              <w:rPr>
-                <w:rFonts w:asciiTheme="minorHAnsi" w:hAnsiTheme="minorHAnsi" w:eastAsiaTheme="minorHAnsi" w:cstheme="minorHAnsi"/>
+                <w:rFonts w:ascii="Calibri" w:hAnsi="Calibri" w:eastAsia="Calibri" w:cs="Calibri" w:asciiTheme="minorAscii" w:hAnsiTheme="minorAscii" w:eastAsiaTheme="minorAscii" w:cstheme="minorAscii"/>
                 <w:color w:val="000000" w:themeColor="text1"/>
                 <w:sz w:val="20"/>
                 <w:szCs w:val="20"/>
@@ -1162,46 +1259,36 @@
               <w:spacing w:before="120" w:after="120"/>
               <w:ind w:right="34"/>
               <w:rPr>
-                <w:rFonts w:ascii="Calibri" w:hAnsi="Calibri" w:cs="Calibri" w:asciiTheme="minorAscii" w:hAnsiTheme="minorAscii" w:cstheme="minorAscii"/>
-                <w:sz w:val="20"/>
-                <w:szCs w:val="20"/>
+                <w:rFonts w:ascii="Calibri" w:hAnsi="Calibri" w:eastAsia="Calibri" w:cs="Calibri" w:asciiTheme="minorAscii" w:hAnsiTheme="minorAscii" w:eastAsiaTheme="minorAscii" w:cstheme="minorAscii"/>
+                <w:sz w:val="20"/>
+                <w:szCs w:val="20"/>
+                <w:lang w:eastAsia="en-US"/>
               </w:rPr>
             </w:pPr>
             <w:r>
               <w:rPr>
-                <w:rFonts w:ascii="Calibri" w:hAnsi="Calibri" w:cs="Calibri" w:asciiTheme="minorAscii" w:hAnsiTheme="minorAscii" w:cstheme="minorAscii"/>
-                <w:sz w:val="20"/>
-                <w:szCs w:val="20"/>
-              </w:rPr>
-              <w:t>{tq_motivation_text}</w:t>
-            </w:r>
-          </w:p>
-          <w:p>
-            <w:pPr>
-              <w:spacing w:before="120" w:after="120"/>
-              <w:ind w:right="34"/>
-              <w:rPr>
-                <w:rFonts w:asciiTheme="minorHAnsi" w:hAnsiTheme="minorHAnsi" w:cstheme="minorHAnsi"/>
-                <w:sz w:val="20"/>
-                <w:szCs w:val="20"/>
-              </w:rPr>
-            </w:pPr>
-          </w:p>
-          <w:p>
-            <w:pPr>
-              <w:spacing w:before="120" w:after="120"/>
-              <w:ind w:right="34"/>
-              <w:rPr>
-                <w:rFonts w:asciiTheme="minorHAnsi" w:hAnsiTheme="minorHAnsi" w:eastAsiaTheme="minorHAnsi" w:cstheme="minorHAnsi"/>
-                <w:b/>
-                <w:bCs/>
-                <w:color w:val="000000" w:themeColor="text1"/>
-                <w:sz w:val="20"/>
-                <w:szCs w:val="20"/>
-                <w:highlight w:val="yellow"/>
-                <w:lang w:eastAsia="en-US"/>
-              </w:rPr>
-            </w:pPr>
+                <w:rFonts w:ascii="Calibri" w:hAnsi="Calibri" w:eastAsia="Calibri" w:cs="Calibri" w:asciiTheme="minorAscii" w:hAnsiTheme="minorAscii" w:eastAsiaTheme="minorAscii" w:cstheme="minorAscii"/>
+                <w:sz w:val="20"/>
+                <w:szCs w:val="20"/>
+              </w:rPr>
+              <w:t>{</w:t>
+            </w:r>
+            <w:r>
+              <w:rPr>
+                <w:rFonts w:ascii="Calibri" w:hAnsi="Calibri" w:eastAsia="Calibri" w:cs="Calibri" w:asciiTheme="minorAscii" w:hAnsiTheme="minorAscii" w:eastAsiaTheme="minorAscii" w:cstheme="minorAscii"/>
+                <w:sz w:val="20"/>
+                <w:szCs w:val="20"/>
+              </w:rPr>
+              <w:t>tq_motivation_text</w:t>
+            </w:r>
+            <w:r>
+              <w:rPr>
+                <w:rFonts w:ascii="Calibri" w:hAnsi="Calibri" w:eastAsia="Calibri" w:cs="Calibri" w:asciiTheme="minorAscii" w:hAnsiTheme="minorAscii" w:eastAsiaTheme="minorAscii" w:cstheme="minorAscii"/>
+                <w:sz w:val="20"/>
+                <w:szCs w:val="20"/>
+              </w:rPr>
+              <w:t>}</w:t>
+            </w:r>
           </w:p>
         </w:tc>
       </w:tr>
@@ -1232,9 +1319,9 @@
               <w:autoSpaceDN/>
               <w:textAlignment w:val="auto"/>
               <w:rPr>
-                <w:rFonts w:asciiTheme="minorHAnsi" w:hAnsiTheme="minorHAnsi" w:cstheme="minorHAnsi"/>
-                <w:b/>
-                <w:bCs/>
+                <w:rFonts w:ascii="Calibri" w:hAnsi="Calibri" w:eastAsia="Calibri" w:cs="Calibri" w:asciiTheme="minorAscii" w:hAnsiTheme="minorAscii" w:eastAsiaTheme="minorAscii" w:cstheme="minorAscii"/>
+                <w:b w:val="1"/>
+                <w:bCs w:val="1"/>
                 <w:color w:val="000000" w:themeColor="text1"/>
                 <w:sz w:val="20"/>
                 <w:szCs w:val="20"/>
@@ -1247,7 +1334,7 @@
               <w:autoSpaceDN/>
               <w:textAlignment w:val="auto"/>
               <w:rPr>
-                <w:rFonts w:asciiTheme="minorHAnsi" w:hAnsiTheme="minorHAnsi" w:cstheme="minorHAnsi"/>
+                <w:rFonts w:ascii="Calibri" w:hAnsi="Calibri" w:eastAsia="Calibri" w:cs="Calibri" w:asciiTheme="minorAscii" w:hAnsiTheme="minorAscii" w:eastAsiaTheme="minorAscii" w:cstheme="minorAscii"/>
                 <w:color w:val="000000" w:themeColor="text1"/>
                 <w:sz w:val="20"/>
                 <w:szCs w:val="20"/>
@@ -1255,10 +1342,10 @@
             </w:pPr>
             <w:r>
               <w:rPr>
-                <w:rFonts w:asciiTheme="minorHAnsi" w:hAnsiTheme="minorHAnsi" w:cstheme="minorHAnsi"/>
-                <w:b/>
-                <w:bCs/>
-                <w:color w:val="000000" w:themeColor="text1"/>
+                <w:rFonts w:ascii="Calibri" w:hAnsi="Calibri" w:eastAsia="Calibri" w:cs="Calibri" w:asciiTheme="minorAscii" w:hAnsiTheme="minorAscii" w:eastAsiaTheme="minorAscii" w:cstheme="minorAscii"/>
+                <w:b w:val="1"/>
+                <w:bCs w:val="1"/>
+                <w:color w:val="000000" w:themeColor="text1" w:themeTint="FF" w:themeShade="FF"/>
                 <w:sz w:val="20"/>
                 <w:szCs w:val="20"/>
               </w:rPr>
@@ -1271,8 +1358,9 @@
               <w:autoSpaceDN/>
               <w:textAlignment w:val="auto"/>
               <w:rPr>
-                <w:rFonts w:asciiTheme="minorHAnsi" w:hAnsiTheme="minorHAnsi" w:cstheme="minorHAnsi"/>
-                <w:b/>
+                <w:rFonts w:ascii="Calibri" w:hAnsi="Calibri" w:eastAsia="Calibri" w:cs="Calibri" w:asciiTheme="minorAscii" w:hAnsiTheme="minorAscii" w:eastAsiaTheme="minorAscii" w:cstheme="minorAscii"/>
+                <w:b w:val="1"/>
+                <w:bCs w:val="1"/>
                 <w:color w:val="000000" w:themeColor="text1"/>
                 <w:sz w:val="20"/>
                 <w:szCs w:val="20"/>
@@ -1280,9 +1368,8 @@
             </w:pPr>
             <w:r>
               <w:rPr>
-                <w:rFonts w:asciiTheme="minorHAnsi" w:hAnsiTheme="minorHAnsi" w:cstheme="minorHAnsi"/>
-                <w:bCs/>
-                <w:color w:val="000000" w:themeColor="text1"/>
+                <w:rFonts w:ascii="Calibri" w:hAnsi="Calibri" w:eastAsia="Calibri" w:cs="Calibri" w:asciiTheme="minorAscii" w:hAnsiTheme="minorAscii" w:eastAsiaTheme="minorAscii" w:cstheme="minorAscii"/>
+                <w:color w:val="000000" w:themeColor="text1" w:themeTint="FF" w:themeShade="FF"/>
                 <w:sz w:val="20"/>
                 <w:szCs w:val="20"/>
               </w:rPr>
@@ -1310,7 +1397,7 @@
             <w:pPr>
               <w:pStyle w:val="Normal"/>
               <w:rPr>
-                <w:rFonts w:ascii="Calibri" w:hAnsi="Calibri" w:cs="Calibri" w:asciiTheme="minorAscii" w:hAnsiTheme="minorAscii" w:cstheme="minorAscii"/>
+                <w:rFonts w:ascii="Calibri" w:hAnsi="Calibri" w:eastAsia="Calibri" w:cs="Calibri" w:asciiTheme="minorAscii" w:hAnsiTheme="minorAscii" w:eastAsiaTheme="minorAscii" w:cstheme="minorAscii"/>
                 <w:sz w:val="20"/>
                 <w:szCs w:val="20"/>
               </w:rPr>
@@ -1323,10 +1410,15 @@
               <w:autoSpaceDN/>
               <w:spacing w:after="160"/>
               <w:textAlignment w:val="auto"/>
+              <w:rPr>
+                <w:rFonts w:ascii="Calibri" w:hAnsi="Calibri" w:eastAsia="Calibri" w:cs="Calibri" w:asciiTheme="minorAscii" w:hAnsiTheme="minorAscii" w:eastAsiaTheme="minorAscii" w:cstheme="minorAscii"/>
+                <w:sz w:val="20"/>
+                <w:szCs w:val="20"/>
+              </w:rPr>
             </w:pPr>
             <w:r>
               <w:rPr>
-                <w:rFonts w:ascii="Calibri" w:hAnsi="Calibri" w:cs="Calibri" w:asciiTheme="minorAscii" w:hAnsiTheme="minorAscii" w:cstheme="minorAscii"/>
+                <w:rFonts w:ascii="Calibri" w:hAnsi="Calibri" w:eastAsia="Calibri" w:cs="Calibri" w:asciiTheme="minorAscii" w:hAnsiTheme="minorAscii" w:eastAsiaTheme="minorAscii" w:cstheme="minorAscii"/>
                 <w:sz w:val="20"/>
                 <w:szCs w:val="20"/>
               </w:rPr>
@@ -1334,7 +1426,7 @@
             </w:r>
             <w:r>
               <w:rPr>
-                <w:rFonts w:ascii="Calibri" w:hAnsi="Calibri" w:cs="Calibri" w:asciiTheme="minorAscii" w:hAnsiTheme="minorAscii" w:cstheme="minorAscii"/>
+                <w:rFonts w:ascii="Calibri" w:hAnsi="Calibri" w:eastAsia="Calibri" w:cs="Calibri" w:asciiTheme="minorAscii" w:hAnsiTheme="minorAscii" w:eastAsiaTheme="minorAscii" w:cstheme="minorAscii"/>
                 <w:sz w:val="20"/>
                 <w:szCs w:val="20"/>
               </w:rPr>
@@ -1342,7 +1434,7 @@
             </w:r>
             <w:r>
               <w:rPr>
-                <w:rFonts w:ascii="Calibri" w:hAnsi="Calibri" w:cs="Calibri" w:asciiTheme="minorAscii" w:hAnsiTheme="minorAscii" w:cstheme="minorAscii"/>
+                <w:rFonts w:ascii="Calibri" w:hAnsi="Calibri" w:eastAsia="Calibri" w:cs="Calibri" w:asciiTheme="minorAscii" w:hAnsiTheme="minorAscii" w:eastAsiaTheme="minorAscii" w:cstheme="minorAscii"/>
                 <w:sz w:val="20"/>
                 <w:szCs w:val="20"/>
               </w:rPr>
@@ -1378,9 +1470,9 @@
               <w:autoSpaceDN/>
               <w:textAlignment w:val="auto"/>
               <w:rPr>
-                <w:rFonts w:asciiTheme="minorHAnsi" w:hAnsiTheme="minorHAnsi" w:cstheme="minorHAnsi"/>
-                <w:b/>
-                <w:bCs/>
+                <w:rFonts w:ascii="Calibri" w:hAnsi="Calibri" w:eastAsia="Calibri" w:cs="Calibri" w:asciiTheme="minorAscii" w:hAnsiTheme="minorAscii" w:eastAsiaTheme="minorAscii" w:cstheme="minorAscii"/>
+                <w:b w:val="1"/>
+                <w:bCs w:val="1"/>
                 <w:color w:val="000000" w:themeColor="text1"/>
                 <w:sz w:val="20"/>
                 <w:szCs w:val="20"/>
@@ -1388,10 +1480,10 @@
             </w:pPr>
             <w:r>
               <w:rPr>
-                <w:rFonts w:asciiTheme="minorHAnsi" w:hAnsiTheme="minorHAnsi" w:cstheme="minorHAnsi"/>
-                <w:b/>
-                <w:bCs/>
-                <w:color w:val="000000" w:themeColor="text1"/>
+                <w:rFonts w:ascii="Calibri" w:hAnsi="Calibri" w:eastAsia="Calibri" w:cs="Calibri" w:asciiTheme="minorAscii" w:hAnsiTheme="minorAscii" w:eastAsiaTheme="minorAscii" w:cstheme="minorAscii"/>
+                <w:b w:val="1"/>
+                <w:bCs w:val="1"/>
+                <w:color w:val="000000" w:themeColor="text1" w:themeTint="FF" w:themeShade="FF"/>
                 <w:sz w:val="20"/>
                 <w:szCs w:val="20"/>
               </w:rPr>
@@ -1402,7 +1494,7 @@
             <w:pPr>
               <w:spacing w:before="120" w:after="120"/>
               <w:rPr>
-                <w:rFonts w:asciiTheme="minorHAnsi" w:hAnsiTheme="minorHAnsi" w:cstheme="minorHAnsi"/>
+                <w:rFonts w:ascii="Calibri" w:hAnsi="Calibri" w:eastAsia="Calibri" w:cs="Calibri" w:asciiTheme="minorAscii" w:hAnsiTheme="minorAscii" w:eastAsiaTheme="minorAscii" w:cstheme="minorAscii"/>
                 <w:color w:val="000000" w:themeColor="text1"/>
                 <w:sz w:val="20"/>
                 <w:szCs w:val="20"/>
@@ -1410,8 +1502,8 @@
             </w:pPr>
             <w:r>
               <w:rPr>
-                <w:rFonts w:asciiTheme="minorHAnsi" w:hAnsiTheme="minorHAnsi" w:cstheme="minorHAnsi"/>
-                <w:color w:val="000000" w:themeColor="text1"/>
+                <w:rFonts w:ascii="Calibri" w:hAnsi="Calibri" w:eastAsia="Calibri" w:cs="Calibri" w:asciiTheme="minorAscii" w:hAnsiTheme="minorAscii" w:eastAsiaTheme="minorAscii" w:cstheme="minorAscii"/>
+                <w:color w:val="000000" w:themeColor="text1" w:themeTint="FF" w:themeShade="FF"/>
                 <w:sz w:val="20"/>
                 <w:szCs w:val="20"/>
               </w:rPr>
@@ -1438,7 +1530,7 @@
           <w:p>
             <w:pPr>
               <w:rPr>
-                <w:rFonts w:ascii="Calibri" w:hAnsi="Calibri" w:cs="Calibri" w:asciiTheme="minorAscii" w:hAnsiTheme="minorAscii" w:cstheme="minorAscii"/>
+                <w:rFonts w:ascii="Calibri" w:hAnsi="Calibri" w:eastAsia="Calibri" w:cs="Calibri" w:asciiTheme="minorAscii" w:hAnsiTheme="minorAscii" w:eastAsiaTheme="minorAscii" w:cstheme="minorAscii"/>
                 <w:color w:val="000000" w:themeColor="text1" w:themeTint="FF" w:themeShade="FF"/>
                 <w:sz w:val="20"/>
                 <w:szCs w:val="20"/>
@@ -1449,7 +1541,7 @@
             <w:pPr>
               <w:pStyle w:val="Normal"/>
               <w:rPr>
-                <w:rFonts w:ascii="Calibri" w:hAnsi="Calibri" w:cs="Calibri" w:asciiTheme="minorAscii" w:hAnsiTheme="minorAscii" w:cstheme="minorAscii"/>
+                <w:rFonts w:ascii="Calibri" w:hAnsi="Calibri" w:eastAsia="Calibri" w:cs="Calibri" w:asciiTheme="minorAscii" w:hAnsiTheme="minorAscii" w:eastAsiaTheme="minorAscii" w:cstheme="minorAscii"/>
                 <w:color w:val="000000" w:themeColor="text1"/>
                 <w:sz w:val="20"/>
                 <w:szCs w:val="20"/>
@@ -1458,12 +1550,30 @@
             </w:pPr>
             <w:r>
               <w:rPr>
-                <w:rFonts w:ascii="Calibri" w:hAnsi="Calibri" w:cs="Calibri" w:asciiTheme="minorAscii" w:hAnsiTheme="minorAscii" w:cstheme="minorAscii"/>
+                <w:rFonts w:ascii="Calibri" w:hAnsi="Calibri" w:eastAsia="Calibri" w:cs="Calibri" w:asciiTheme="minorAscii" w:hAnsiTheme="minorAscii" w:eastAsiaTheme="minorAscii" w:cstheme="minorAscii"/>
                 <w:color w:val="000000" w:themeColor="text1" w:themeTint="FF" w:themeShade="FF"/>
                 <w:sz w:val="20"/>
                 <w:szCs w:val="20"/>
               </w:rPr>
-              <w:t>{mod_text}</w:t>
+              <w:t>{</w:t>
+            </w:r>
+            <w:r>
+              <w:rPr>
+                <w:rFonts w:ascii="Calibri" w:hAnsi="Calibri" w:eastAsia="Calibri" w:cs="Calibri" w:asciiTheme="minorAscii" w:hAnsiTheme="minorAscii" w:eastAsiaTheme="minorAscii" w:cstheme="minorAscii"/>
+                <w:color w:val="000000" w:themeColor="text1" w:themeTint="FF" w:themeShade="FF"/>
+                <w:sz w:val="20"/>
+                <w:szCs w:val="20"/>
+              </w:rPr>
+              <w:t>mod_text</w:t>
+            </w:r>
+            <w:r>
+              <w:rPr>
+                <w:rFonts w:ascii="Calibri" w:hAnsi="Calibri" w:eastAsia="Calibri" w:cs="Calibri" w:asciiTheme="minorAscii" w:hAnsiTheme="minorAscii" w:eastAsiaTheme="minorAscii" w:cstheme="minorAscii"/>
+                <w:color w:val="000000" w:themeColor="text1" w:themeTint="FF" w:themeShade="FF"/>
+                <w:sz w:val="20"/>
+                <w:szCs w:val="20"/>
+              </w:rPr>
+              <w:t>}</w:t>
             </w:r>
           </w:p>
         </w:tc>
@@ -1493,9 +1603,9 @@
             <w:pPr>
               <w:spacing w:before="120" w:after="120"/>
               <w:rPr>
-                <w:rFonts w:asciiTheme="minorHAnsi" w:hAnsiTheme="minorHAnsi" w:cstheme="minorHAnsi"/>
-                <w:b/>
-                <w:bCs/>
+                <w:rFonts w:ascii="Calibri" w:hAnsi="Calibri" w:eastAsia="Calibri" w:cs="Calibri" w:asciiTheme="minorAscii" w:hAnsiTheme="minorAscii" w:eastAsiaTheme="minorAscii" w:cstheme="minorAscii"/>
+                <w:b w:val="1"/>
+                <w:bCs w:val="1"/>
                 <w:color w:val="000000" w:themeColor="text1"/>
                 <w:sz w:val="20"/>
                 <w:szCs w:val="20"/>
@@ -1503,10 +1613,10 @@
             </w:pPr>
             <w:r>
               <w:rPr>
-                <w:rFonts w:asciiTheme="minorHAnsi" w:hAnsiTheme="minorHAnsi" w:cstheme="minorHAnsi"/>
-                <w:b/>
-                <w:bCs/>
-                <w:color w:val="000000" w:themeColor="text1"/>
+                <w:rFonts w:ascii="Calibri" w:hAnsi="Calibri" w:eastAsia="Calibri" w:cs="Calibri" w:asciiTheme="minorAscii" w:hAnsiTheme="minorAscii" w:eastAsiaTheme="minorAscii" w:cstheme="minorAscii"/>
+                <w:b w:val="1"/>
+                <w:bCs w:val="1"/>
+                <w:color w:val="000000" w:themeColor="text1" w:themeTint="FF" w:themeShade="FF"/>
                 <w:sz w:val="20"/>
                 <w:szCs w:val="20"/>
               </w:rPr>
@@ -1517,7 +1627,7 @@
             <w:pPr>
               <w:spacing w:before="120" w:after="120"/>
               <w:rPr>
-                <w:rFonts w:asciiTheme="minorHAnsi" w:hAnsiTheme="minorHAnsi" w:cstheme="minorHAnsi"/>
+                <w:rFonts w:ascii="Calibri" w:hAnsi="Calibri" w:eastAsia="Calibri" w:cs="Calibri" w:asciiTheme="minorAscii" w:hAnsiTheme="minorAscii" w:eastAsiaTheme="minorAscii" w:cstheme="minorAscii"/>
                 <w:color w:val="000000" w:themeColor="text1"/>
                 <w:sz w:val="20"/>
                 <w:szCs w:val="20"/>
@@ -1525,8 +1635,8 @@
             </w:pPr>
             <w:r>
               <w:rPr>
-                <w:rFonts w:asciiTheme="minorHAnsi" w:hAnsiTheme="minorHAnsi" w:cstheme="minorHAnsi"/>
-                <w:color w:val="000000" w:themeColor="text1"/>
+                <w:rFonts w:ascii="Calibri" w:hAnsi="Calibri" w:eastAsia="Calibri" w:cs="Calibri" w:asciiTheme="minorAscii" w:hAnsiTheme="minorAscii" w:eastAsiaTheme="minorAscii" w:cstheme="minorAscii"/>
+                <w:color w:val="000000" w:themeColor="text1" w:themeTint="FF" w:themeShade="FF"/>
                 <w:sz w:val="20"/>
                 <w:szCs w:val="20"/>
               </w:rPr>
@@ -1555,17 +1665,14 @@
               <w:spacing w:before="120" w:after="120"/>
               <w:ind w:right="34"/>
               <w:rPr>
-                <w:rFonts w:ascii="Calibri" w:hAnsi="Calibri" w:cs="Calibri" w:asciiTheme="minorAscii" w:hAnsiTheme="minorAscii" w:cstheme="minorAscii"/>
+                <w:rFonts w:ascii="Calibri" w:hAnsi="Calibri" w:eastAsia="Calibri" w:cs="Calibri" w:asciiTheme="minorAscii" w:hAnsiTheme="minorAscii" w:eastAsiaTheme="minorAscii" w:cstheme="minorAscii"/>
                 <w:sz w:val="20"/>
                 <w:szCs w:val="20"/>
               </w:rPr>
             </w:pPr>
             <w:r>
-              <w:br/>
-            </w:r>
-            <w:r>
-              <w:rPr>
-                <w:rFonts w:ascii="Calibri" w:hAnsi="Calibri" w:cs="Calibri" w:asciiTheme="minorAscii" w:hAnsiTheme="minorAscii" w:cstheme="minorAscii"/>
+              <w:rPr>
+                <w:rFonts w:ascii="Calibri" w:hAnsi="Calibri" w:eastAsia="Calibri" w:cs="Calibri" w:asciiTheme="minorAscii" w:hAnsiTheme="minorAscii" w:eastAsiaTheme="minorAscii" w:cstheme="minorAscii"/>
                 <w:sz w:val="20"/>
                 <w:szCs w:val="20"/>
               </w:rPr>
@@ -1573,7 +1680,7 @@
             </w:r>
             <w:r>
               <w:rPr>
-                <w:rFonts w:ascii="Calibri" w:hAnsi="Calibri" w:cs="Calibri" w:asciiTheme="minorAscii" w:hAnsiTheme="minorAscii" w:cstheme="minorAscii"/>
+                <w:rFonts w:ascii="Calibri" w:hAnsi="Calibri" w:eastAsia="Calibri" w:cs="Calibri" w:asciiTheme="minorAscii" w:hAnsiTheme="minorAscii" w:eastAsiaTheme="minorAscii" w:cstheme="minorAscii"/>
                 <w:sz w:val="20"/>
                 <w:szCs w:val="20"/>
               </w:rPr>
@@ -1581,7 +1688,7 @@
             </w:r>
             <w:r>
               <w:rPr>
-                <w:rFonts w:ascii="Calibri" w:hAnsi="Calibri" w:cs="Calibri" w:asciiTheme="minorAscii" w:hAnsiTheme="minorAscii" w:cstheme="minorAscii"/>
+                <w:rFonts w:ascii="Calibri" w:hAnsi="Calibri" w:eastAsia="Calibri" w:cs="Calibri" w:asciiTheme="minorAscii" w:hAnsiTheme="minorAscii" w:eastAsiaTheme="minorAscii" w:cstheme="minorAscii"/>
                 <w:sz w:val="20"/>
                 <w:szCs w:val="20"/>
               </w:rPr>
@@ -1617,9 +1724,9 @@
               <w:autoSpaceDN/>
               <w:textAlignment w:val="auto"/>
               <w:rPr>
-                <w:rFonts w:asciiTheme="minorHAnsi" w:hAnsiTheme="minorHAnsi" w:cstheme="minorHAnsi"/>
-                <w:b/>
-                <w:bCs/>
+                <w:rFonts w:ascii="Calibri" w:hAnsi="Calibri" w:eastAsia="Calibri" w:cs="Calibri" w:asciiTheme="minorAscii" w:hAnsiTheme="minorAscii" w:eastAsiaTheme="minorAscii" w:cstheme="minorAscii"/>
+                <w:b w:val="1"/>
+                <w:bCs w:val="1"/>
                 <w:color w:val="000000" w:themeColor="text1"/>
                 <w:sz w:val="20"/>
                 <w:szCs w:val="20"/>
@@ -1627,10 +1734,10 @@
             </w:pPr>
             <w:r>
               <w:rPr>
-                <w:rFonts w:asciiTheme="minorHAnsi" w:hAnsiTheme="minorHAnsi" w:cstheme="minorHAnsi"/>
-                <w:b/>
-                <w:bCs/>
-                <w:color w:val="000000" w:themeColor="text1"/>
+                <w:rFonts w:ascii="Calibri" w:hAnsi="Calibri" w:eastAsia="Calibri" w:cs="Calibri" w:asciiTheme="minorAscii" w:hAnsiTheme="minorAscii" w:eastAsiaTheme="minorAscii" w:cstheme="minorAscii"/>
+                <w:b w:val="1"/>
+                <w:bCs w:val="1"/>
+                <w:color w:val="000000" w:themeColor="text1" w:themeTint="FF" w:themeShade="FF"/>
                 <w:sz w:val="20"/>
                 <w:szCs w:val="20"/>
               </w:rPr>
@@ -1643,7 +1750,7 @@
               <w:autoSpaceDN/>
               <w:textAlignment w:val="auto"/>
               <w:rPr>
-                <w:rFonts w:asciiTheme="minorHAnsi" w:hAnsiTheme="minorHAnsi" w:cstheme="minorHAnsi"/>
+                <w:rFonts w:ascii="Calibri" w:hAnsi="Calibri" w:eastAsia="Calibri" w:cs="Calibri" w:asciiTheme="minorAscii" w:hAnsiTheme="minorAscii" w:eastAsiaTheme="minorAscii" w:cstheme="minorAscii"/>
                 <w:color w:val="000000" w:themeColor="text1"/>
                 <w:sz w:val="20"/>
                 <w:szCs w:val="20"/>
@@ -1651,8 +1758,8 @@
             </w:pPr>
             <w:r>
               <w:rPr>
-                <w:rFonts w:asciiTheme="minorHAnsi" w:hAnsiTheme="minorHAnsi" w:cstheme="minorHAnsi"/>
-                <w:color w:val="000000" w:themeColor="text1"/>
+                <w:rFonts w:ascii="Calibri" w:hAnsi="Calibri" w:eastAsia="Calibri" w:cs="Calibri" w:asciiTheme="minorAscii" w:hAnsiTheme="minorAscii" w:eastAsiaTheme="minorAscii" w:cstheme="minorAscii"/>
+                <w:color w:val="000000" w:themeColor="text1" w:themeTint="FF" w:themeShade="FF"/>
                 <w:sz w:val="20"/>
                 <w:szCs w:val="20"/>
               </w:rPr>
@@ -1681,54 +1788,39 @@
               <w:spacing w:before="120" w:after="120"/>
               <w:ind w:right="34"/>
               <w:rPr>
-                <w:rFonts w:ascii="Calibri" w:hAnsi="Calibri" w:cs="Calibri" w:asciiTheme="minorAscii" w:hAnsiTheme="minorAscii" w:cstheme="minorAscii"/>
+                <w:rFonts w:ascii="Calibri" w:hAnsi="Calibri" w:eastAsia="Calibri" w:cs="Calibri" w:asciiTheme="minorAscii" w:hAnsiTheme="minorAscii" w:eastAsiaTheme="minorAscii" w:cstheme="minorAscii"/>
+                <w:color w:val="000000" w:themeColor="text1"/>
+                <w:sz w:val="20"/>
+                <w:szCs w:val="20"/>
+              </w:rPr>
+            </w:pPr>
+            <w:r>
+              <w:rPr>
+                <w:rFonts w:ascii="Calibri" w:hAnsi="Calibri" w:eastAsia="Calibri" w:cs="Calibri" w:asciiTheme="minorAscii" w:hAnsiTheme="minorAscii" w:eastAsiaTheme="minorAscii" w:cstheme="minorAscii"/>
                 <w:color w:val="000000" w:themeColor="text1" w:themeTint="FF" w:themeShade="FF"/>
                 <w:sz w:val="20"/>
                 <w:szCs w:val="20"/>
               </w:rPr>
-            </w:pPr>
-            <w:r>
-              <w:br/>
-            </w:r>
-            <w:r>
-              <w:rPr>
-                <w:rFonts w:ascii="Calibri" w:hAnsi="Calibri" w:cs="Calibri" w:asciiTheme="minorAscii" w:hAnsiTheme="minorAscii" w:cstheme="minorAscii"/>
+              <w:t>{</w:t>
+            </w:r>
+            <w:r>
+              <w:rPr>
+                <w:rFonts w:ascii="Calibri" w:hAnsi="Calibri" w:eastAsia="Calibri" w:cs="Calibri" w:asciiTheme="minorAscii" w:hAnsiTheme="minorAscii" w:eastAsiaTheme="minorAscii" w:cstheme="minorAscii"/>
                 <w:color w:val="000000" w:themeColor="text1" w:themeTint="FF" w:themeShade="FF"/>
                 <w:sz w:val="20"/>
                 <w:szCs w:val="20"/>
               </w:rPr>
-              <w:t>{</w:t>
-            </w:r>
-            <w:r>
-              <w:rPr>
-                <w:rFonts w:ascii="Calibri" w:hAnsi="Calibri" w:cs="Calibri" w:asciiTheme="minorAscii" w:hAnsiTheme="minorAscii" w:cstheme="minorAscii"/>
+              <w:t>strategi_text</w:t>
+            </w:r>
+            <w:r>
+              <w:rPr>
+                <w:rFonts w:ascii="Calibri" w:hAnsi="Calibri" w:eastAsia="Calibri" w:cs="Calibri" w:asciiTheme="minorAscii" w:hAnsiTheme="minorAscii" w:eastAsiaTheme="minorAscii" w:cstheme="minorAscii"/>
                 <w:color w:val="000000" w:themeColor="text1" w:themeTint="FF" w:themeShade="FF"/>
                 <w:sz w:val="20"/>
                 <w:szCs w:val="20"/>
               </w:rPr>
-              <w:t>strategi_text</w:t>
-            </w:r>
-            <w:r>
-              <w:rPr>
-                <w:rFonts w:ascii="Calibri" w:hAnsi="Calibri" w:cs="Calibri" w:asciiTheme="minorAscii" w:hAnsiTheme="minorAscii" w:cstheme="minorAscii"/>
-                <w:color w:val="000000" w:themeColor="text1" w:themeTint="FF" w:themeShade="FF"/>
-                <w:sz w:val="20"/>
-                <w:szCs w:val="20"/>
-              </w:rPr>
               <w:t>}</w:t>
             </w:r>
-          </w:p>
-          <w:p>
-            <w:pPr>
-              <w:spacing w:before="120" w:after="120"/>
-              <w:ind w:right="34"/>
-              <w:rPr>
-                <w:rFonts w:ascii="Calibri" w:hAnsi="Calibri" w:cs="Calibri" w:asciiTheme="minorAscii" w:hAnsiTheme="minorAscii" w:cstheme="minorAscii"/>
-                <w:color w:val="000000" w:themeColor="text1"/>
-                <w:sz w:val="20"/>
-                <w:szCs w:val="20"/>
-              </w:rPr>
-            </w:pPr>
           </w:p>
         </w:tc>
       </w:tr>
@@ -1759,9 +1851,9 @@
               <w:autoSpaceDN/>
               <w:textAlignment w:val="auto"/>
               <w:rPr>
-                <w:rFonts w:asciiTheme="minorHAnsi" w:hAnsiTheme="minorHAnsi" w:cstheme="minorHAnsi"/>
-                <w:b/>
-                <w:bCs/>
+                <w:rFonts w:ascii="Calibri" w:hAnsi="Calibri" w:eastAsia="Calibri" w:cs="Calibri" w:asciiTheme="minorAscii" w:hAnsiTheme="minorAscii" w:eastAsiaTheme="minorAscii" w:cstheme="minorAscii"/>
+                <w:b w:val="1"/>
+                <w:bCs w:val="1"/>
                 <w:color w:val="000000" w:themeColor="text1"/>
                 <w:sz w:val="20"/>
                 <w:szCs w:val="20"/>
@@ -1769,10 +1861,10 @@
             </w:pPr>
             <w:r>
               <w:rPr>
-                <w:rFonts w:asciiTheme="minorHAnsi" w:hAnsiTheme="minorHAnsi" w:cstheme="minorHAnsi"/>
-                <w:b/>
-                <w:bCs/>
-                <w:color w:val="000000" w:themeColor="text1"/>
+                <w:rFonts w:ascii="Calibri" w:hAnsi="Calibri" w:eastAsia="Calibri" w:cs="Calibri" w:asciiTheme="minorAscii" w:hAnsiTheme="minorAscii" w:eastAsiaTheme="minorAscii" w:cstheme="minorAscii"/>
+                <w:b w:val="1"/>
+                <w:bCs w:val="1"/>
+                <w:color w:val="000000" w:themeColor="text1" w:themeTint="FF" w:themeShade="FF"/>
                 <w:sz w:val="20"/>
                 <w:szCs w:val="20"/>
               </w:rPr>
@@ -1785,7 +1877,7 @@
               <w:autoSpaceDN/>
               <w:textAlignment w:val="auto"/>
               <w:rPr>
-                <w:rFonts w:asciiTheme="minorHAnsi" w:hAnsiTheme="minorHAnsi" w:cstheme="minorHAnsi"/>
+                <w:rFonts w:ascii="Calibri" w:hAnsi="Calibri" w:eastAsia="Calibri" w:cs="Calibri" w:asciiTheme="minorAscii" w:hAnsiTheme="minorAscii" w:eastAsiaTheme="minorAscii" w:cstheme="minorAscii"/>
                 <w:color w:val="000000" w:themeColor="text1"/>
                 <w:sz w:val="20"/>
                 <w:szCs w:val="20"/>
@@ -1793,8 +1885,8 @@
             </w:pPr>
             <w:r>
               <w:rPr>
-                <w:rFonts w:asciiTheme="minorHAnsi" w:hAnsiTheme="minorHAnsi" w:cstheme="minorHAnsi"/>
-                <w:color w:val="000000" w:themeColor="text1"/>
+                <w:rFonts w:ascii="Calibri" w:hAnsi="Calibri" w:eastAsia="Calibri" w:cs="Calibri" w:asciiTheme="minorAscii" w:hAnsiTheme="minorAscii" w:eastAsiaTheme="minorAscii" w:cstheme="minorAscii"/>
+                <w:color w:val="000000" w:themeColor="text1" w:themeTint="FF" w:themeShade="FF"/>
                 <w:sz w:val="20"/>
                 <w:szCs w:val="20"/>
               </w:rPr>
@@ -1821,52 +1913,39 @@
           <w:p>
             <w:pPr>
               <w:rPr>
-                <w:rFonts w:ascii="Calibri" w:hAnsi="Calibri" w:cs="Calibri" w:asciiTheme="minorAscii" w:hAnsiTheme="minorAscii" w:cstheme="minorAscii"/>
+                <w:rFonts w:ascii="Calibri" w:hAnsi="Calibri" w:eastAsia="Calibri" w:cs="Calibri" w:asciiTheme="minorAscii" w:hAnsiTheme="minorAscii" w:eastAsiaTheme="minorAscii" w:cstheme="minorAscii"/>
+                <w:color w:val="000000" w:themeColor="text1"/>
+                <w:sz w:val="20"/>
+                <w:szCs w:val="20"/>
+              </w:rPr>
+            </w:pPr>
+            <w:r>
+              <w:rPr>
+                <w:rFonts w:ascii="Calibri" w:hAnsi="Calibri" w:eastAsia="Calibri" w:cs="Calibri" w:asciiTheme="minorAscii" w:hAnsiTheme="minorAscii" w:eastAsiaTheme="minorAscii" w:cstheme="minorAscii"/>
                 <w:color w:val="000000" w:themeColor="text1" w:themeTint="FF" w:themeShade="FF"/>
                 <w:sz w:val="20"/>
                 <w:szCs w:val="20"/>
               </w:rPr>
-            </w:pPr>
-            <w:r>
-              <w:br/>
-            </w:r>
-            <w:r>
-              <w:rPr>
-                <w:rFonts w:ascii="Calibri" w:hAnsi="Calibri" w:cs="Calibri" w:asciiTheme="minorAscii" w:hAnsiTheme="minorAscii" w:cstheme="minorAscii"/>
+              <w:t>{</w:t>
+            </w:r>
+            <w:r>
+              <w:rPr>
+                <w:rFonts w:ascii="Calibri" w:hAnsi="Calibri" w:eastAsia="Calibri" w:cs="Calibri" w:asciiTheme="minorAscii" w:hAnsiTheme="minorAscii" w:eastAsiaTheme="minorAscii" w:cstheme="minorAscii"/>
                 <w:color w:val="000000" w:themeColor="text1" w:themeTint="FF" w:themeShade="FF"/>
                 <w:sz w:val="20"/>
                 <w:szCs w:val="20"/>
               </w:rPr>
-              <w:t>{</w:t>
-            </w:r>
-            <w:r>
-              <w:rPr>
-                <w:rFonts w:ascii="Calibri" w:hAnsi="Calibri" w:cs="Calibri" w:asciiTheme="minorAscii" w:hAnsiTheme="minorAscii" w:cstheme="minorAscii"/>
+              <w:t>kommunikation_text</w:t>
+            </w:r>
+            <w:r>
+              <w:rPr>
+                <w:rFonts w:ascii="Calibri" w:hAnsi="Calibri" w:eastAsia="Calibri" w:cs="Calibri" w:asciiTheme="minorAscii" w:hAnsiTheme="minorAscii" w:eastAsiaTheme="minorAscii" w:cstheme="minorAscii"/>
                 <w:color w:val="000000" w:themeColor="text1" w:themeTint="FF" w:themeShade="FF"/>
                 <w:sz w:val="20"/>
                 <w:szCs w:val="20"/>
               </w:rPr>
-              <w:t>kommunikation_text</w:t>
-            </w:r>
-            <w:r>
-              <w:rPr>
-                <w:rFonts w:ascii="Calibri" w:hAnsi="Calibri" w:cs="Calibri" w:asciiTheme="minorAscii" w:hAnsiTheme="minorAscii" w:cstheme="minorAscii"/>
-                <w:color w:val="000000" w:themeColor="text1" w:themeTint="FF" w:themeShade="FF"/>
-                <w:sz w:val="20"/>
-                <w:szCs w:val="20"/>
-              </w:rPr>
               <w:t>}</w:t>
             </w:r>
-          </w:p>
-          <w:p>
-            <w:pPr>
-              <w:rPr>
-                <w:rFonts w:ascii="Calibri" w:hAnsi="Calibri" w:cs="Calibri" w:asciiTheme="minorAscii" w:hAnsiTheme="minorAscii" w:cstheme="minorAscii"/>
-                <w:color w:val="000000" w:themeColor="text1"/>
-                <w:sz w:val="20"/>
-                <w:szCs w:val="20"/>
-              </w:rPr>
-            </w:pPr>
           </w:p>
         </w:tc>
       </w:tr>

</xml_diff>

<commit_message>
feat: add motivation to left side panel
</commit_message>
<xml_diff>
--- a/reports/domarnamnden_template.docx
+++ b/reports/domarnamnden_template.docx
@@ -82,19 +82,13 @@
         <w:pStyle w:val="JUREKRubrik1"/>
         <w:spacing w:before="0"/>
         <w:rPr>
-          <w:rFonts w:asciiTheme="minorHAnsi" w:hAnsiTheme="minorHAnsi" w:cstheme="minorHAnsi"/>
+          <w:rFonts w:ascii="Calibri" w:hAnsi="Calibri" w:eastAsia="Calibri" w:cs="Calibri" w:asciiTheme="minorAscii" w:hAnsiTheme="minorAscii" w:eastAsiaTheme="minorAscii" w:cstheme="minorAscii"/>
           <w:color w:val="000000" w:themeColor="text1"/>
           <w:sz w:val="20"/>
           <w:szCs w:val="20"/>
         </w:rPr>
       </w:pPr>
       <w:r>
-        <w:rPr>
-          <w:rFonts w:asciiTheme="minorHAnsi" w:hAnsiTheme="minorHAnsi" w:cstheme="minorHAnsi"/>
-          <w:color w:val="000000" w:themeColor="text1"/>
-          <w:sz w:val="20"/>
-          <w:szCs w:val="20"/>
-        </w:rPr>
         <w:br/>
       </w:r>
     </w:p>
@@ -115,7 +109,7 @@
       </w:tblGrid>
       <w:tr>
         <w:trPr>
-          <w:trHeight w:val="567"/>
+          <w:trHeight w:val="128"/>
         </w:trPr>
         <w:tc>
           <w:tcPr>
@@ -133,12 +127,10 @@
               <w:bottom w:w="0" w:type="dxa"/>
               <w:right w:w="108" w:type="dxa"/>
             </w:tcMar>
-            <w:vAlign w:val="center"/>
           </w:tcPr>
           <w:p>
             <w:pPr>
               <w:spacing w:before="120" w:after="120"/>
-              <w:jc w:val="left"/>
               <w:rPr>
                 <w:rFonts w:ascii="Calibri" w:hAnsi="Calibri" w:eastAsia="Calibri" w:cs="Calibri" w:asciiTheme="minorAscii" w:hAnsiTheme="minorAscii" w:eastAsiaTheme="minorAscii" w:cstheme="minorAscii"/>
                 <w:b w:val="1"/>
@@ -202,6 +194,7 @@
           </w:tcPr>
           <w:p>
             <w:pPr>
+              <w:pStyle w:val="Normal"/>
               <w:jc w:val="left"/>
               <w:rPr>
                 <w:rFonts w:ascii="Calibri" w:hAnsi="Calibri" w:eastAsia="Calibri" w:cs="Calibri" w:asciiTheme="minorAscii" w:hAnsiTheme="minorAscii" w:eastAsiaTheme="minorAscii" w:cstheme="minorAscii"/>
@@ -457,7 +450,7 @@
               <w:textAlignment w:val="auto"/>
               <w:rPr>
                 <w:rFonts w:ascii="Calibri" w:hAnsi="Calibri" w:eastAsia="Calibri" w:cs="Calibri" w:asciiTheme="minorAscii" w:hAnsiTheme="minorAscii" w:eastAsiaTheme="minorAscii" w:cstheme="minorAscii"/>
-                <w:color w:val="000000" w:themeColor="text1"/>
+                <w:color w:val="000000" w:themeColor="text1" w:themeTint="FF" w:themeShade="FF"/>
                 <w:sz w:val="20"/>
                 <w:szCs w:val="20"/>
                 <w:lang w:eastAsia="ja-JP"/>
@@ -465,7 +458,7 @@
             </w:pPr>
             <w:r>
               <w:drawing>
-                <wp:inline wp14:editId="010B40D9" wp14:anchorId="57E01743">
+                <wp:inline wp14:editId="7E86FDE3" wp14:anchorId="57E01743">
                   <wp:extent cx="4231005" cy="2954655"/>
                   <wp:effectExtent l="0" t="0" r="0" b="4445"/>
                   <wp:docPr id="1404991122" name="Bildobjekt 2"/>
@@ -514,6 +507,94 @@
               </w:drawing>
             </w:r>
           </w:p>
+          <w:p>
+            <w:pPr>
+              <w:pStyle w:val="Normal"/>
+              <w:shd w:val="clear" w:color="auto" w:fill="FFFFFF" w:themeFill="background1"/>
+              <w:suppressAutoHyphens w:val="0"/>
+              <w:autoSpaceDN/>
+              <w:spacing w:before="100" w:beforeAutospacing="on" w:after="100" w:afterAutospacing="on"/>
+              <w:textAlignment w:val="auto"/>
+              <w:rPr>
+                <w:rFonts w:ascii="Calibri" w:hAnsi="Calibri" w:eastAsia="Calibri" w:cs="Calibri" w:asciiTheme="minorAscii" w:hAnsiTheme="minorAscii" w:eastAsiaTheme="minorAscii" w:cstheme="minorAscii"/>
+                <w:b w:val="0"/>
+                <w:bCs w:val="0"/>
+                <w:i w:val="0"/>
+                <w:iCs w:val="0"/>
+                <w:caps w:val="0"/>
+                <w:smallCaps w:val="0"/>
+                <w:noProof w:val="0"/>
+                <w:color w:val="111827"/>
+                <w:sz w:val="20"/>
+                <w:szCs w:val="20"/>
+                <w:lang w:val="sv-SE"/>
+              </w:rPr>
+            </w:pPr>
+            <w:r>
+              <w:rPr>
+                <w:rFonts w:ascii="Calibri" w:hAnsi="Calibri" w:eastAsia="Calibri" w:cs="Calibri" w:asciiTheme="minorAscii" w:hAnsiTheme="minorAscii" w:eastAsiaTheme="minorAscii" w:cstheme="minorAscii"/>
+                <w:b w:val="0"/>
+                <w:bCs w:val="0"/>
+                <w:i w:val="0"/>
+                <w:iCs w:val="0"/>
+                <w:caps w:val="0"/>
+                <w:smallCaps w:val="0"/>
+                <w:noProof w:val="0"/>
+                <w:color w:val="111827"/>
+                <w:sz w:val="20"/>
+                <w:szCs w:val="20"/>
+                <w:lang w:val="sv-SE"/>
+              </w:rPr>
+              <w:t>Denna rapport bygger på TQ-testresultat och intervju. Fokus ligger på kandidatens typiska arbetssätt, styrkor, utvecklingsområden och möjliga riskbeteenden vid hög press.</w:t>
+            </w:r>
+            <w:r>
+              <w:br/>
+            </w:r>
+            <w:r>
+              <w:br/>
+            </w:r>
+            <w:r>
+              <w:rPr>
+                <w:rFonts w:ascii="Calibri" w:hAnsi="Calibri" w:eastAsia="Calibri" w:cs="Calibri" w:asciiTheme="minorAscii" w:hAnsiTheme="minorAscii" w:eastAsiaTheme="minorAscii" w:cstheme="minorAscii"/>
+                <w:b w:val="0"/>
+                <w:bCs w:val="0"/>
+                <w:i w:val="0"/>
+                <w:iCs w:val="0"/>
+                <w:caps w:val="0"/>
+                <w:smallCaps w:val="0"/>
+                <w:noProof w:val="0"/>
+                <w:color w:val="111827"/>
+                <w:sz w:val="20"/>
+                <w:szCs w:val="20"/>
+                <w:lang w:val="sv-SE"/>
+              </w:rPr>
+              <w:t>Resultaten beskriver beteendepreferenser, inte fastlagda sanningar om kandidaten som person. Kandidaten kan agera utanför sina naturliga mönster, men det kräver mer medveten ansträngning och energi. Om arbetsrollen under lång tid kräver beteenden långt ifrån kandidatens preferenser finns en risk att det blir mer ansträngande att bibehålla samma nivå av prestation.</w:t>
+            </w:r>
+          </w:p>
+          <w:p>
+            <w:pPr>
+              <w:pStyle w:val="Normal"/>
+              <w:shd w:val="clear" w:color="auto" w:fill="FFFFFF" w:themeFill="background1"/>
+              <w:suppressAutoHyphens w:val="0"/>
+              <w:autoSpaceDN/>
+              <w:spacing w:before="100" w:beforeAutospacing="on" w:after="100" w:afterAutospacing="on"/>
+              <w:textAlignment w:val="auto"/>
+              <w:rPr>
+                <w:rFonts w:ascii="Calibri" w:hAnsi="Calibri" w:eastAsia="Calibri" w:cs="Calibri" w:asciiTheme="minorAscii" w:hAnsiTheme="minorAscii" w:eastAsiaTheme="minorAscii" w:cstheme="minorAscii"/>
+                <w:b w:val="0"/>
+                <w:bCs w:val="0"/>
+                <w:i w:val="0"/>
+                <w:iCs w:val="0"/>
+                <w:caps w:val="0"/>
+                <w:smallCaps w:val="0"/>
+                <w:noProof w:val="0"/>
+                <w:color w:val="111827" w:themeColor="text1"/>
+                <w:sz w:val="20"/>
+                <w:szCs w:val="20"/>
+                <w:lang w:val="sv-SE"/>
+              </w:rPr>
+            </w:pPr>
+          </w:p>
         </w:tc>
       </w:tr>
       <w:tr>
@@ -609,7 +690,7 @@
                 <w:rFonts w:ascii="Calibri" w:hAnsi="Calibri" w:eastAsia="Calibri" w:cs="Calibri" w:asciiTheme="minorAscii" w:hAnsiTheme="minorAscii" w:eastAsiaTheme="minorAscii" w:cstheme="minorAscii"/>
                 <w:b w:val="0"/>
                 <w:bCs w:val="0"/>
-                <w:color w:val="000000" w:themeColor="text1"/>
+                <w:color w:val="000000" w:themeColor="text1" w:themeTint="FF" w:themeShade="FF"/>
                 <w:sz w:val="20"/>
                 <w:szCs w:val="20"/>
                 <w:lang w:eastAsia="en-US"/>
@@ -651,6 +732,20 @@
               </w:rPr>
               <w:t>}</w:t>
             </w:r>
+          </w:p>
+          <w:p>
+            <w:pPr>
+              <w:spacing w:before="120" w:after="120"/>
+              <w:ind w:right="34"/>
+              <w:rPr>
+                <w:rFonts w:ascii="Calibri" w:hAnsi="Calibri" w:eastAsia="Calibri" w:cs="Calibri" w:asciiTheme="minorAscii" w:hAnsiTheme="minorAscii" w:eastAsiaTheme="minorAscii" w:cstheme="minorAscii"/>
+                <w:color w:val="000000" w:themeColor="text1"/>
+                <w:sz w:val="20"/>
+                <w:szCs w:val="20"/>
+                <w:highlight w:val="green"/>
+                <w:lang w:eastAsia="en-US"/>
+              </w:rPr>
+            </w:pPr>
           </w:p>
         </w:tc>
       </w:tr>
@@ -800,130 +895,11 @@
           </w:p>
           <w:p>
             <w:pPr>
+              <w:pStyle w:val="Normal"/>
               <w:spacing w:before="120" w:after="120"/>
               <w:rPr>
                 <w:rFonts w:ascii="Calibri" w:hAnsi="Calibri" w:eastAsia="Calibri" w:cs="Calibri" w:asciiTheme="minorAscii" w:hAnsiTheme="minorAscii" w:eastAsiaTheme="minorAscii" w:cstheme="minorAscii"/>
-                <w:color w:val="000000" w:themeColor="text1"/>
-                <w:sz w:val="20"/>
-                <w:szCs w:val="20"/>
-                <w:lang w:eastAsia="en-US"/>
-              </w:rPr>
-            </w:pPr>
-          </w:p>
-          <w:p>
-            <w:pPr>
-              <w:spacing w:before="120" w:after="120"/>
-              <w:rPr>
-                <w:rFonts w:ascii="Calibri" w:hAnsi="Calibri" w:eastAsia="Calibri" w:cs="Calibri" w:asciiTheme="minorAscii" w:hAnsiTheme="minorAscii" w:eastAsiaTheme="minorAscii" w:cstheme="minorAscii"/>
-                <w:color w:val="000000" w:themeColor="text1"/>
-                <w:sz w:val="20"/>
-                <w:szCs w:val="20"/>
-                <w:lang w:eastAsia="en-US"/>
-              </w:rPr>
-            </w:pPr>
-          </w:p>
-          <w:p>
-            <w:pPr>
-              <w:spacing w:before="120" w:after="120"/>
-              <w:rPr>
-                <w:rFonts w:ascii="Calibri" w:hAnsi="Calibri" w:eastAsia="Calibri" w:cs="Calibri" w:asciiTheme="minorAscii" w:hAnsiTheme="minorAscii" w:eastAsiaTheme="minorAscii" w:cstheme="minorAscii"/>
-                <w:color w:val="000000" w:themeColor="text1"/>
-                <w:sz w:val="20"/>
-                <w:szCs w:val="20"/>
-                <w:lang w:eastAsia="en-US"/>
-              </w:rPr>
-            </w:pPr>
-          </w:p>
-          <w:p>
-            <w:pPr>
-              <w:spacing w:before="120" w:after="120"/>
-              <w:rPr>
-                <w:rFonts w:ascii="Calibri" w:hAnsi="Calibri" w:eastAsia="Calibri" w:cs="Calibri" w:asciiTheme="minorAscii" w:hAnsiTheme="minorAscii" w:eastAsiaTheme="minorAscii" w:cstheme="minorAscii"/>
-                <w:color w:val="000000" w:themeColor="text1"/>
-                <w:sz w:val="20"/>
-                <w:szCs w:val="20"/>
-                <w:lang w:eastAsia="en-US"/>
-              </w:rPr>
-            </w:pPr>
-          </w:p>
-          <w:p>
-            <w:pPr>
-              <w:spacing w:before="120" w:after="120"/>
-              <w:rPr>
-                <w:rFonts w:ascii="Calibri" w:hAnsi="Calibri" w:eastAsia="Calibri" w:cs="Calibri" w:asciiTheme="minorAscii" w:hAnsiTheme="minorAscii" w:eastAsiaTheme="minorAscii" w:cstheme="minorAscii"/>
-                <w:color w:val="EE0000"/>
-                <w:sz w:val="20"/>
-                <w:szCs w:val="20"/>
-                <w:lang w:eastAsia="en-US"/>
-              </w:rPr>
-            </w:pPr>
-          </w:p>
-          <w:p>
-            <w:pPr>
-              <w:spacing w:before="120" w:after="120"/>
-              <w:rPr>
-                <w:rFonts w:ascii="Calibri" w:hAnsi="Calibri" w:eastAsia="Calibri" w:cs="Calibri" w:asciiTheme="minorAscii" w:hAnsiTheme="minorAscii" w:eastAsiaTheme="minorAscii" w:cstheme="minorAscii"/>
-                <w:color w:val="EE0000"/>
-                <w:sz w:val="20"/>
-                <w:szCs w:val="20"/>
-                <w:lang w:eastAsia="en-US"/>
-              </w:rPr>
-            </w:pPr>
-          </w:p>
-          <w:p>
-            <w:pPr>
-              <w:spacing w:before="120" w:after="120"/>
-              <w:rPr>
-                <w:rFonts w:ascii="Calibri" w:hAnsi="Calibri" w:eastAsia="Calibri" w:cs="Calibri" w:asciiTheme="minorAscii" w:hAnsiTheme="minorAscii" w:eastAsiaTheme="minorAscii" w:cstheme="minorAscii"/>
-                <w:color w:val="EE0000"/>
-                <w:sz w:val="20"/>
-                <w:szCs w:val="20"/>
-                <w:lang w:eastAsia="en-US"/>
-              </w:rPr>
-            </w:pPr>
-          </w:p>
-          <w:p>
-            <w:pPr>
-              <w:spacing w:before="120" w:after="120"/>
-              <w:rPr>
-                <w:rFonts w:ascii="Calibri" w:hAnsi="Calibri" w:eastAsia="Calibri" w:cs="Calibri" w:asciiTheme="minorAscii" w:hAnsiTheme="minorAscii" w:eastAsiaTheme="minorAscii" w:cstheme="minorAscii"/>
-                <w:color w:val="EE0000"/>
-                <w:sz w:val="20"/>
-                <w:szCs w:val="20"/>
-                <w:lang w:eastAsia="en-US"/>
-              </w:rPr>
-            </w:pPr>
-          </w:p>
-          <w:p>
-            <w:pPr>
-              <w:spacing w:before="120" w:after="120"/>
-              <w:rPr>
-                <w:rFonts w:ascii="Calibri" w:hAnsi="Calibri" w:eastAsia="Calibri" w:cs="Calibri" w:asciiTheme="minorAscii" w:hAnsiTheme="minorAscii" w:eastAsiaTheme="minorAscii" w:cstheme="minorAscii"/>
-                <w:color w:val="EE0000"/>
-                <w:sz w:val="20"/>
-                <w:szCs w:val="20"/>
-                <w:lang w:eastAsia="en-US"/>
-              </w:rPr>
-            </w:pPr>
-          </w:p>
-          <w:p>
-            <w:pPr>
-              <w:spacing w:before="120" w:after="120"/>
-              <w:rPr>
-                <w:rFonts w:ascii="Calibri" w:hAnsi="Calibri" w:eastAsia="Calibri" w:cs="Calibri" w:asciiTheme="minorAscii" w:hAnsiTheme="minorAscii" w:eastAsiaTheme="minorAscii" w:cstheme="minorAscii"/>
-                <w:color w:val="EE0000"/>
-                <w:sz w:val="20"/>
-                <w:szCs w:val="20"/>
-                <w:lang w:eastAsia="en-US"/>
-              </w:rPr>
-            </w:pPr>
-          </w:p>
-          <w:p>
-            <w:pPr>
-              <w:spacing w:before="120" w:after="120"/>
-              <w:rPr>
-                <w:rFonts w:ascii="Calibri" w:hAnsi="Calibri" w:eastAsia="Calibri" w:cs="Calibri" w:asciiTheme="minorAscii" w:hAnsiTheme="minorAscii" w:eastAsiaTheme="minorAscii" w:cstheme="minorAscii"/>
-                <w:color w:val="EE0000"/>
+                <w:color w:val="000000" w:themeColor="text1" w:themeTint="FF" w:themeShade="FF"/>
                 <w:sz w:val="20"/>
                 <w:szCs w:val="20"/>
                 <w:lang w:eastAsia="en-US"/>
@@ -1119,7 +1095,7 @@
           <w:p>
             <w:pPr>
               <w:rPr>
-                <w:rFonts w:asciiTheme="minorHAnsi" w:hAnsiTheme="minorHAnsi" w:eastAsiaTheme="minorHAnsi" w:cstheme="minorHAnsi"/>
+                <w:rFonts w:ascii="Calibri" w:hAnsi="Calibri" w:eastAsia="Calibri" w:cs="Calibri" w:asciiTheme="minorAscii" w:hAnsiTheme="minorAscii" w:eastAsiaTheme="minorAscii" w:cstheme="minorAscii"/>
                 <w:color w:val="000000" w:themeColor="text1"/>
                 <w:sz w:val="20"/>
                 <w:szCs w:val="20"/>
@@ -1128,113 +1104,13 @@
             </w:pPr>
             <w:r>
               <w:rPr>
-                <w:rFonts w:asciiTheme="minorHAnsi" w:hAnsiTheme="minorHAnsi" w:eastAsiaTheme="minorHAnsi" w:cstheme="minorHAnsi"/>
-                <w:b/>
-                <w:bCs/>
-                <w:color w:val="000000" w:themeColor="text1"/>
+                <w:rFonts w:ascii="Calibri" w:hAnsi="Calibri" w:eastAsia="Calibri" w:cs="Calibri" w:asciiTheme="minorAscii" w:hAnsiTheme="minorAscii" w:eastAsiaTheme="minorAscii" w:cstheme="minorAscii"/>
+                <w:color w:val="000000" w:themeColor="text1" w:themeTint="FF" w:themeShade="FF"/>
                 <w:sz w:val="20"/>
                 <w:szCs w:val="20"/>
                 <w:lang w:eastAsia="en-US"/>
               </w:rPr>
-              <w:t>Kreativitet</w:t>
-            </w:r>
-            <w:r>
-              <w:rPr>
-                <w:rFonts w:asciiTheme="minorHAnsi" w:hAnsiTheme="minorHAnsi" w:eastAsiaTheme="minorHAnsi" w:cstheme="minorHAnsi"/>
-                <w:color w:val="000000" w:themeColor="text1"/>
-                <w:sz w:val="20"/>
-                <w:szCs w:val="20"/>
-                <w:lang w:eastAsia="en-US"/>
-              </w:rPr>
-              <w:t xml:space="preserve"> Motiveras av innovation och nya möjligheter till kreativitet. </w:t>
-            </w:r>
-          </w:p>
-          <w:p>
-            <w:pPr>
-              <w:rPr>
-                <w:rFonts w:ascii="Calibri" w:hAnsi="Calibri" w:eastAsia="Calibri" w:cs="Calibri" w:asciiTheme="minorAscii" w:hAnsiTheme="minorAscii" w:eastAsiaTheme="minorAscii" w:cstheme="minorAscii"/>
-                <w:color w:val="000000" w:themeColor="text1"/>
-                <w:sz w:val="20"/>
-                <w:szCs w:val="20"/>
-                <w:lang w:eastAsia="en-US"/>
-              </w:rPr>
-            </w:pPr>
-          </w:p>
-          <w:p>
-            <w:pPr>
-              <w:rPr>
-                <w:rFonts w:asciiTheme="minorHAnsi" w:hAnsiTheme="minorHAnsi" w:eastAsiaTheme="minorHAnsi" w:cstheme="minorHAnsi"/>
-                <w:color w:val="000000" w:themeColor="text1"/>
-                <w:sz w:val="20"/>
-                <w:szCs w:val="20"/>
-                <w:lang w:eastAsia="en-US"/>
-              </w:rPr>
-            </w:pPr>
-            <w:r>
-              <w:rPr>
-                <w:rFonts w:asciiTheme="minorHAnsi" w:hAnsiTheme="minorHAnsi" w:eastAsiaTheme="minorHAnsi" w:cstheme="minorHAnsi"/>
-                <w:b/>
-                <w:bCs/>
-                <w:color w:val="000000" w:themeColor="text1"/>
-                <w:sz w:val="20"/>
-                <w:szCs w:val="20"/>
-                <w:lang w:eastAsia="en-US"/>
-              </w:rPr>
-              <w:t xml:space="preserve">Nyfikenhet </w:t>
-            </w:r>
-            <w:r>
-              <w:rPr>
-                <w:rFonts w:asciiTheme="minorHAnsi" w:hAnsiTheme="minorHAnsi" w:eastAsiaTheme="minorHAnsi" w:cstheme="minorHAnsi"/>
-                <w:color w:val="000000" w:themeColor="text1"/>
-                <w:sz w:val="20"/>
-                <w:szCs w:val="20"/>
-                <w:lang w:eastAsia="en-US"/>
-              </w:rPr>
-              <w:t xml:space="preserve">Motiveras av att få fram ny information och lösa nya problem. </w:t>
-            </w:r>
-          </w:p>
-          <w:p>
-            <w:pPr>
-              <w:rPr>
-                <w:rFonts w:ascii="Calibri" w:hAnsi="Calibri" w:eastAsia="Calibri" w:cs="Calibri" w:asciiTheme="minorAscii" w:hAnsiTheme="minorAscii" w:eastAsiaTheme="minorAscii" w:cstheme="minorAscii"/>
-                <w:color w:val="000000" w:themeColor="text1"/>
-                <w:sz w:val="20"/>
-                <w:szCs w:val="20"/>
-                <w:lang w:eastAsia="en-US"/>
-              </w:rPr>
-            </w:pPr>
-          </w:p>
-          <w:p>
-            <w:pPr>
-              <w:rPr>
-                <w:rFonts w:asciiTheme="minorHAnsi" w:hAnsiTheme="minorHAnsi" w:eastAsiaTheme="minorHAnsi" w:cstheme="minorHAnsi"/>
-                <w:color w:val="000000" w:themeColor="text1"/>
-                <w:sz w:val="20"/>
-                <w:szCs w:val="20"/>
-                <w:lang w:eastAsia="en-US"/>
-              </w:rPr>
-            </w:pPr>
-            <w:r>
-              <w:rPr>
-                <w:rFonts w:asciiTheme="minorHAnsi" w:hAnsiTheme="minorHAnsi" w:eastAsiaTheme="minorHAnsi" w:cstheme="minorHAnsi"/>
-                <w:b/>
-                <w:bCs/>
-                <w:color w:val="000000" w:themeColor="text1"/>
-                <w:sz w:val="20"/>
-                <w:szCs w:val="20"/>
-                <w:lang w:eastAsia="en-US"/>
-              </w:rPr>
-              <w:t>Prestation</w:t>
-            </w:r>
-            <w:r>
-              <w:rPr>
-                <w:rFonts w:asciiTheme="minorHAnsi" w:hAnsiTheme="minorHAnsi" w:eastAsiaTheme="minorHAnsi" w:cstheme="minorHAnsi"/>
-                <w:color w:val="000000" w:themeColor="text1"/>
-                <w:sz w:val="20"/>
-                <w:szCs w:val="20"/>
-                <w:lang w:eastAsia="en-US"/>
-              </w:rPr>
-              <w:t xml:space="preserve"> Motiveras av att uppnå mål, klara av utmaningar och konkurrera med andra.</w:t>
+              <w:t>{selected_motivations}</w:t>
             </w:r>
           </w:p>
         </w:tc>
@@ -1262,33 +1138,59 @@
                 <w:rFonts w:ascii="Calibri" w:hAnsi="Calibri" w:eastAsia="Calibri" w:cs="Calibri" w:asciiTheme="minorAscii" w:hAnsiTheme="minorAscii" w:eastAsiaTheme="minorAscii" w:cstheme="minorAscii"/>
                 <w:sz w:val="20"/>
                 <w:szCs w:val="20"/>
+              </w:rPr>
+            </w:pPr>
+            <w:r>
+              <w:rPr>
+                <w:rFonts w:ascii="Calibri" w:hAnsi="Calibri" w:eastAsia="Calibri" w:cs="Calibri" w:asciiTheme="minorAscii" w:hAnsiTheme="minorAscii" w:eastAsiaTheme="minorAscii" w:cstheme="minorAscii"/>
+                <w:sz w:val="20"/>
+                <w:szCs w:val="20"/>
+              </w:rPr>
+              <w:t>{</w:t>
+            </w:r>
+            <w:r>
+              <w:rPr>
+                <w:rFonts w:ascii="Calibri" w:hAnsi="Calibri" w:eastAsia="Calibri" w:cs="Calibri" w:asciiTheme="minorAscii" w:hAnsiTheme="minorAscii" w:eastAsiaTheme="minorAscii" w:cstheme="minorAscii"/>
+                <w:sz w:val="20"/>
+                <w:szCs w:val="20"/>
+              </w:rPr>
+              <w:t>tq_motivation_text</w:t>
+            </w:r>
+            <w:r>
+              <w:rPr>
+                <w:rFonts w:ascii="Calibri" w:hAnsi="Calibri" w:eastAsia="Calibri" w:cs="Calibri" w:asciiTheme="minorAscii" w:hAnsiTheme="minorAscii" w:eastAsiaTheme="minorAscii" w:cstheme="minorAscii"/>
+                <w:sz w:val="20"/>
+                <w:szCs w:val="20"/>
+              </w:rPr>
+              <w:t>}</w:t>
+            </w:r>
+          </w:p>
+          <w:p>
+            <w:pPr>
+              <w:spacing w:before="120" w:after="120"/>
+              <w:ind w:right="34"/>
+              <w:rPr>
+                <w:rFonts w:ascii="Calibri" w:hAnsi="Calibri" w:eastAsia="Calibri" w:cs="Calibri" w:asciiTheme="minorAscii" w:hAnsiTheme="minorAscii" w:eastAsiaTheme="minorAscii" w:cstheme="minorAscii"/>
+                <w:sz w:val="20"/>
+                <w:szCs w:val="20"/>
+              </w:rPr>
+            </w:pPr>
+          </w:p>
+          <w:p>
+            <w:pPr>
+              <w:spacing w:before="120" w:after="120"/>
+              <w:ind w:right="34"/>
+              <w:rPr>
+                <w:rFonts w:ascii="Calibri" w:hAnsi="Calibri" w:eastAsia="Calibri" w:cs="Calibri" w:asciiTheme="minorAscii" w:hAnsiTheme="minorAscii" w:eastAsiaTheme="minorAscii" w:cstheme="minorAscii"/>
+                <w:b w:val="1"/>
+                <w:bCs w:val="1"/>
+                <w:color w:val="000000" w:themeColor="text1"/>
+                <w:sz w:val="20"/>
+                <w:szCs w:val="20"/>
+                <w:highlight w:val="yellow"/>
                 <w:lang w:eastAsia="en-US"/>
               </w:rPr>
             </w:pPr>
-            <w:r>
-              <w:rPr>
-                <w:rFonts w:ascii="Calibri" w:hAnsi="Calibri" w:eastAsia="Calibri" w:cs="Calibri" w:asciiTheme="minorAscii" w:hAnsiTheme="minorAscii" w:eastAsiaTheme="minorAscii" w:cstheme="minorAscii"/>
-                <w:sz w:val="20"/>
-                <w:szCs w:val="20"/>
-              </w:rPr>
-              <w:t>{</w:t>
-            </w:r>
-            <w:r>
-              <w:rPr>
-                <w:rFonts w:ascii="Calibri" w:hAnsi="Calibri" w:eastAsia="Calibri" w:cs="Calibri" w:asciiTheme="minorAscii" w:hAnsiTheme="minorAscii" w:eastAsiaTheme="minorAscii" w:cstheme="minorAscii"/>
-                <w:sz w:val="20"/>
-                <w:szCs w:val="20"/>
-              </w:rPr>
-              <w:t>tq_motivation_text</w:t>
-            </w:r>
-            <w:r>
-              <w:rPr>
-                <w:rFonts w:ascii="Calibri" w:hAnsi="Calibri" w:eastAsia="Calibri" w:cs="Calibri" w:asciiTheme="minorAscii" w:hAnsiTheme="minorAscii" w:eastAsiaTheme="minorAscii" w:cstheme="minorAscii"/>
-                <w:sz w:val="20"/>
-                <w:szCs w:val="20"/>
-              </w:rPr>
-              <w:t>}</w:t>
-            </w:r>
           </w:p>
         </w:tc>
       </w:tr>
@@ -1361,20 +1263,33 @@
                 <w:rFonts w:ascii="Calibri" w:hAnsi="Calibri" w:eastAsia="Calibri" w:cs="Calibri" w:asciiTheme="minorAscii" w:hAnsiTheme="minorAscii" w:eastAsiaTheme="minorAscii" w:cstheme="minorAscii"/>
                 <w:b w:val="1"/>
                 <w:bCs w:val="1"/>
+                <w:color w:val="000000" w:themeColor="text1" w:themeTint="FF" w:themeShade="FF"/>
+                <w:sz w:val="20"/>
+                <w:szCs w:val="20"/>
+              </w:rPr>
+            </w:pPr>
+            <w:r>
+              <w:rPr>
+                <w:rFonts w:ascii="Calibri" w:hAnsi="Calibri" w:eastAsia="Calibri" w:cs="Calibri" w:asciiTheme="minorAscii" w:hAnsiTheme="minorAscii" w:eastAsiaTheme="minorAscii" w:cstheme="minorAscii"/>
+                <w:color w:val="000000" w:themeColor="text1" w:themeTint="FF" w:themeShade="FF"/>
+                <w:sz w:val="20"/>
+                <w:szCs w:val="20"/>
+              </w:rPr>
+              <w:t>En chef ska kunna sätta upp och arbeta uthålligt mot tydliga mål som bidrar till verksamhetens resultat och utveckling. Det är också viktigt att kunna motivera och engagera medarbetarna samt delegera ansvar och befogenheter. </w:t>
+            </w:r>
+          </w:p>
+          <w:p>
+            <w:pPr>
+              <w:suppressAutoHyphens w:val="0"/>
+              <w:autoSpaceDN/>
+              <w:textAlignment w:val="auto"/>
+              <w:rPr>
+                <w:rFonts w:ascii="Calibri" w:hAnsi="Calibri" w:eastAsia="Calibri" w:cs="Calibri" w:asciiTheme="minorAscii" w:hAnsiTheme="minorAscii" w:eastAsiaTheme="minorAscii" w:cstheme="minorAscii"/>
                 <w:color w:val="000000" w:themeColor="text1"/>
                 <w:sz w:val="20"/>
                 <w:szCs w:val="20"/>
               </w:rPr>
             </w:pPr>
-            <w:r>
-              <w:rPr>
-                <w:rFonts w:ascii="Calibri" w:hAnsi="Calibri" w:eastAsia="Calibri" w:cs="Calibri" w:asciiTheme="minorAscii" w:hAnsiTheme="minorAscii" w:eastAsiaTheme="minorAscii" w:cstheme="minorAscii"/>
-                <w:color w:val="000000" w:themeColor="text1" w:themeTint="FF" w:themeShade="FF"/>
-                <w:sz w:val="20"/>
-                <w:szCs w:val="20"/>
-              </w:rPr>
-              <w:t>En chef ska kunna sätta upp och arbeta uthålligt mot tydliga mål som bidrar till verksamhetens resultat och utveckling. Det är också viktigt att kunna motivera och engagera medarbetarna samt delegera ansvar och befogenheter. </w:t>
-            </w:r>
           </w:p>
         </w:tc>
         <w:tc>
@@ -1393,9 +1308,10 @@
               <w:right w:w="108" w:type="dxa"/>
             </w:tcMar>
           </w:tcPr>
-          <w:p>
+          <w:p w14:noSpellErr="1">
             <w:pPr>
-              <w:pStyle w:val="Normal"/>
+              <w:autoSpaceDE w:val="0"/>
+              <w:adjustRightInd w:val="0"/>
               <w:rPr>
                 <w:rFonts w:ascii="Calibri" w:hAnsi="Calibri" w:eastAsia="Calibri" w:cs="Calibri" w:asciiTheme="minorAscii" w:hAnsiTheme="minorAscii" w:eastAsiaTheme="minorAscii" w:cstheme="minorAscii"/>
                 <w:sz w:val="20"/>
@@ -1405,7 +1321,6 @@
           </w:p>
           <w:p>
             <w:pPr>
-              <w:pStyle w:val="Normal"/>
               <w:suppressAutoHyphens w:val="0"/>
               <w:autoSpaceDN/>
               <w:spacing w:after="160"/>
@@ -1531,23 +1446,15 @@
             <w:pPr>
               <w:rPr>
                 <w:rFonts w:ascii="Calibri" w:hAnsi="Calibri" w:eastAsia="Calibri" w:cs="Calibri" w:asciiTheme="minorAscii" w:hAnsiTheme="minorAscii" w:eastAsiaTheme="minorAscii" w:cstheme="minorAscii"/>
-                <w:color w:val="000000" w:themeColor="text1" w:themeTint="FF" w:themeShade="FF"/>
-                <w:sz w:val="20"/>
-                <w:szCs w:val="20"/>
+                <w:color w:val="000000" w:themeColor="text1"/>
+                <w:sz w:val="20"/>
+                <w:szCs w:val="20"/>
+                <w:lang w:eastAsia="en-US"/>
               </w:rPr>
             </w:pPr>
-          </w:p>
-          <w:p>
-            <w:pPr>
-              <w:pStyle w:val="Normal"/>
-              <w:rPr>
-                <w:rFonts w:ascii="Calibri" w:hAnsi="Calibri" w:eastAsia="Calibri" w:cs="Calibri" w:asciiTheme="minorAscii" w:hAnsiTheme="minorAscii" w:eastAsiaTheme="minorAscii" w:cstheme="minorAscii"/>
-                <w:color w:val="000000" w:themeColor="text1"/>
-                <w:sz w:val="20"/>
-                <w:szCs w:val="20"/>
-                <w:lang w:eastAsia="en-US"/>
-              </w:rPr>
-            </w:pPr>
+            <w:r>
+              <w:br/>
+            </w:r>
             <w:r>
               <w:rPr>
                 <w:rFonts w:ascii="Calibri" w:hAnsi="Calibri" w:eastAsia="Calibri" w:cs="Calibri" w:asciiTheme="minorAscii" w:hAnsiTheme="minorAscii" w:eastAsiaTheme="minorAscii" w:cstheme="minorAscii"/>
@@ -1789,38 +1696,50 @@
               <w:ind w:right="34"/>
               <w:rPr>
                 <w:rFonts w:ascii="Calibri" w:hAnsi="Calibri" w:eastAsia="Calibri" w:cs="Calibri" w:asciiTheme="minorAscii" w:hAnsiTheme="minorAscii" w:eastAsiaTheme="minorAscii" w:cstheme="minorAscii"/>
+                <w:color w:val="000000" w:themeColor="text1" w:themeTint="FF" w:themeShade="FF"/>
+                <w:sz w:val="20"/>
+                <w:szCs w:val="20"/>
+              </w:rPr>
+            </w:pPr>
+            <w:r>
+              <w:rPr>
+                <w:rFonts w:ascii="Calibri" w:hAnsi="Calibri" w:eastAsia="Calibri" w:cs="Calibri" w:asciiTheme="minorAscii" w:hAnsiTheme="minorAscii" w:eastAsiaTheme="minorAscii" w:cstheme="minorAscii"/>
+                <w:color w:val="000000" w:themeColor="text1" w:themeTint="FF" w:themeShade="FF"/>
+                <w:sz w:val="20"/>
+                <w:szCs w:val="20"/>
+              </w:rPr>
+              <w:t>{</w:t>
+            </w:r>
+            <w:r>
+              <w:rPr>
+                <w:rFonts w:ascii="Calibri" w:hAnsi="Calibri" w:eastAsia="Calibri" w:cs="Calibri" w:asciiTheme="minorAscii" w:hAnsiTheme="minorAscii" w:eastAsiaTheme="minorAscii" w:cstheme="minorAscii"/>
+                <w:color w:val="000000" w:themeColor="text1" w:themeTint="FF" w:themeShade="FF"/>
+                <w:sz w:val="20"/>
+                <w:szCs w:val="20"/>
+              </w:rPr>
+              <w:t>strategi_text</w:t>
+            </w:r>
+            <w:r>
+              <w:rPr>
+                <w:rFonts w:ascii="Calibri" w:hAnsi="Calibri" w:eastAsia="Calibri" w:cs="Calibri" w:asciiTheme="minorAscii" w:hAnsiTheme="minorAscii" w:eastAsiaTheme="minorAscii" w:cstheme="minorAscii"/>
+                <w:color w:val="000000" w:themeColor="text1" w:themeTint="FF" w:themeShade="FF"/>
+                <w:sz w:val="20"/>
+                <w:szCs w:val="20"/>
+              </w:rPr>
+              <w:t>}</w:t>
+            </w:r>
+          </w:p>
+          <w:p>
+            <w:pPr>
+              <w:spacing w:before="120" w:after="120"/>
+              <w:ind w:right="34"/>
+              <w:rPr>
+                <w:rFonts w:ascii="Calibri" w:hAnsi="Calibri" w:eastAsia="Calibri" w:cs="Calibri" w:asciiTheme="minorAscii" w:hAnsiTheme="minorAscii" w:eastAsiaTheme="minorAscii" w:cstheme="minorAscii"/>
                 <w:color w:val="000000" w:themeColor="text1"/>
                 <w:sz w:val="20"/>
                 <w:szCs w:val="20"/>
               </w:rPr>
             </w:pPr>
-            <w:r>
-              <w:rPr>
-                <w:rFonts w:ascii="Calibri" w:hAnsi="Calibri" w:eastAsia="Calibri" w:cs="Calibri" w:asciiTheme="minorAscii" w:hAnsiTheme="minorAscii" w:eastAsiaTheme="minorAscii" w:cstheme="minorAscii"/>
-                <w:color w:val="000000" w:themeColor="text1" w:themeTint="FF" w:themeShade="FF"/>
-                <w:sz w:val="20"/>
-                <w:szCs w:val="20"/>
-              </w:rPr>
-              <w:t>{</w:t>
-            </w:r>
-            <w:r>
-              <w:rPr>
-                <w:rFonts w:ascii="Calibri" w:hAnsi="Calibri" w:eastAsia="Calibri" w:cs="Calibri" w:asciiTheme="minorAscii" w:hAnsiTheme="minorAscii" w:eastAsiaTheme="minorAscii" w:cstheme="minorAscii"/>
-                <w:color w:val="000000" w:themeColor="text1" w:themeTint="FF" w:themeShade="FF"/>
-                <w:sz w:val="20"/>
-                <w:szCs w:val="20"/>
-              </w:rPr>
-              <w:t>strategi_text</w:t>
-            </w:r>
-            <w:r>
-              <w:rPr>
-                <w:rFonts w:ascii="Calibri" w:hAnsi="Calibri" w:eastAsia="Calibri" w:cs="Calibri" w:asciiTheme="minorAscii" w:hAnsiTheme="minorAscii" w:eastAsiaTheme="minorAscii" w:cstheme="minorAscii"/>
-                <w:color w:val="000000" w:themeColor="text1" w:themeTint="FF" w:themeShade="FF"/>
-                <w:sz w:val="20"/>
-                <w:szCs w:val="20"/>
-              </w:rPr>
-              <w:t>}</w:t>
-            </w:r>
           </w:p>
         </w:tc>
       </w:tr>
@@ -1914,38 +1833,51 @@
             <w:pPr>
               <w:rPr>
                 <w:rFonts w:ascii="Calibri" w:hAnsi="Calibri" w:eastAsia="Calibri" w:cs="Calibri" w:asciiTheme="minorAscii" w:hAnsiTheme="minorAscii" w:eastAsiaTheme="minorAscii" w:cstheme="minorAscii"/>
+                <w:color w:val="000000" w:themeColor="text1" w:themeTint="FF" w:themeShade="FF"/>
+                <w:sz w:val="20"/>
+                <w:szCs w:val="20"/>
+              </w:rPr>
+            </w:pPr>
+            <w:r>
+              <w:br/>
+            </w:r>
+            <w:r>
+              <w:rPr>
+                <w:rFonts w:ascii="Calibri" w:hAnsi="Calibri" w:eastAsia="Calibri" w:cs="Calibri" w:asciiTheme="minorAscii" w:hAnsiTheme="minorAscii" w:eastAsiaTheme="minorAscii" w:cstheme="minorAscii"/>
+                <w:color w:val="000000" w:themeColor="text1" w:themeTint="FF" w:themeShade="FF"/>
+                <w:sz w:val="20"/>
+                <w:szCs w:val="20"/>
+              </w:rPr>
+              <w:t>{</w:t>
+            </w:r>
+            <w:r>
+              <w:rPr>
+                <w:rFonts w:ascii="Calibri" w:hAnsi="Calibri" w:eastAsia="Calibri" w:cs="Calibri" w:asciiTheme="minorAscii" w:hAnsiTheme="minorAscii" w:eastAsiaTheme="minorAscii" w:cstheme="minorAscii"/>
+                <w:color w:val="000000" w:themeColor="text1" w:themeTint="FF" w:themeShade="FF"/>
+                <w:sz w:val="20"/>
+                <w:szCs w:val="20"/>
+              </w:rPr>
+              <w:t>kommunikation_text</w:t>
+            </w:r>
+            <w:r>
+              <w:rPr>
+                <w:rFonts w:ascii="Calibri" w:hAnsi="Calibri" w:eastAsia="Calibri" w:cs="Calibri" w:asciiTheme="minorAscii" w:hAnsiTheme="minorAscii" w:eastAsiaTheme="minorAscii" w:cstheme="minorAscii"/>
+                <w:color w:val="000000" w:themeColor="text1" w:themeTint="FF" w:themeShade="FF"/>
+                <w:sz w:val="20"/>
+                <w:szCs w:val="20"/>
+              </w:rPr>
+              <w:t>}</w:t>
+            </w:r>
+          </w:p>
+          <w:p>
+            <w:pPr>
+              <w:rPr>
+                <w:rFonts w:ascii="Calibri" w:hAnsi="Calibri" w:eastAsia="Calibri" w:cs="Calibri" w:asciiTheme="minorAscii" w:hAnsiTheme="minorAscii" w:eastAsiaTheme="minorAscii" w:cstheme="minorAscii"/>
                 <w:color w:val="000000" w:themeColor="text1"/>
                 <w:sz w:val="20"/>
                 <w:szCs w:val="20"/>
               </w:rPr>
             </w:pPr>
-            <w:r>
-              <w:rPr>
-                <w:rFonts w:ascii="Calibri" w:hAnsi="Calibri" w:eastAsia="Calibri" w:cs="Calibri" w:asciiTheme="minorAscii" w:hAnsiTheme="minorAscii" w:eastAsiaTheme="minorAscii" w:cstheme="minorAscii"/>
-                <w:color w:val="000000" w:themeColor="text1" w:themeTint="FF" w:themeShade="FF"/>
-                <w:sz w:val="20"/>
-                <w:szCs w:val="20"/>
-              </w:rPr>
-              <w:t>{</w:t>
-            </w:r>
-            <w:r>
-              <w:rPr>
-                <w:rFonts w:ascii="Calibri" w:hAnsi="Calibri" w:eastAsia="Calibri" w:cs="Calibri" w:asciiTheme="minorAscii" w:hAnsiTheme="minorAscii" w:eastAsiaTheme="minorAscii" w:cstheme="minorAscii"/>
-                <w:color w:val="000000" w:themeColor="text1" w:themeTint="FF" w:themeShade="FF"/>
-                <w:sz w:val="20"/>
-                <w:szCs w:val="20"/>
-              </w:rPr>
-              <w:t>kommunikation_text</w:t>
-            </w:r>
-            <w:r>
-              <w:rPr>
-                <w:rFonts w:ascii="Calibri" w:hAnsi="Calibri" w:eastAsia="Calibri" w:cs="Calibri" w:asciiTheme="minorAscii" w:hAnsiTheme="minorAscii" w:eastAsiaTheme="minorAscii" w:cstheme="minorAscii"/>
-                <w:color w:val="000000" w:themeColor="text1" w:themeTint="FF" w:themeShade="FF"/>
-                <w:sz w:val="20"/>
-                <w:szCs w:val="20"/>
-              </w:rPr>
-              <w:t>}</w:t>
-            </w:r>
           </w:p>
         </w:tc>
       </w:tr>

</xml_diff>

<commit_message>
feat: image in word file
</commit_message>
<xml_diff>
--- a/reports/domarnamnden_template.docx
+++ b/reports/domarnamnden_template.docx
@@ -82,13 +82,19 @@
         <w:pStyle w:val="JUREKRubrik1"/>
         <w:spacing w:before="0"/>
         <w:rPr>
-          <w:rFonts w:ascii="Calibri" w:hAnsi="Calibri" w:eastAsia="Calibri" w:cs="Calibri" w:asciiTheme="minorAscii" w:hAnsiTheme="minorAscii" w:eastAsiaTheme="minorAscii" w:cstheme="minorAscii"/>
+          <w:rFonts w:asciiTheme="minorHAnsi" w:hAnsiTheme="minorHAnsi" w:cstheme="minorHAnsi"/>
           <w:color w:val="000000" w:themeColor="text1"/>
           <w:sz w:val="20"/>
           <w:szCs w:val="20"/>
         </w:rPr>
       </w:pPr>
       <w:r>
+        <w:rPr>
+          <w:rFonts w:asciiTheme="minorHAnsi" w:hAnsiTheme="minorHAnsi" w:cstheme="minorHAnsi"/>
+          <w:color w:val="000000" w:themeColor="text1"/>
+          <w:sz w:val="20"/>
+          <w:szCs w:val="20"/>
+        </w:rPr>
         <w:br/>
       </w:r>
     </w:p>
@@ -109,7 +115,7 @@
       </w:tblGrid>
       <w:tr>
         <w:trPr>
-          <w:trHeight w:val="128"/>
+          <w:trHeight w:val="567"/>
         </w:trPr>
         <w:tc>
           <w:tcPr>
@@ -127,10 +133,12 @@
               <w:bottom w:w="0" w:type="dxa"/>
               <w:right w:w="108" w:type="dxa"/>
             </w:tcMar>
+            <w:vAlign w:val="center"/>
           </w:tcPr>
           <w:p>
             <w:pPr>
               <w:spacing w:before="120" w:after="120"/>
+              <w:jc w:val="left"/>
               <w:rPr>
                 <w:rFonts w:ascii="Calibri" w:hAnsi="Calibri" w:eastAsia="Calibri" w:cs="Calibri" w:asciiTheme="minorAscii" w:hAnsiTheme="minorAscii" w:eastAsiaTheme="minorAscii" w:cstheme="minorAscii"/>
                 <w:b w:val="1"/>
@@ -194,13 +202,12 @@
           </w:tcPr>
           <w:p>
             <w:pPr>
-              <w:pStyle w:val="Normal"/>
               <w:jc w:val="left"/>
               <w:rPr>
                 <w:rFonts w:ascii="Calibri" w:hAnsi="Calibri" w:eastAsia="Calibri" w:cs="Calibri" w:asciiTheme="minorAscii" w:hAnsiTheme="minorAscii" w:eastAsiaTheme="minorAscii" w:cstheme="minorAscii"/>
                 <w:b w:val="1"/>
                 <w:bCs w:val="1"/>
-                <w:color w:val="212121" w:themeColor="text1"/>
+                <w:color w:val="000000" w:themeColor="text1" w:themeTint="FF" w:themeShade="FF"/>
                 <w:sz w:val="20"/>
                 <w:szCs w:val="20"/>
               </w:rPr>
@@ -450,7 +457,7 @@
               <w:textAlignment w:val="auto"/>
               <w:rPr>
                 <w:rFonts w:ascii="Calibri" w:hAnsi="Calibri" w:eastAsia="Calibri" w:cs="Calibri" w:asciiTheme="minorAscii" w:hAnsiTheme="minorAscii" w:eastAsiaTheme="minorAscii" w:cstheme="minorAscii"/>
-                <w:color w:val="000000" w:themeColor="text1" w:themeTint="FF" w:themeShade="FF"/>
+                <w:color w:val="000000" w:themeColor="text1"/>
                 <w:sz w:val="20"/>
                 <w:szCs w:val="20"/>
                 <w:lang w:eastAsia="ja-JP"/>
@@ -458,7 +465,7 @@
             </w:pPr>
             <w:r>
               <w:drawing>
-                <wp:inline wp14:editId="7E86FDE3" wp14:anchorId="57E01743">
+                <wp:inline wp14:editId="210811E5" wp14:anchorId="57E01743">
                   <wp:extent cx="4231005" cy="2954655"/>
                   <wp:effectExtent l="0" t="0" r="0" b="4445"/>
                   <wp:docPr id="1404991122" name="Bildobjekt 2"/>
@@ -507,94 +514,6 @@
               </w:drawing>
             </w:r>
           </w:p>
-          <w:p>
-            <w:pPr>
-              <w:pStyle w:val="Normal"/>
-              <w:shd w:val="clear" w:color="auto" w:fill="FFFFFF" w:themeFill="background1"/>
-              <w:suppressAutoHyphens w:val="0"/>
-              <w:autoSpaceDN/>
-              <w:spacing w:before="100" w:beforeAutospacing="on" w:after="100" w:afterAutospacing="on"/>
-              <w:textAlignment w:val="auto"/>
-              <w:rPr>
-                <w:rFonts w:ascii="Calibri" w:hAnsi="Calibri" w:eastAsia="Calibri" w:cs="Calibri" w:asciiTheme="minorAscii" w:hAnsiTheme="minorAscii" w:eastAsiaTheme="minorAscii" w:cstheme="minorAscii"/>
-                <w:b w:val="0"/>
-                <w:bCs w:val="0"/>
-                <w:i w:val="0"/>
-                <w:iCs w:val="0"/>
-                <w:caps w:val="0"/>
-                <w:smallCaps w:val="0"/>
-                <w:noProof w:val="0"/>
-                <w:color w:val="111827"/>
-                <w:sz w:val="20"/>
-                <w:szCs w:val="20"/>
-                <w:lang w:val="sv-SE"/>
-              </w:rPr>
-            </w:pPr>
-            <w:r>
-              <w:rPr>
-                <w:rFonts w:ascii="Calibri" w:hAnsi="Calibri" w:eastAsia="Calibri" w:cs="Calibri" w:asciiTheme="minorAscii" w:hAnsiTheme="minorAscii" w:eastAsiaTheme="minorAscii" w:cstheme="minorAscii"/>
-                <w:b w:val="0"/>
-                <w:bCs w:val="0"/>
-                <w:i w:val="0"/>
-                <w:iCs w:val="0"/>
-                <w:caps w:val="0"/>
-                <w:smallCaps w:val="0"/>
-                <w:noProof w:val="0"/>
-                <w:color w:val="111827"/>
-                <w:sz w:val="20"/>
-                <w:szCs w:val="20"/>
-                <w:lang w:val="sv-SE"/>
-              </w:rPr>
-              <w:t>Denna rapport bygger på TQ-testresultat och intervju. Fokus ligger på kandidatens typiska arbetssätt, styrkor, utvecklingsområden och möjliga riskbeteenden vid hög press.</w:t>
-            </w:r>
-            <w:r>
-              <w:br/>
-            </w:r>
-            <w:r>
-              <w:br/>
-            </w:r>
-            <w:r>
-              <w:rPr>
-                <w:rFonts w:ascii="Calibri" w:hAnsi="Calibri" w:eastAsia="Calibri" w:cs="Calibri" w:asciiTheme="minorAscii" w:hAnsiTheme="minorAscii" w:eastAsiaTheme="minorAscii" w:cstheme="minorAscii"/>
-                <w:b w:val="0"/>
-                <w:bCs w:val="0"/>
-                <w:i w:val="0"/>
-                <w:iCs w:val="0"/>
-                <w:caps w:val="0"/>
-                <w:smallCaps w:val="0"/>
-                <w:noProof w:val="0"/>
-                <w:color w:val="111827"/>
-                <w:sz w:val="20"/>
-                <w:szCs w:val="20"/>
-                <w:lang w:val="sv-SE"/>
-              </w:rPr>
-              <w:t>Resultaten beskriver beteendepreferenser, inte fastlagda sanningar om kandidaten som person. Kandidaten kan agera utanför sina naturliga mönster, men det kräver mer medveten ansträngning och energi. Om arbetsrollen under lång tid kräver beteenden långt ifrån kandidatens preferenser finns en risk att det blir mer ansträngande att bibehålla samma nivå av prestation.</w:t>
-            </w:r>
-          </w:p>
-          <w:p>
-            <w:pPr>
-              <w:pStyle w:val="Normal"/>
-              <w:shd w:val="clear" w:color="auto" w:fill="FFFFFF" w:themeFill="background1"/>
-              <w:suppressAutoHyphens w:val="0"/>
-              <w:autoSpaceDN/>
-              <w:spacing w:before="100" w:beforeAutospacing="on" w:after="100" w:afterAutospacing="on"/>
-              <w:textAlignment w:val="auto"/>
-              <w:rPr>
-                <w:rFonts w:ascii="Calibri" w:hAnsi="Calibri" w:eastAsia="Calibri" w:cs="Calibri" w:asciiTheme="minorAscii" w:hAnsiTheme="minorAscii" w:eastAsiaTheme="minorAscii" w:cstheme="minorAscii"/>
-                <w:b w:val="0"/>
-                <w:bCs w:val="0"/>
-                <w:i w:val="0"/>
-                <w:iCs w:val="0"/>
-                <w:caps w:val="0"/>
-                <w:smallCaps w:val="0"/>
-                <w:noProof w:val="0"/>
-                <w:color w:val="111827" w:themeColor="text1"/>
-                <w:sz w:val="20"/>
-                <w:szCs w:val="20"/>
-                <w:lang w:val="sv-SE"/>
-              </w:rPr>
-            </w:pPr>
-          </w:p>
         </w:tc>
       </w:tr>
       <w:tr>
@@ -647,7 +566,7 @@
           <w:p>
             <w:pPr>
               <w:rPr>
-                <w:rFonts w:asciiTheme="minorHAnsi" w:hAnsiTheme="minorHAnsi" w:eastAsiaTheme="minorHAnsi" w:cstheme="minorHAnsi"/>
+                <w:rFonts w:ascii="Calibri" w:hAnsi="Calibri" w:eastAsia="Calibri" w:cs="Calibri" w:asciiTheme="minorAscii" w:hAnsiTheme="minorAscii" w:eastAsiaTheme="minorAscii" w:cstheme="minorAscii"/>
                 <w:color w:val="000000" w:themeColor="text1"/>
                 <w:sz w:val="20"/>
                 <w:szCs w:val="20"/>
@@ -656,8 +575,8 @@
             </w:pPr>
             <w:r>
               <w:rPr>
-                <w:rFonts w:asciiTheme="minorHAnsi" w:hAnsiTheme="minorHAnsi" w:eastAsiaTheme="minorHAnsi" w:cstheme="minorHAnsi"/>
-                <w:color w:val="000000" w:themeColor="text1"/>
+                <w:rFonts w:ascii="Calibri" w:hAnsi="Calibri" w:eastAsia="Calibri" w:cs="Calibri" w:asciiTheme="minorAscii" w:hAnsiTheme="minorAscii" w:eastAsiaTheme="minorAscii" w:cstheme="minorAscii"/>
+                <w:color w:val="000000" w:themeColor="text1" w:themeTint="FF" w:themeShade="FF"/>
                 <w:sz w:val="20"/>
                 <w:szCs w:val="20"/>
                 <w:lang w:eastAsia="en-US"/>
@@ -690,7 +609,7 @@
                 <w:rFonts w:ascii="Calibri" w:hAnsi="Calibri" w:eastAsia="Calibri" w:cs="Calibri" w:asciiTheme="minorAscii" w:hAnsiTheme="minorAscii" w:eastAsiaTheme="minorAscii" w:cstheme="minorAscii"/>
                 <w:b w:val="0"/>
                 <w:bCs w:val="0"/>
-                <w:color w:val="000000" w:themeColor="text1" w:themeTint="FF" w:themeShade="FF"/>
+                <w:color w:val="000000" w:themeColor="text1"/>
                 <w:sz w:val="20"/>
                 <w:szCs w:val="20"/>
                 <w:lang w:eastAsia="en-US"/>
@@ -732,20 +651,6 @@
               </w:rPr>
               <w:t>}</w:t>
             </w:r>
-          </w:p>
-          <w:p>
-            <w:pPr>
-              <w:spacing w:before="120" w:after="120"/>
-              <w:ind w:right="34"/>
-              <w:rPr>
-                <w:rFonts w:ascii="Calibri" w:hAnsi="Calibri" w:eastAsia="Calibri" w:cs="Calibri" w:asciiTheme="minorAscii" w:hAnsiTheme="minorAscii" w:eastAsiaTheme="minorAscii" w:cstheme="minorAscii"/>
-                <w:color w:val="000000" w:themeColor="text1"/>
-                <w:sz w:val="20"/>
-                <w:szCs w:val="20"/>
-                <w:highlight w:val="green"/>
-                <w:lang w:eastAsia="en-US"/>
-              </w:rPr>
-            </w:pPr>
           </w:p>
         </w:tc>
       </w:tr>
@@ -895,11 +800,10 @@
           </w:p>
           <w:p>
             <w:pPr>
-              <w:pStyle w:val="Normal"/>
               <w:spacing w:before="120" w:after="120"/>
               <w:rPr>
                 <w:rFonts w:ascii="Calibri" w:hAnsi="Calibri" w:eastAsia="Calibri" w:cs="Calibri" w:asciiTheme="minorAscii" w:hAnsiTheme="minorAscii" w:eastAsiaTheme="minorAscii" w:cstheme="minorAscii"/>
-                <w:color w:val="000000" w:themeColor="text1" w:themeTint="FF" w:themeShade="FF"/>
+                <w:color w:val="000000" w:themeColor="text1"/>
                 <w:sz w:val="20"/>
                 <w:szCs w:val="20"/>
                 <w:lang w:eastAsia="en-US"/>
@@ -911,6 +815,42 @@
               <w:spacing w:before="120" w:after="120"/>
               <w:rPr>
                 <w:rFonts w:ascii="Calibri" w:hAnsi="Calibri" w:eastAsia="Calibri" w:cs="Calibri" w:asciiTheme="minorAscii" w:hAnsiTheme="minorAscii" w:eastAsiaTheme="minorAscii" w:cstheme="minorAscii"/>
+                <w:color w:val="000000" w:themeColor="text1"/>
+                <w:sz w:val="20"/>
+                <w:szCs w:val="20"/>
+                <w:lang w:eastAsia="en-US"/>
+              </w:rPr>
+            </w:pPr>
+          </w:p>
+          <w:p>
+            <w:pPr>
+              <w:spacing w:before="120" w:after="120"/>
+              <w:rPr>
+                <w:rFonts w:ascii="Calibri" w:hAnsi="Calibri" w:eastAsia="Calibri" w:cs="Calibri" w:asciiTheme="minorAscii" w:hAnsiTheme="minorAscii" w:eastAsiaTheme="minorAscii" w:cstheme="minorAscii"/>
+                <w:color w:val="000000" w:themeColor="text1"/>
+                <w:sz w:val="20"/>
+                <w:szCs w:val="20"/>
+                <w:lang w:eastAsia="en-US"/>
+              </w:rPr>
+            </w:pPr>
+          </w:p>
+          <w:p>
+            <w:pPr>
+              <w:spacing w:before="120" w:after="120"/>
+              <w:rPr>
+                <w:rFonts w:ascii="Calibri" w:hAnsi="Calibri" w:eastAsia="Calibri" w:cs="Calibri" w:asciiTheme="minorAscii" w:hAnsiTheme="minorAscii" w:eastAsiaTheme="minorAscii" w:cstheme="minorAscii"/>
+                <w:color w:val="000000" w:themeColor="text1"/>
+                <w:sz w:val="20"/>
+                <w:szCs w:val="20"/>
+                <w:lang w:eastAsia="en-US"/>
+              </w:rPr>
+            </w:pPr>
+          </w:p>
+          <w:p>
+            <w:pPr>
+              <w:spacing w:before="120" w:after="120"/>
+              <w:rPr>
+                <w:rFonts w:ascii="Calibri" w:hAnsi="Calibri" w:eastAsia="Calibri" w:cs="Calibri" w:asciiTheme="minorAscii" w:hAnsiTheme="minorAscii" w:eastAsiaTheme="minorAscii" w:cstheme="minorAscii"/>
                 <w:color w:val="EE0000"/>
                 <w:sz w:val="20"/>
                 <w:szCs w:val="20"/>
@@ -922,7 +862,91 @@
             <w:pPr>
               <w:spacing w:before="120" w:after="120"/>
               <w:rPr>
-                <w:rFonts w:asciiTheme="minorHAnsi" w:hAnsiTheme="minorHAnsi" w:eastAsiaTheme="minorHAnsi" w:cstheme="minorHAnsi"/>
+                <w:rFonts w:ascii="Calibri" w:hAnsi="Calibri" w:eastAsia="Calibri" w:cs="Calibri" w:asciiTheme="minorAscii" w:hAnsiTheme="minorAscii" w:eastAsiaTheme="minorAscii" w:cstheme="minorAscii"/>
+                <w:color w:val="EE0000"/>
+                <w:sz w:val="20"/>
+                <w:szCs w:val="20"/>
+                <w:lang w:eastAsia="en-US"/>
+              </w:rPr>
+            </w:pPr>
+          </w:p>
+          <w:p>
+            <w:pPr>
+              <w:spacing w:before="120" w:after="120"/>
+              <w:rPr>
+                <w:rFonts w:ascii="Calibri" w:hAnsi="Calibri" w:eastAsia="Calibri" w:cs="Calibri" w:asciiTheme="minorAscii" w:hAnsiTheme="minorAscii" w:eastAsiaTheme="minorAscii" w:cstheme="minorAscii"/>
+                <w:color w:val="EE0000"/>
+                <w:sz w:val="20"/>
+                <w:szCs w:val="20"/>
+                <w:lang w:eastAsia="en-US"/>
+              </w:rPr>
+            </w:pPr>
+          </w:p>
+          <w:p>
+            <w:pPr>
+              <w:spacing w:before="120" w:after="120"/>
+              <w:rPr>
+                <w:rFonts w:ascii="Calibri" w:hAnsi="Calibri" w:eastAsia="Calibri" w:cs="Calibri" w:asciiTheme="minorAscii" w:hAnsiTheme="minorAscii" w:eastAsiaTheme="minorAscii" w:cstheme="minorAscii"/>
+                <w:color w:val="EE0000"/>
+                <w:sz w:val="20"/>
+                <w:szCs w:val="20"/>
+                <w:lang w:eastAsia="en-US"/>
+              </w:rPr>
+            </w:pPr>
+          </w:p>
+          <w:p>
+            <w:pPr>
+              <w:spacing w:before="120" w:after="120"/>
+              <w:rPr>
+                <w:rFonts w:ascii="Calibri" w:hAnsi="Calibri" w:eastAsia="Calibri" w:cs="Calibri" w:asciiTheme="minorAscii" w:hAnsiTheme="minorAscii" w:eastAsiaTheme="minorAscii" w:cstheme="minorAscii"/>
+                <w:color w:val="EE0000"/>
+                <w:sz w:val="20"/>
+                <w:szCs w:val="20"/>
+                <w:lang w:eastAsia="en-US"/>
+              </w:rPr>
+            </w:pPr>
+          </w:p>
+          <w:p>
+            <w:pPr>
+              <w:spacing w:before="120" w:after="120"/>
+              <w:rPr>
+                <w:rFonts w:ascii="Calibri" w:hAnsi="Calibri" w:eastAsia="Calibri" w:cs="Calibri" w:asciiTheme="minorAscii" w:hAnsiTheme="minorAscii" w:eastAsiaTheme="minorAscii" w:cstheme="minorAscii"/>
+                <w:color w:val="EE0000"/>
+                <w:sz w:val="20"/>
+                <w:szCs w:val="20"/>
+                <w:lang w:eastAsia="en-US"/>
+              </w:rPr>
+            </w:pPr>
+          </w:p>
+          <w:p>
+            <w:pPr>
+              <w:spacing w:before="120" w:after="120"/>
+              <w:rPr>
+                <w:rFonts w:ascii="Calibri" w:hAnsi="Calibri" w:eastAsia="Calibri" w:cs="Calibri" w:asciiTheme="minorAscii" w:hAnsiTheme="minorAscii" w:eastAsiaTheme="minorAscii" w:cstheme="minorAscii"/>
+                <w:color w:val="EE0000"/>
+                <w:sz w:val="20"/>
+                <w:szCs w:val="20"/>
+                <w:lang w:eastAsia="en-US"/>
+              </w:rPr>
+            </w:pPr>
+          </w:p>
+          <w:p>
+            <w:pPr>
+              <w:spacing w:before="120" w:after="120"/>
+              <w:rPr>
+                <w:rFonts w:ascii="Calibri" w:hAnsi="Calibri" w:eastAsia="Calibri" w:cs="Calibri" w:asciiTheme="minorAscii" w:hAnsiTheme="minorAscii" w:eastAsiaTheme="minorAscii" w:cstheme="minorAscii"/>
+                <w:color w:val="EE0000"/>
+                <w:sz w:val="20"/>
+                <w:szCs w:val="20"/>
+                <w:lang w:eastAsia="en-US"/>
+              </w:rPr>
+            </w:pPr>
+          </w:p>
+          <w:p>
+            <w:pPr>
+              <w:spacing w:before="120" w:after="120"/>
+              <w:rPr>
+                <w:rFonts w:ascii="Calibri" w:hAnsi="Calibri" w:eastAsia="Calibri" w:cs="Calibri" w:asciiTheme="minorAscii" w:hAnsiTheme="minorAscii" w:eastAsiaTheme="minorAscii" w:cstheme="minorAscii"/>
                 <w:color w:val="000000" w:themeColor="text1"/>
                 <w:sz w:val="20"/>
                 <w:szCs w:val="20"/>
@@ -931,7 +955,7 @@
             </w:pPr>
             <w:r>
               <w:rPr>
-                <w:rFonts w:asciiTheme="minorHAnsi" w:hAnsiTheme="minorHAnsi" w:eastAsiaTheme="minorHAnsi" w:cstheme="minorHAnsi"/>
+                <w:rFonts w:ascii="Calibri" w:hAnsi="Calibri" w:eastAsia="Calibri" w:cs="Calibri" w:asciiTheme="minorAscii" w:hAnsiTheme="minorAscii" w:eastAsiaTheme="minorAscii" w:cstheme="minorAscii"/>
                 <w:color w:val="EE0000"/>
                 <w:sz w:val="20"/>
                 <w:szCs w:val="20"/>
@@ -1105,12 +1129,112 @@
             <w:r>
               <w:rPr>
                 <w:rFonts w:ascii="Calibri" w:hAnsi="Calibri" w:eastAsia="Calibri" w:cs="Calibri" w:asciiTheme="minorAscii" w:hAnsiTheme="minorAscii" w:eastAsiaTheme="minorAscii" w:cstheme="minorAscii"/>
+                <w:b w:val="1"/>
+                <w:bCs w:val="1"/>
                 <w:color w:val="000000" w:themeColor="text1" w:themeTint="FF" w:themeShade="FF"/>
                 <w:sz w:val="20"/>
                 <w:szCs w:val="20"/>
                 <w:lang w:eastAsia="en-US"/>
               </w:rPr>
-              <w:t>{selected_motivations}</w:t>
+              <w:t>Kreativitet</w:t>
+            </w:r>
+            <w:r>
+              <w:rPr>
+                <w:rFonts w:ascii="Calibri" w:hAnsi="Calibri" w:eastAsia="Calibri" w:cs="Calibri" w:asciiTheme="minorAscii" w:hAnsiTheme="minorAscii" w:eastAsiaTheme="minorAscii" w:cstheme="minorAscii"/>
+                <w:color w:val="000000" w:themeColor="text1" w:themeTint="FF" w:themeShade="FF"/>
+                <w:sz w:val="20"/>
+                <w:szCs w:val="20"/>
+                <w:lang w:eastAsia="en-US"/>
+              </w:rPr>
+              <w:t xml:space="preserve"> Motiveras av innovation och nya möjligheter till kreativitet. </w:t>
+            </w:r>
+          </w:p>
+          <w:p>
+            <w:pPr>
+              <w:rPr>
+                <w:rFonts w:ascii="Calibri" w:hAnsi="Calibri" w:eastAsia="Calibri" w:cs="Calibri" w:asciiTheme="minorAscii" w:hAnsiTheme="minorAscii" w:eastAsiaTheme="minorAscii" w:cstheme="minorAscii"/>
+                <w:color w:val="000000" w:themeColor="text1"/>
+                <w:sz w:val="20"/>
+                <w:szCs w:val="20"/>
+                <w:lang w:eastAsia="en-US"/>
+              </w:rPr>
+            </w:pPr>
+          </w:p>
+          <w:p>
+            <w:pPr>
+              <w:rPr>
+                <w:rFonts w:ascii="Calibri" w:hAnsi="Calibri" w:eastAsia="Calibri" w:cs="Calibri" w:asciiTheme="minorAscii" w:hAnsiTheme="minorAscii" w:eastAsiaTheme="minorAscii" w:cstheme="minorAscii"/>
+                <w:color w:val="000000" w:themeColor="text1"/>
+                <w:sz w:val="20"/>
+                <w:szCs w:val="20"/>
+                <w:lang w:eastAsia="en-US"/>
+              </w:rPr>
+            </w:pPr>
+            <w:r>
+              <w:rPr>
+                <w:rFonts w:ascii="Calibri" w:hAnsi="Calibri" w:eastAsia="Calibri" w:cs="Calibri" w:asciiTheme="minorAscii" w:hAnsiTheme="minorAscii" w:eastAsiaTheme="minorAscii" w:cstheme="minorAscii"/>
+                <w:b w:val="1"/>
+                <w:bCs w:val="1"/>
+                <w:color w:val="000000" w:themeColor="text1" w:themeTint="FF" w:themeShade="FF"/>
+                <w:sz w:val="20"/>
+                <w:szCs w:val="20"/>
+                <w:lang w:eastAsia="en-US"/>
+              </w:rPr>
+              <w:t xml:space="preserve">Nyfikenhet </w:t>
+            </w:r>
+            <w:r>
+              <w:rPr>
+                <w:rFonts w:ascii="Calibri" w:hAnsi="Calibri" w:eastAsia="Calibri" w:cs="Calibri" w:asciiTheme="minorAscii" w:hAnsiTheme="minorAscii" w:eastAsiaTheme="minorAscii" w:cstheme="minorAscii"/>
+                <w:color w:val="000000" w:themeColor="text1" w:themeTint="FF" w:themeShade="FF"/>
+                <w:sz w:val="20"/>
+                <w:szCs w:val="20"/>
+                <w:lang w:eastAsia="en-US"/>
+              </w:rPr>
+              <w:t xml:space="preserve">Motiveras av att få fram ny information och lösa nya problem. </w:t>
+            </w:r>
+          </w:p>
+          <w:p>
+            <w:pPr>
+              <w:rPr>
+                <w:rFonts w:ascii="Calibri" w:hAnsi="Calibri" w:eastAsia="Calibri" w:cs="Calibri" w:asciiTheme="minorAscii" w:hAnsiTheme="minorAscii" w:eastAsiaTheme="minorAscii" w:cstheme="minorAscii"/>
+                <w:color w:val="000000" w:themeColor="text1"/>
+                <w:sz w:val="20"/>
+                <w:szCs w:val="20"/>
+                <w:lang w:eastAsia="en-US"/>
+              </w:rPr>
+            </w:pPr>
+          </w:p>
+          <w:p>
+            <w:pPr>
+              <w:rPr>
+                <w:rFonts w:ascii="Calibri" w:hAnsi="Calibri" w:eastAsia="Calibri" w:cs="Calibri" w:asciiTheme="minorAscii" w:hAnsiTheme="minorAscii" w:eastAsiaTheme="minorAscii" w:cstheme="minorAscii"/>
+                <w:color w:val="000000" w:themeColor="text1"/>
+                <w:sz w:val="20"/>
+                <w:szCs w:val="20"/>
+                <w:lang w:eastAsia="en-US"/>
+              </w:rPr>
+            </w:pPr>
+            <w:r>
+              <w:rPr>
+                <w:rFonts w:ascii="Calibri" w:hAnsi="Calibri" w:eastAsia="Calibri" w:cs="Calibri" w:asciiTheme="minorAscii" w:hAnsiTheme="minorAscii" w:eastAsiaTheme="minorAscii" w:cstheme="minorAscii"/>
+                <w:b w:val="1"/>
+                <w:bCs w:val="1"/>
+                <w:color w:val="000000" w:themeColor="text1" w:themeTint="FF" w:themeShade="FF"/>
+                <w:sz w:val="20"/>
+                <w:szCs w:val="20"/>
+                <w:lang w:eastAsia="en-US"/>
+              </w:rPr>
+              <w:t>Prestation</w:t>
+            </w:r>
+            <w:r>
+              <w:rPr>
+                <w:rFonts w:ascii="Calibri" w:hAnsi="Calibri" w:eastAsia="Calibri" w:cs="Calibri" w:asciiTheme="minorAscii" w:hAnsiTheme="minorAscii" w:eastAsiaTheme="minorAscii" w:cstheme="minorAscii"/>
+                <w:color w:val="000000" w:themeColor="text1" w:themeTint="FF" w:themeShade="FF"/>
+                <w:sz w:val="20"/>
+                <w:szCs w:val="20"/>
+                <w:lang w:eastAsia="en-US"/>
+              </w:rPr>
+              <w:t xml:space="preserve"> Motiveras av att uppnå mål, klara av utmaningar och konkurrera med andra.</w:t>
             </w:r>
           </w:p>
         </w:tc>
@@ -1138,6 +1262,7 @@
                 <w:rFonts w:ascii="Calibri" w:hAnsi="Calibri" w:eastAsia="Calibri" w:cs="Calibri" w:asciiTheme="minorAscii" w:hAnsiTheme="minorAscii" w:eastAsiaTheme="minorAscii" w:cstheme="minorAscii"/>
                 <w:sz w:val="20"/>
                 <w:szCs w:val="20"/>
+                <w:lang w:eastAsia="en-US"/>
               </w:rPr>
             </w:pPr>
             <w:r>
@@ -1164,33 +1289,6 @@
               </w:rPr>
               <w:t>}</w:t>
             </w:r>
-          </w:p>
-          <w:p>
-            <w:pPr>
-              <w:spacing w:before="120" w:after="120"/>
-              <w:ind w:right="34"/>
-              <w:rPr>
-                <w:rFonts w:ascii="Calibri" w:hAnsi="Calibri" w:eastAsia="Calibri" w:cs="Calibri" w:asciiTheme="minorAscii" w:hAnsiTheme="minorAscii" w:eastAsiaTheme="minorAscii" w:cstheme="minorAscii"/>
-                <w:sz w:val="20"/>
-                <w:szCs w:val="20"/>
-              </w:rPr>
-            </w:pPr>
-          </w:p>
-          <w:p>
-            <w:pPr>
-              <w:spacing w:before="120" w:after="120"/>
-              <w:ind w:right="34"/>
-              <w:rPr>
-                <w:rFonts w:ascii="Calibri" w:hAnsi="Calibri" w:eastAsia="Calibri" w:cs="Calibri" w:asciiTheme="minorAscii" w:hAnsiTheme="minorAscii" w:eastAsiaTheme="minorAscii" w:cstheme="minorAscii"/>
-                <w:b w:val="1"/>
-                <w:bCs w:val="1"/>
-                <w:color w:val="000000" w:themeColor="text1"/>
-                <w:sz w:val="20"/>
-                <w:szCs w:val="20"/>
-                <w:highlight w:val="yellow"/>
-                <w:lang w:eastAsia="en-US"/>
-              </w:rPr>
-            </w:pPr>
           </w:p>
         </w:tc>
       </w:tr>
@@ -1263,7 +1361,7 @@
                 <w:rFonts w:ascii="Calibri" w:hAnsi="Calibri" w:eastAsia="Calibri" w:cs="Calibri" w:asciiTheme="minorAscii" w:hAnsiTheme="minorAscii" w:eastAsiaTheme="minorAscii" w:cstheme="minorAscii"/>
                 <w:b w:val="1"/>
                 <w:bCs w:val="1"/>
-                <w:color w:val="000000" w:themeColor="text1" w:themeTint="FF" w:themeShade="FF"/>
+                <w:color w:val="000000" w:themeColor="text1"/>
                 <w:sz w:val="20"/>
                 <w:szCs w:val="20"/>
               </w:rPr>
@@ -1277,19 +1375,6 @@
               </w:rPr>
               <w:t>En chef ska kunna sätta upp och arbeta uthålligt mot tydliga mål som bidrar till verksamhetens resultat och utveckling. Det är också viktigt att kunna motivera och engagera medarbetarna samt delegera ansvar och befogenheter. </w:t>
             </w:r>
-          </w:p>
-          <w:p>
-            <w:pPr>
-              <w:suppressAutoHyphens w:val="0"/>
-              <w:autoSpaceDN/>
-              <w:textAlignment w:val="auto"/>
-              <w:rPr>
-                <w:rFonts w:ascii="Calibri" w:hAnsi="Calibri" w:eastAsia="Calibri" w:cs="Calibri" w:asciiTheme="minorAscii" w:hAnsiTheme="minorAscii" w:eastAsiaTheme="minorAscii" w:cstheme="minorAscii"/>
-                <w:color w:val="000000" w:themeColor="text1"/>
-                <w:sz w:val="20"/>
-                <w:szCs w:val="20"/>
-              </w:rPr>
-            </w:pPr>
           </w:p>
         </w:tc>
         <w:tc>
@@ -1308,19 +1393,54 @@
               <w:right w:w="108" w:type="dxa"/>
             </w:tcMar>
           </w:tcPr>
-          <w:p w14:noSpellErr="1">
-            <w:pPr>
-              <w:autoSpaceDE w:val="0"/>
-              <w:adjustRightInd w:val="0"/>
-              <w:rPr>
-                <w:rFonts w:ascii="Calibri" w:hAnsi="Calibri" w:eastAsia="Calibri" w:cs="Calibri" w:asciiTheme="minorAscii" w:hAnsiTheme="minorAscii" w:eastAsiaTheme="minorAscii" w:cstheme="minorAscii"/>
-                <w:sz w:val="20"/>
-                <w:szCs w:val="20"/>
-              </w:rPr>
-            </w:pPr>
-          </w:p>
-          <w:p>
-            <w:pPr>
+          <w:p>
+            <w:pPr>
+              <w:pStyle w:val="Normal"/>
+              <w:rPr>
+                <w:rFonts w:ascii="Calibri" w:hAnsi="Calibri" w:eastAsia="Calibri" w:cs="Calibri" w:asciiTheme="minorAscii" w:hAnsiTheme="minorAscii" w:eastAsiaTheme="minorAscii" w:cstheme="minorAscii"/>
+                <w:sz w:val="20"/>
+                <w:szCs w:val="20"/>
+              </w:rPr>
+            </w:pPr>
+          </w:p>
+          <w:p>
+            <w:pPr>
+              <w:pStyle w:val="Normal"/>
+              <w:spacing w:after="160"/>
+              <w:rPr>
+                <w:rFonts w:ascii="Calibri" w:hAnsi="Calibri" w:eastAsia="Calibri" w:cs="Calibri" w:asciiTheme="minorAscii" w:hAnsiTheme="minorAscii" w:eastAsiaTheme="minorAscii" w:cstheme="minorAscii"/>
+                <w:sz w:val="20"/>
+                <w:szCs w:val="20"/>
+              </w:rPr>
+            </w:pPr>
+            <w:r>
+              <w:rPr>
+                <w:rFonts w:ascii="Calibri" w:hAnsi="Calibri" w:eastAsia="Calibri" w:cs="Calibri" w:asciiTheme="minorAscii" w:hAnsiTheme="minorAscii" w:eastAsiaTheme="minorAscii" w:cstheme="minorAscii"/>
+                <w:sz w:val="20"/>
+                <w:szCs w:val="20"/>
+              </w:rPr>
+              <w:t>{</w:t>
+            </w:r>
+            <w:r>
+              <w:rPr>
+                <w:rFonts w:ascii="Calibri" w:hAnsi="Calibri" w:eastAsia="Calibri" w:cs="Calibri" w:asciiTheme="minorAscii" w:hAnsiTheme="minorAscii" w:eastAsiaTheme="minorAscii" w:cstheme="minorAscii"/>
+                <w:sz w:val="20"/>
+                <w:szCs w:val="20"/>
+              </w:rPr>
+              <w:t>leda_image</w:t>
+            </w:r>
+            <w:r>
+              <w:rPr>
+                <w:rFonts w:ascii="Calibri" w:hAnsi="Calibri" w:eastAsia="Calibri" w:cs="Calibri" w:asciiTheme="minorAscii" w:hAnsiTheme="minorAscii" w:eastAsiaTheme="minorAscii" w:cstheme="minorAscii"/>
+                <w:sz w:val="20"/>
+                <w:szCs w:val="20"/>
+              </w:rPr>
+              <w:t>}</w:t>
+            </w:r>
+          </w:p>
+          <w:p>
+            <w:pPr>
+              <w:pStyle w:val="Normal"/>
               <w:suppressAutoHyphens w:val="0"/>
               <w:autoSpaceDN/>
               <w:spacing w:after="160"/>
@@ -1446,15 +1566,61 @@
             <w:pPr>
               <w:rPr>
                 <w:rFonts w:ascii="Calibri" w:hAnsi="Calibri" w:eastAsia="Calibri" w:cs="Calibri" w:asciiTheme="minorAscii" w:hAnsiTheme="minorAscii" w:eastAsiaTheme="minorAscii" w:cstheme="minorAscii"/>
+                <w:color w:val="000000" w:themeColor="text1" w:themeTint="FF" w:themeShade="FF"/>
+                <w:sz w:val="20"/>
+                <w:szCs w:val="20"/>
+              </w:rPr>
+            </w:pPr>
+            <w:r>
+              <w:rPr>
+                <w:rFonts w:ascii="Calibri" w:hAnsi="Calibri" w:eastAsia="Calibri" w:cs="Calibri" w:asciiTheme="minorAscii" w:hAnsiTheme="minorAscii" w:eastAsiaTheme="minorAscii" w:cstheme="minorAscii"/>
+                <w:color w:val="000000" w:themeColor="text1" w:themeTint="FF" w:themeShade="FF"/>
+                <w:sz w:val="20"/>
+                <w:szCs w:val="20"/>
+              </w:rPr>
+              <w:t>{</w:t>
+            </w:r>
+            <w:r>
+              <w:rPr>
+                <w:rFonts w:ascii="Calibri" w:hAnsi="Calibri" w:eastAsia="Calibri" w:cs="Calibri" w:asciiTheme="minorAscii" w:hAnsiTheme="minorAscii" w:eastAsiaTheme="minorAscii" w:cstheme="minorAscii"/>
+                <w:color w:val="000000" w:themeColor="text1" w:themeTint="FF" w:themeShade="FF"/>
+                <w:sz w:val="20"/>
+                <w:szCs w:val="20"/>
+              </w:rPr>
+              <w:t>mod_image</w:t>
+            </w:r>
+            <w:r>
+              <w:rPr>
+                <w:rFonts w:ascii="Calibri" w:hAnsi="Calibri" w:eastAsia="Calibri" w:cs="Calibri" w:asciiTheme="minorAscii" w:hAnsiTheme="minorAscii" w:eastAsiaTheme="minorAscii" w:cstheme="minorAscii"/>
+                <w:color w:val="000000" w:themeColor="text1" w:themeTint="FF" w:themeShade="FF"/>
+                <w:sz w:val="20"/>
+                <w:szCs w:val="20"/>
+              </w:rPr>
+              <w:t>}</w:t>
+            </w:r>
+          </w:p>
+          <w:p>
+            <w:pPr>
+              <w:pStyle w:val="Normal"/>
+              <w:rPr>
+                <w:rFonts w:ascii="Calibri" w:hAnsi="Calibri" w:eastAsia="Calibri" w:cs="Calibri" w:asciiTheme="minorAscii" w:hAnsiTheme="minorAscii" w:eastAsiaTheme="minorAscii" w:cstheme="minorAscii"/>
+                <w:color w:val="000000" w:themeColor="text1" w:themeTint="FF" w:themeShade="FF"/>
+                <w:sz w:val="20"/>
+                <w:szCs w:val="20"/>
+              </w:rPr>
+            </w:pPr>
+          </w:p>
+          <w:p>
+            <w:pPr>
+              <w:pStyle w:val="Normal"/>
+              <w:rPr>
+                <w:rFonts w:ascii="Calibri" w:hAnsi="Calibri" w:eastAsia="Calibri" w:cs="Calibri" w:asciiTheme="minorAscii" w:hAnsiTheme="minorAscii" w:eastAsiaTheme="minorAscii" w:cstheme="minorAscii"/>
                 <w:color w:val="000000" w:themeColor="text1"/>
                 <w:sz w:val="20"/>
                 <w:szCs w:val="20"/>
                 <w:lang w:eastAsia="en-US"/>
               </w:rPr>
             </w:pPr>
-            <w:r>
-              <w:br/>
-            </w:r>
             <w:r>
               <w:rPr>
                 <w:rFonts w:ascii="Calibri" w:hAnsi="Calibri" w:eastAsia="Calibri" w:cs="Calibri" w:asciiTheme="minorAscii" w:hAnsiTheme="minorAscii" w:eastAsiaTheme="minorAscii" w:cstheme="minorAscii"/>
@@ -1591,6 +1757,41 @@
                 <w:sz w:val="20"/>
                 <w:szCs w:val="20"/>
               </w:rPr>
+              <w:t>sjalkannedom_image</w:t>
+            </w:r>
+            <w:r>
+              <w:rPr>
+                <w:rFonts w:ascii="Calibri" w:hAnsi="Calibri" w:eastAsia="Calibri" w:cs="Calibri" w:asciiTheme="minorAscii" w:hAnsiTheme="minorAscii" w:eastAsiaTheme="minorAscii" w:cstheme="minorAscii"/>
+                <w:sz w:val="20"/>
+                <w:szCs w:val="20"/>
+              </w:rPr>
+              <w:t>}</w:t>
+            </w:r>
+          </w:p>
+          <w:p>
+            <w:pPr>
+              <w:spacing w:before="120" w:after="120"/>
+              <w:ind w:right="34"/>
+              <w:rPr>
+                <w:rFonts w:ascii="Calibri" w:hAnsi="Calibri" w:eastAsia="Calibri" w:cs="Calibri" w:asciiTheme="minorAscii" w:hAnsiTheme="minorAscii" w:eastAsiaTheme="minorAscii" w:cstheme="minorAscii"/>
+                <w:sz w:val="20"/>
+                <w:szCs w:val="20"/>
+              </w:rPr>
+            </w:pPr>
+            <w:r>
+              <w:rPr>
+                <w:rFonts w:ascii="Calibri" w:hAnsi="Calibri" w:eastAsia="Calibri" w:cs="Calibri" w:asciiTheme="minorAscii" w:hAnsiTheme="minorAscii" w:eastAsiaTheme="minorAscii" w:cstheme="minorAscii"/>
+                <w:sz w:val="20"/>
+                <w:szCs w:val="20"/>
+              </w:rPr>
+              <w:t>{</w:t>
+            </w:r>
+            <w:r>
+              <w:rPr>
+                <w:rFonts w:ascii="Calibri" w:hAnsi="Calibri" w:eastAsia="Calibri" w:cs="Calibri" w:asciiTheme="minorAscii" w:hAnsiTheme="minorAscii" w:eastAsiaTheme="minorAscii" w:cstheme="minorAscii"/>
+                <w:sz w:val="20"/>
+                <w:szCs w:val="20"/>
+              </w:rPr>
               <w:t>sjalkannedom_text</w:t>
             </w:r>
             <w:r>
@@ -1717,7 +1918,7 @@
                 <w:sz w:val="20"/>
                 <w:szCs w:val="20"/>
               </w:rPr>
-              <w:t>strategi_text</w:t>
+              <w:t>strategi_image</w:t>
             </w:r>
             <w:r>
               <w:rPr>
@@ -1740,6 +1941,33 @@
                 <w:szCs w:val="20"/>
               </w:rPr>
             </w:pPr>
+            <w:r>
+              <w:rPr>
+                <w:rFonts w:ascii="Calibri" w:hAnsi="Calibri" w:eastAsia="Calibri" w:cs="Calibri" w:asciiTheme="minorAscii" w:hAnsiTheme="minorAscii" w:eastAsiaTheme="minorAscii" w:cstheme="minorAscii"/>
+                <w:color w:val="000000" w:themeColor="text1" w:themeTint="FF" w:themeShade="FF"/>
+                <w:sz w:val="20"/>
+                <w:szCs w:val="20"/>
+              </w:rPr>
+              <w:t>{</w:t>
+            </w:r>
+            <w:r>
+              <w:rPr>
+                <w:rFonts w:ascii="Calibri" w:hAnsi="Calibri" w:eastAsia="Calibri" w:cs="Calibri" w:asciiTheme="minorAscii" w:hAnsiTheme="minorAscii" w:eastAsiaTheme="minorAscii" w:cstheme="minorAscii"/>
+                <w:color w:val="000000" w:themeColor="text1" w:themeTint="FF" w:themeShade="FF"/>
+                <w:sz w:val="20"/>
+                <w:szCs w:val="20"/>
+              </w:rPr>
+              <w:t>strategi_text</w:t>
+            </w:r>
+            <w:r>
+              <w:rPr>
+                <w:rFonts w:ascii="Calibri" w:hAnsi="Calibri" w:eastAsia="Calibri" w:cs="Calibri" w:asciiTheme="minorAscii" w:hAnsiTheme="minorAscii" w:eastAsiaTheme="minorAscii" w:cstheme="minorAscii"/>
+                <w:color w:val="000000" w:themeColor="text1" w:themeTint="FF" w:themeShade="FF"/>
+                <w:sz w:val="20"/>
+                <w:szCs w:val="20"/>
+              </w:rPr>
+              <w:t>}</w:t>
+            </w:r>
           </w:p>
         </w:tc>
       </w:tr>
@@ -1839,9 +2067,6 @@
               </w:rPr>
             </w:pPr>
             <w:r>
-              <w:br/>
-            </w:r>
-            <w:r>
               <w:rPr>
                 <w:rFonts w:ascii="Calibri" w:hAnsi="Calibri" w:eastAsia="Calibri" w:cs="Calibri" w:asciiTheme="minorAscii" w:hAnsiTheme="minorAscii" w:eastAsiaTheme="minorAscii" w:cstheme="minorAscii"/>
                 <w:color w:val="000000" w:themeColor="text1" w:themeTint="FF" w:themeShade="FF"/>
@@ -1857,6 +2082,53 @@
                 <w:sz w:val="20"/>
                 <w:szCs w:val="20"/>
               </w:rPr>
+              <w:t>kommunikation_image</w:t>
+            </w:r>
+            <w:r>
+              <w:rPr>
+                <w:rFonts w:ascii="Calibri" w:hAnsi="Calibri" w:eastAsia="Calibri" w:cs="Calibri" w:asciiTheme="minorAscii" w:hAnsiTheme="minorAscii" w:eastAsiaTheme="minorAscii" w:cstheme="minorAscii"/>
+                <w:color w:val="000000" w:themeColor="text1" w:themeTint="FF" w:themeShade="FF"/>
+                <w:sz w:val="20"/>
+                <w:szCs w:val="20"/>
+              </w:rPr>
+              <w:t>}</w:t>
+            </w:r>
+          </w:p>
+          <w:p>
+            <w:pPr>
+              <w:rPr>
+                <w:rFonts w:ascii="Calibri" w:hAnsi="Calibri" w:eastAsia="Calibri" w:cs="Calibri" w:asciiTheme="minorAscii" w:hAnsiTheme="minorAscii" w:eastAsiaTheme="minorAscii" w:cstheme="minorAscii"/>
+                <w:color w:val="000000" w:themeColor="text1" w:themeTint="FF" w:themeShade="FF"/>
+                <w:sz w:val="20"/>
+                <w:szCs w:val="20"/>
+              </w:rPr>
+            </w:pPr>
+          </w:p>
+          <w:p>
+            <w:pPr>
+              <w:rPr>
+                <w:rFonts w:ascii="Calibri" w:hAnsi="Calibri" w:eastAsia="Calibri" w:cs="Calibri" w:asciiTheme="minorAscii" w:hAnsiTheme="minorAscii" w:eastAsiaTheme="minorAscii" w:cstheme="minorAscii"/>
+                <w:color w:val="000000" w:themeColor="text1"/>
+                <w:sz w:val="20"/>
+                <w:szCs w:val="20"/>
+              </w:rPr>
+            </w:pPr>
+            <w:r>
+              <w:rPr>
+                <w:rFonts w:ascii="Calibri" w:hAnsi="Calibri" w:eastAsia="Calibri" w:cs="Calibri" w:asciiTheme="minorAscii" w:hAnsiTheme="minorAscii" w:eastAsiaTheme="minorAscii" w:cstheme="minorAscii"/>
+                <w:color w:val="000000" w:themeColor="text1" w:themeTint="FF" w:themeShade="FF"/>
+                <w:sz w:val="20"/>
+                <w:szCs w:val="20"/>
+              </w:rPr>
+              <w:t>{</w:t>
+            </w:r>
+            <w:r>
+              <w:rPr>
+                <w:rFonts w:ascii="Calibri" w:hAnsi="Calibri" w:eastAsia="Calibri" w:cs="Calibri" w:asciiTheme="minorAscii" w:hAnsiTheme="minorAscii" w:eastAsiaTheme="minorAscii" w:cstheme="minorAscii"/>
+                <w:color w:val="000000" w:themeColor="text1" w:themeTint="FF" w:themeShade="FF"/>
+                <w:sz w:val="20"/>
+                <w:szCs w:val="20"/>
+              </w:rPr>
               <w:t>kommunikation_text</w:t>
             </w:r>
             <w:r>
@@ -1868,16 +2140,6 @@
               </w:rPr>
               <w:t>}</w:t>
             </w:r>
-          </w:p>
-          <w:p>
-            <w:pPr>
-              <w:rPr>
-                <w:rFonts w:ascii="Calibri" w:hAnsi="Calibri" w:eastAsia="Calibri" w:cs="Calibri" w:asciiTheme="minorAscii" w:hAnsiTheme="minorAscii" w:eastAsiaTheme="minorAscii" w:cstheme="minorAscii"/>
-                <w:color w:val="000000" w:themeColor="text1"/>
-                <w:sz w:val="20"/>
-                <w:szCs w:val="20"/>
-              </w:rPr>
-            </w:pPr>
           </w:p>
         </w:tc>
       </w:tr>

</xml_diff>

<commit_message>
feat: change doc file
</commit_message>
<xml_diff>
--- a/reports/domarnamnden_template.docx
+++ b/reports/domarnamnden_template.docx
@@ -1118,124 +1118,50 @@
           </w:p>
           <w:p>
             <w:pPr>
-              <w:rPr>
-                <w:rFonts w:ascii="Calibri" w:hAnsi="Calibri" w:eastAsia="Calibri" w:cs="Calibri" w:asciiTheme="minorAscii" w:hAnsiTheme="minorAscii" w:eastAsiaTheme="minorAscii" w:cstheme="minorAscii"/>
-                <w:color w:val="000000" w:themeColor="text1"/>
-                <w:sz w:val="20"/>
-                <w:szCs w:val="20"/>
-                <w:lang w:eastAsia="en-US"/>
-              </w:rPr>
+              <w:pStyle w:val="Normal"/>
             </w:pPr>
             <w:r>
               <w:rPr>
-                <w:rFonts w:ascii="Calibri" w:hAnsi="Calibri" w:eastAsia="Calibri" w:cs="Calibri" w:asciiTheme="minorAscii" w:hAnsiTheme="minorAscii" w:eastAsiaTheme="minorAscii" w:cstheme="minorAscii"/>
-                <w:b w:val="1"/>
-                <w:bCs w:val="1"/>
-                <w:color w:val="000000" w:themeColor="text1" w:themeTint="FF" w:themeShade="FF"/>
-                <w:sz w:val="20"/>
-                <w:szCs w:val="20"/>
-                <w:lang w:eastAsia="en-US"/>
-              </w:rPr>
-              <w:t>Kreativitet</w:t>
-            </w:r>
-            <w:r>
-              <w:rPr>
-                <w:rFonts w:ascii="Calibri" w:hAnsi="Calibri" w:eastAsia="Calibri" w:cs="Calibri" w:asciiTheme="minorAscii" w:hAnsiTheme="minorAscii" w:eastAsiaTheme="minorAscii" w:cstheme="minorAscii"/>
-                <w:color w:val="000000" w:themeColor="text1" w:themeTint="FF" w:themeShade="FF"/>
-                <w:sz w:val="20"/>
-                <w:szCs w:val="20"/>
-                <w:lang w:eastAsia="en-US"/>
-              </w:rPr>
-              <w:t xml:space="preserve"> Motiveras av innovation och nya möjligheter till kreativitet. </w:t>
+                <w:rFonts w:ascii="Calibri" w:hAnsi="Calibri" w:eastAsia="Calibri" w:cs="Calibri"/>
+                <w:noProof w:val="0"/>
+                <w:sz w:val="20"/>
+                <w:szCs w:val="20"/>
+                <w:lang w:val="sv-SE"/>
+              </w:rPr>
+              <w:t>{</w:t>
+            </w:r>
+            <w:r>
+              <w:rPr>
+                <w:rFonts w:ascii="Calibri" w:hAnsi="Calibri" w:eastAsia="Calibri" w:cs="Calibri"/>
+                <w:noProof w:val="0"/>
+                <w:sz w:val="20"/>
+                <w:szCs w:val="20"/>
+                <w:lang w:val="sv-SE"/>
+              </w:rPr>
+              <w:t>selected_motivations</w:t>
+            </w:r>
+            <w:r>
+              <w:rPr>
+                <w:rFonts w:ascii="Calibri" w:hAnsi="Calibri" w:eastAsia="Calibri" w:cs="Calibri"/>
+                <w:noProof w:val="0"/>
+                <w:sz w:val="20"/>
+                <w:szCs w:val="20"/>
+                <w:lang w:val="sv-SE"/>
+              </w:rPr>
+              <w:t>}</w:t>
             </w:r>
           </w:p>
           <w:p>
             <w:pPr>
-              <w:rPr>
-                <w:rFonts w:ascii="Calibri" w:hAnsi="Calibri" w:eastAsia="Calibri" w:cs="Calibri" w:asciiTheme="minorAscii" w:hAnsiTheme="minorAscii" w:eastAsiaTheme="minorAscii" w:cstheme="minorAscii"/>
-                <w:color w:val="000000" w:themeColor="text1"/>
-                <w:sz w:val="20"/>
-                <w:szCs w:val="20"/>
-                <w:lang w:eastAsia="en-US"/>
+              <w:pStyle w:val="Normal"/>
+              <w:rPr>
+                <w:rFonts w:ascii="Calibri" w:hAnsi="Calibri" w:eastAsia="Calibri" w:cs="Calibri"/>
+                <w:noProof w:val="0"/>
+                <w:sz w:val="20"/>
+                <w:szCs w:val="20"/>
+                <w:lang w:val="sv-SE"/>
               </w:rPr>
             </w:pPr>
-          </w:p>
-          <w:p>
-            <w:pPr>
-              <w:rPr>
-                <w:rFonts w:ascii="Calibri" w:hAnsi="Calibri" w:eastAsia="Calibri" w:cs="Calibri" w:asciiTheme="minorAscii" w:hAnsiTheme="minorAscii" w:eastAsiaTheme="minorAscii" w:cstheme="minorAscii"/>
-                <w:color w:val="000000" w:themeColor="text1"/>
-                <w:sz w:val="20"/>
-                <w:szCs w:val="20"/>
-                <w:lang w:eastAsia="en-US"/>
-              </w:rPr>
-            </w:pPr>
-            <w:r>
-              <w:rPr>
-                <w:rFonts w:ascii="Calibri" w:hAnsi="Calibri" w:eastAsia="Calibri" w:cs="Calibri" w:asciiTheme="minorAscii" w:hAnsiTheme="minorAscii" w:eastAsiaTheme="minorAscii" w:cstheme="minorAscii"/>
-                <w:b w:val="1"/>
-                <w:bCs w:val="1"/>
-                <w:color w:val="000000" w:themeColor="text1" w:themeTint="FF" w:themeShade="FF"/>
-                <w:sz w:val="20"/>
-                <w:szCs w:val="20"/>
-                <w:lang w:eastAsia="en-US"/>
-              </w:rPr>
-              <w:t xml:space="preserve">Nyfikenhet </w:t>
-            </w:r>
-            <w:r>
-              <w:rPr>
-                <w:rFonts w:ascii="Calibri" w:hAnsi="Calibri" w:eastAsia="Calibri" w:cs="Calibri" w:asciiTheme="minorAscii" w:hAnsiTheme="minorAscii" w:eastAsiaTheme="minorAscii" w:cstheme="minorAscii"/>
-                <w:color w:val="000000" w:themeColor="text1" w:themeTint="FF" w:themeShade="FF"/>
-                <w:sz w:val="20"/>
-                <w:szCs w:val="20"/>
-                <w:lang w:eastAsia="en-US"/>
-              </w:rPr>
-              <w:t xml:space="preserve">Motiveras av att få fram ny information och lösa nya problem. </w:t>
-            </w:r>
-          </w:p>
-          <w:p>
-            <w:pPr>
-              <w:rPr>
-                <w:rFonts w:ascii="Calibri" w:hAnsi="Calibri" w:eastAsia="Calibri" w:cs="Calibri" w:asciiTheme="minorAscii" w:hAnsiTheme="minorAscii" w:eastAsiaTheme="minorAscii" w:cstheme="minorAscii"/>
-                <w:color w:val="000000" w:themeColor="text1"/>
-                <w:sz w:val="20"/>
-                <w:szCs w:val="20"/>
-                <w:lang w:eastAsia="en-US"/>
-              </w:rPr>
-            </w:pPr>
-          </w:p>
-          <w:p>
-            <w:pPr>
-              <w:rPr>
-                <w:rFonts w:ascii="Calibri" w:hAnsi="Calibri" w:eastAsia="Calibri" w:cs="Calibri" w:asciiTheme="minorAscii" w:hAnsiTheme="minorAscii" w:eastAsiaTheme="minorAscii" w:cstheme="minorAscii"/>
-                <w:color w:val="000000" w:themeColor="text1"/>
-                <w:sz w:val="20"/>
-                <w:szCs w:val="20"/>
-                <w:lang w:eastAsia="en-US"/>
-              </w:rPr>
-            </w:pPr>
-            <w:r>
-              <w:rPr>
-                <w:rFonts w:ascii="Calibri" w:hAnsi="Calibri" w:eastAsia="Calibri" w:cs="Calibri" w:asciiTheme="minorAscii" w:hAnsiTheme="minorAscii" w:eastAsiaTheme="minorAscii" w:cstheme="minorAscii"/>
-                <w:b w:val="1"/>
-                <w:bCs w:val="1"/>
-                <w:color w:val="000000" w:themeColor="text1" w:themeTint="FF" w:themeShade="FF"/>
-                <w:sz w:val="20"/>
-                <w:szCs w:val="20"/>
-                <w:lang w:eastAsia="en-US"/>
-              </w:rPr>
-              <w:t>Prestation</w:t>
-            </w:r>
-            <w:r>
-              <w:rPr>
-                <w:rFonts w:ascii="Calibri" w:hAnsi="Calibri" w:eastAsia="Calibri" w:cs="Calibri" w:asciiTheme="minorAscii" w:hAnsiTheme="minorAscii" w:eastAsiaTheme="minorAscii" w:cstheme="minorAscii"/>
-                <w:color w:val="000000" w:themeColor="text1" w:themeTint="FF" w:themeShade="FF"/>
-                <w:sz w:val="20"/>
-                <w:szCs w:val="20"/>
-                <w:lang w:eastAsia="en-US"/>
-              </w:rPr>
-              <w:t xml:space="preserve"> Motiveras av att uppnå mål, klara av utmaningar och konkurrera med andra.</w:t>
-            </w:r>
           </w:p>
         </w:tc>
         <w:tc>

</xml_diff>

<commit_message>
feat: update docx template
</commit_message>
<xml_diff>
--- a/reports/domarnamnden_template.docx
+++ b/reports/domarnamnden_template.docx
@@ -457,7 +457,7 @@
               <w:textAlignment w:val="auto"/>
               <w:rPr>
                 <w:rFonts w:ascii="Calibri" w:hAnsi="Calibri" w:eastAsia="Calibri" w:cs="Calibri" w:asciiTheme="minorAscii" w:hAnsiTheme="minorAscii" w:eastAsiaTheme="minorAscii" w:cstheme="minorAscii"/>
-                <w:color w:val="000000" w:themeColor="text1"/>
+                <w:color w:val="000000" w:themeColor="text1" w:themeTint="FF" w:themeShade="FF"/>
                 <w:sz w:val="20"/>
                 <w:szCs w:val="20"/>
                 <w:lang w:eastAsia="ja-JP"/>
@@ -465,7 +465,7 @@
             </w:pPr>
             <w:r>
               <w:drawing>
-                <wp:inline wp14:editId="210811E5" wp14:anchorId="57E01743">
+                <wp:inline wp14:editId="46FA5FEA" wp14:anchorId="57E01743">
                   <wp:extent cx="4231005" cy="2954655"/>
                   <wp:effectExtent l="0" t="0" r="0" b="4445"/>
                   <wp:docPr id="1404991122" name="Bildobjekt 2"/>
@@ -513,6 +513,102 @@
                 </wp:inline>
               </w:drawing>
             </w:r>
+          </w:p>
+          <w:p>
+            <w:pPr>
+              <w:suppressAutoHyphens w:val="0"/>
+              <w:autoSpaceDN/>
+              <w:spacing w:before="240" w:beforeAutospacing="off" w:after="240" w:afterAutospacing="off"/>
+              <w:textAlignment w:val="auto"/>
+            </w:pPr>
+            <w:r>
+              <w:rPr>
+                <w:rFonts w:ascii="Calibri" w:hAnsi="Calibri" w:eastAsia="Calibri" w:cs="Calibri"/>
+                <w:noProof w:val="0"/>
+                <w:sz w:val="20"/>
+                <w:szCs w:val="20"/>
+                <w:lang w:val="sv-SE"/>
+              </w:rPr>
+              <w:t xml:space="preserve">Den här rapporten bygger på TQ-testresultat och intervju. Fokus ligger på kandidatens </w:t>
+            </w:r>
+            <w:r>
+              <w:rPr>
+                <w:rFonts w:ascii="Calibri" w:hAnsi="Calibri" w:eastAsia="Calibri" w:cs="Calibri"/>
+                <w:b w:val="1"/>
+                <w:bCs w:val="1"/>
+                <w:noProof w:val="0"/>
+                <w:sz w:val="20"/>
+                <w:szCs w:val="20"/>
+                <w:lang w:val="sv-SE"/>
+              </w:rPr>
+              <w:t>typiska arbetssätt</w:t>
+            </w:r>
+            <w:r>
+              <w:rPr>
+                <w:rFonts w:ascii="Calibri" w:hAnsi="Calibri" w:eastAsia="Calibri" w:cs="Calibri"/>
+                <w:noProof w:val="0"/>
+                <w:sz w:val="20"/>
+                <w:szCs w:val="20"/>
+                <w:lang w:val="sv-SE"/>
+              </w:rPr>
+              <w:t>, styrkor, utvecklingsområden och möjliga riskbeteenden vid hög press.</w:t>
+            </w:r>
+          </w:p>
+          <w:p>
+            <w:pPr>
+              <w:suppressAutoHyphens w:val="0"/>
+              <w:autoSpaceDN/>
+              <w:spacing w:before="240" w:beforeAutospacing="off" w:after="240" w:afterAutospacing="off"/>
+              <w:textAlignment w:val="auto"/>
+            </w:pPr>
+            <w:r>
+              <w:rPr>
+                <w:rFonts w:ascii="Calibri" w:hAnsi="Calibri" w:eastAsia="Calibri" w:cs="Calibri"/>
+                <w:noProof w:val="0"/>
+                <w:sz w:val="20"/>
+                <w:szCs w:val="20"/>
+                <w:lang w:val="sv-SE"/>
+              </w:rPr>
+              <w:t xml:space="preserve">Resultaten beskriver </w:t>
+            </w:r>
+            <w:r>
+              <w:rPr>
+                <w:rFonts w:ascii="Calibri" w:hAnsi="Calibri" w:eastAsia="Calibri" w:cs="Calibri"/>
+                <w:b w:val="1"/>
+                <w:bCs w:val="1"/>
+                <w:noProof w:val="0"/>
+                <w:sz w:val="20"/>
+                <w:szCs w:val="20"/>
+                <w:lang w:val="sv-SE"/>
+              </w:rPr>
+              <w:t>beteendepreferenser</w:t>
+            </w:r>
+            <w:r>
+              <w:rPr>
+                <w:rFonts w:ascii="Calibri" w:hAnsi="Calibri" w:eastAsia="Calibri" w:cs="Calibri"/>
+                <w:noProof w:val="0"/>
+                <w:sz w:val="20"/>
+                <w:szCs w:val="20"/>
+                <w:lang w:val="sv-SE"/>
+              </w:rPr>
+              <w:t>, inte fastlagda sanningar om kandidaten som person. Hen kan agera utanför sina naturliga mönster, men det kräver mer medveten ansträngning och energi. Om arbetsrollen under lång tid kräver beteenden långt ifrån hens preferenser finns en risk att det blir mer ansträngande att bibehålla samma nivå av prestation.</w:t>
+            </w:r>
+          </w:p>
+          <w:p>
+            <w:pPr>
+              <w:shd w:val="clear" w:color="auto" w:fill="FFFFFF" w:themeFill="background1"/>
+              <w:suppressAutoHyphens w:val="0"/>
+              <w:autoSpaceDN/>
+              <w:spacing w:before="100" w:beforeAutospacing="on" w:after="100" w:afterAutospacing="on"/>
+              <w:textAlignment w:val="auto"/>
+              <w:rPr>
+                <w:rFonts w:ascii="Calibri" w:hAnsi="Calibri" w:eastAsia="Calibri" w:cs="Calibri" w:asciiTheme="minorAscii" w:hAnsiTheme="minorAscii" w:eastAsiaTheme="minorAscii" w:cstheme="minorAscii"/>
+                <w:color w:val="000000" w:themeColor="text1"/>
+                <w:sz w:val="20"/>
+                <w:szCs w:val="20"/>
+                <w:lang w:eastAsia="ja-JP"/>
+              </w:rPr>
+            </w:pPr>
           </w:p>
         </w:tc>
       </w:tr>

</xml_diff>